<commit_message>
-Actualización y/o corrección de Documentación en general.
Agregado de los siguientes documentos:

-Seguimiento de Documentación.
-Seguimiento de Pruebas de los CU.
</commit_message>
<xml_diff>
--- a/Construcción/Gestión de Riesgos/Plan de Gestión de Riesgos.docx
+++ b/Construcción/Gestión de Riesgos/Plan de Gestión de Riesgos.docx
@@ -1,6 +1,6 @@
 
 <file path=word/document.xml><?xml version="1.0" encoding="utf-8"?>
-<w:document xmlns:wpc="http://schemas.microsoft.com/office/word/2010/wordprocessingCanvas" xmlns:mc="http://schemas.openxmlformats.org/markup-compatibility/2006" xmlns:o="urn:schemas-microsoft-com:office:office" xmlns:r="http://schemas.openxmlformats.org/officeDocument/2006/relationships" xmlns:m="http://schemas.openxmlformats.org/officeDocument/2006/math" xmlns:v="urn:schemas-microsoft-com:vml" xmlns:wp14="http://schemas.microsoft.com/office/word/2010/wordprocessingDrawing" xmlns:wp="http://schemas.openxmlformats.org/drawingml/2006/wordprocessingDrawing" xmlns:w10="urn:schemas-microsoft-com:office:word" xmlns:w="http://schemas.openxmlformats.org/wordprocessingml/2006/main" xmlns:w14="http://schemas.microsoft.com/office/word/2010/wordml" xmlns:w15="http://schemas.microsoft.com/office/word/2012/wordml" xmlns:wpg="http://schemas.microsoft.com/office/word/2010/wordprocessingGroup" xmlns:wpi="http://schemas.microsoft.com/office/word/2010/wordprocessingInk" xmlns:wne="http://schemas.microsoft.com/office/word/2006/wordml" xmlns:wps="http://schemas.microsoft.com/office/word/2010/wordprocessingShape" mc:Ignorable="w14 w15 wp14">
+<w:document xmlns:ve="http://schemas.openxmlformats.org/markup-compatibility/2006" xmlns:o="urn:schemas-microsoft-com:office:office" xmlns:r="http://schemas.openxmlformats.org/officeDocument/2006/relationships" xmlns:m="http://schemas.openxmlformats.org/officeDocument/2006/math" xmlns:v="urn:schemas-microsoft-com:vml" xmlns:wp="http://schemas.openxmlformats.org/drawingml/2006/wordprocessingDrawing" xmlns:w10="urn:schemas-microsoft-com:office:word" xmlns:w="http://schemas.openxmlformats.org/wordprocessingml/2006/main" xmlns:wne="http://schemas.microsoft.com/office/word/2006/wordml">
   <w:body>
     <w:sdt>
       <w:sdtPr>
@@ -58,79 +58,11 @@
               <w:noProof/>
               <w:lang w:val="es-AR" w:eastAsia="es-AR"/>
             </w:rPr>
-            <mc:AlternateContent>
-              <mc:Choice Requires="wps">
-                <w:drawing>
-                  <wp:anchor distT="0" distB="0" distL="114300" distR="114300" simplePos="0" relativeHeight="251660288" behindDoc="0" locked="0" layoutInCell="0" allowOverlap="1">
-                    <wp:simplePos x="0" y="0"/>
-                    <wp:positionH relativeFrom="page">
-                      <wp:align>center</wp:align>
-                    </wp:positionH>
-                    <wp:positionV relativeFrom="page">
-                      <wp:align>bottom</wp:align>
-                    </wp:positionV>
-                    <wp:extent cx="7921625" cy="856615"/>
-                    <wp:effectExtent l="10795" t="13335" r="11430" b="6350"/>
-                    <wp:wrapNone/>
-                    <wp:docPr id="21" name="Rectangle 6"/>
-                    <wp:cNvGraphicFramePr>
-                      <a:graphicFrameLocks xmlns:a="http://schemas.openxmlformats.org/drawingml/2006/main"/>
-                    </wp:cNvGraphicFramePr>
-                    <a:graphic xmlns:a="http://schemas.openxmlformats.org/drawingml/2006/main">
-                      <a:graphicData uri="http://schemas.microsoft.com/office/word/2010/wordprocessingShape">
-                        <wps:wsp>
-                          <wps:cNvSpPr>
-                            <a:spLocks noChangeArrowheads="1"/>
-                          </wps:cNvSpPr>
-                          <wps:spPr bwMode="auto">
-                            <a:xfrm>
-                              <a:off x="0" y="0"/>
-                              <a:ext cx="7921625" cy="856615"/>
-                            </a:xfrm>
-                            <a:prstGeom prst="rect">
-                              <a:avLst/>
-                            </a:prstGeom>
-                            <a:solidFill>
-                              <a:schemeClr val="accent5">
-                                <a:lumMod val="100000"/>
-                                <a:lumOff val="0"/>
-                              </a:schemeClr>
-                            </a:solidFill>
-                            <a:ln w="9525">
-                              <a:solidFill>
-                                <a:schemeClr val="accent5">
-                                  <a:lumMod val="75000"/>
-                                  <a:lumOff val="0"/>
-                                </a:schemeClr>
-                              </a:solidFill>
-                              <a:miter lim="800000"/>
-                              <a:headEnd/>
-                              <a:tailEnd/>
-                            </a:ln>
-                          </wps:spPr>
-                          <wps:bodyPr rot="0" vert="horz" wrap="square" lIns="91440" tIns="45720" rIns="91440" bIns="45720" anchor="t" anchorCtr="0" upright="1">
-                            <a:noAutofit/>
-                          </wps:bodyPr>
-                        </wps:wsp>
-                      </a:graphicData>
-                    </a:graphic>
-                    <wp14:sizeRelH relativeFrom="page">
-                      <wp14:pctWidth>105000</wp14:pctWidth>
-                    </wp14:sizeRelH>
-                    <wp14:sizeRelV relativeFrom="topMargin">
-                      <wp14:pctHeight>90000</wp14:pctHeight>
-                    </wp14:sizeRelV>
-                  </wp:anchor>
-                </w:drawing>
-              </mc:Choice>
-              <mc:Fallback>
-                <w:pict>
-                  <v:rect w14:anchorId="4CDCC53D" id="Rectangle 6" o:spid="_x0000_s1026" style="position:absolute;margin-left:0;margin-top:0;width:623.75pt;height:67.45pt;z-index:251660288;visibility:visible;mso-wrap-style:square;mso-width-percent:1050;mso-height-percent:900;mso-wrap-distance-left:9pt;mso-wrap-distance-top:0;mso-wrap-distance-right:9pt;mso-wrap-distance-bottom:0;mso-position-horizontal:center;mso-position-horizontal-relative:page;mso-position-vertical:bottom;mso-position-vertical-relative:page;mso-width-percent:1050;mso-height-percent:900;mso-width-relative:page;mso-height-relative:top-margin-area;v-text-anchor:top" o:gfxdata="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" o:allowincell="f" fillcolor="#4bacc6 [3208]" strokecolor="#31849b [2408]">
-                    <w10:wrap anchorx="page" anchory="page"/>
-                  </v:rect>
-                </w:pict>
-              </mc:Fallback>
-            </mc:AlternateContent>
+            <w:pict>
+              <v:rect id="Rectangle 6" o:spid="_x0000_s1026" style="position:absolute;margin-left:0;margin-top:0;width:623.75pt;height:67.45pt;z-index:251660288;visibility:visible;mso-width-percent:1050;mso-height-percent:900;mso-position-horizontal:center;mso-position-horizontal-relative:page;mso-position-vertical:bottom;mso-position-vertical-relative:page;mso-width-percent:1050;mso-height-percent:900;mso-height-relative:top-margin-area" o:gfxdata="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" o:allowincell="f" fillcolor="#4bacc6 [3208]" strokecolor="#31849b [2408]">
+                <w10:wrap anchorx="page" anchory="page"/>
+              </v:rect>
+            </w:pict>
           </w:r>
           <w:r>
             <w:rPr>
@@ -138,79 +70,11 @@
               <w:noProof/>
               <w:lang w:val="es-AR" w:eastAsia="es-AR"/>
             </w:rPr>
-            <mc:AlternateContent>
-              <mc:Choice Requires="wps">
-                <w:drawing>
-                  <wp:anchor distT="0" distB="0" distL="114300" distR="114300" simplePos="0" relativeHeight="251663360" behindDoc="0" locked="0" layoutInCell="0" allowOverlap="1">
-                    <wp:simplePos x="0" y="0"/>
-                    <wp:positionH relativeFrom="leftMargin">
-                      <wp:align>center</wp:align>
-                    </wp:positionH>
-                    <wp:positionV relativeFrom="page">
-                      <wp:align>center</wp:align>
-                    </wp:positionV>
-                    <wp:extent cx="90805" cy="11212195"/>
-                    <wp:effectExtent l="6350" t="8890" r="7620" b="8890"/>
-                    <wp:wrapNone/>
-                    <wp:docPr id="20" name="Rectangle 9"/>
-                    <wp:cNvGraphicFramePr>
-                      <a:graphicFrameLocks xmlns:a="http://schemas.openxmlformats.org/drawingml/2006/main"/>
-                    </wp:cNvGraphicFramePr>
-                    <a:graphic xmlns:a="http://schemas.openxmlformats.org/drawingml/2006/main">
-                      <a:graphicData uri="http://schemas.microsoft.com/office/word/2010/wordprocessingShape">
-                        <wps:wsp>
-                          <wps:cNvSpPr>
-                            <a:spLocks noChangeArrowheads="1"/>
-                          </wps:cNvSpPr>
-                          <wps:spPr bwMode="auto">
-                            <a:xfrm>
-                              <a:off x="0" y="0"/>
-                              <a:ext cx="90805" cy="11212195"/>
-                            </a:xfrm>
-                            <a:prstGeom prst="rect">
-                              <a:avLst/>
-                            </a:prstGeom>
-                            <a:solidFill>
-                              <a:schemeClr val="bg1">
-                                <a:lumMod val="100000"/>
-                                <a:lumOff val="0"/>
-                              </a:schemeClr>
-                            </a:solidFill>
-                            <a:ln w="9525">
-                              <a:solidFill>
-                                <a:schemeClr val="accent5">
-                                  <a:lumMod val="75000"/>
-                                  <a:lumOff val="0"/>
-                                </a:schemeClr>
-                              </a:solidFill>
-                              <a:miter lim="800000"/>
-                              <a:headEnd/>
-                              <a:tailEnd/>
-                            </a:ln>
-                          </wps:spPr>
-                          <wps:bodyPr rot="0" vert="horz" wrap="square" lIns="91440" tIns="45720" rIns="91440" bIns="45720" anchor="t" anchorCtr="0" upright="1">
-                            <a:noAutofit/>
-                          </wps:bodyPr>
-                        </wps:wsp>
-                      </a:graphicData>
-                    </a:graphic>
-                    <wp14:sizeRelH relativeFrom="page">
-                      <wp14:pctWidth>0</wp14:pctWidth>
-                    </wp14:sizeRelH>
-                    <wp14:sizeRelV relativeFrom="page">
-                      <wp14:pctHeight>105000</wp14:pctHeight>
-                    </wp14:sizeRelV>
-                  </wp:anchor>
-                </w:drawing>
-              </mc:Choice>
-              <mc:Fallback>
-                <w:pict>
-                  <v:rect w14:anchorId="5F89EAE3" id="Rectangle 9" o:spid="_x0000_s1026" style="position:absolute;margin-left:0;margin-top:0;width:7.15pt;height:882.85pt;z-index:251663360;visibility:visible;mso-wrap-style:square;mso-width-percent:0;mso-height-percent:1050;mso-wrap-distance-left:9pt;mso-wrap-distance-top:0;mso-wrap-distance-right:9pt;mso-wrap-distance-bottom:0;mso-position-horizontal:center;mso-position-horizontal-relative:left-margin-area;mso-position-vertical:center;mso-position-vertical-relative:page;mso-width-percent:0;mso-height-percent:1050;mso-width-relative:page;mso-height-relative:page;v-text-anchor:top" o:gfxdata="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" o:allowincell="f" fillcolor="white [3212]" strokecolor="#31849b [2408]">
-                    <w10:wrap anchorx="margin" anchory="page"/>
-                  </v:rect>
-                </w:pict>
-              </mc:Fallback>
-            </mc:AlternateContent>
+            <w:pict>
+              <v:rect id="Rectangle 9" o:spid="_x0000_s1031" style="position:absolute;margin-left:0;margin-top:0;width:7.15pt;height:882.85pt;z-index:251663360;visibility:visible;mso-height-percent:1050;mso-position-horizontal:center;mso-position-horizontal-relative:left-margin-area;mso-position-vertical:center;mso-position-vertical-relative:page;mso-height-percent:1050" o:gfxdata="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" o:allowincell="f" fillcolor="white [3212]" strokecolor="#31849b [2408]">
+                <w10:wrap anchorx="margin" anchory="page"/>
+              </v:rect>
+            </w:pict>
           </w:r>
           <w:r>
             <w:rPr>
@@ -218,79 +82,11 @@
               <w:noProof/>
               <w:lang w:val="es-AR" w:eastAsia="es-AR"/>
             </w:rPr>
-            <mc:AlternateContent>
-              <mc:Choice Requires="wps">
-                <w:drawing>
-                  <wp:anchor distT="0" distB="0" distL="114300" distR="114300" simplePos="0" relativeHeight="251662336" behindDoc="0" locked="0" layoutInCell="0" allowOverlap="1">
-                    <wp:simplePos x="0" y="0"/>
-                    <wp:positionH relativeFrom="rightMargin">
-                      <wp:align>center</wp:align>
-                    </wp:positionH>
-                    <wp:positionV relativeFrom="page">
-                      <wp:align>center</wp:align>
-                    </wp:positionV>
-                    <wp:extent cx="90805" cy="11212195"/>
-                    <wp:effectExtent l="9525" t="8890" r="13970" b="8890"/>
-                    <wp:wrapNone/>
-                    <wp:docPr id="19" name="Rectangle 8"/>
-                    <wp:cNvGraphicFramePr>
-                      <a:graphicFrameLocks xmlns:a="http://schemas.openxmlformats.org/drawingml/2006/main"/>
-                    </wp:cNvGraphicFramePr>
-                    <a:graphic xmlns:a="http://schemas.openxmlformats.org/drawingml/2006/main">
-                      <a:graphicData uri="http://schemas.microsoft.com/office/word/2010/wordprocessingShape">
-                        <wps:wsp>
-                          <wps:cNvSpPr>
-                            <a:spLocks noChangeArrowheads="1"/>
-                          </wps:cNvSpPr>
-                          <wps:spPr bwMode="auto">
-                            <a:xfrm>
-                              <a:off x="0" y="0"/>
-                              <a:ext cx="90805" cy="11212195"/>
-                            </a:xfrm>
-                            <a:prstGeom prst="rect">
-                              <a:avLst/>
-                            </a:prstGeom>
-                            <a:solidFill>
-                              <a:schemeClr val="bg1">
-                                <a:lumMod val="100000"/>
-                                <a:lumOff val="0"/>
-                              </a:schemeClr>
-                            </a:solidFill>
-                            <a:ln w="9525">
-                              <a:solidFill>
-                                <a:schemeClr val="accent5">
-                                  <a:lumMod val="75000"/>
-                                  <a:lumOff val="0"/>
-                                </a:schemeClr>
-                              </a:solidFill>
-                              <a:miter lim="800000"/>
-                              <a:headEnd/>
-                              <a:tailEnd/>
-                            </a:ln>
-                          </wps:spPr>
-                          <wps:bodyPr rot="0" vert="horz" wrap="square" lIns="91440" tIns="45720" rIns="91440" bIns="45720" anchor="t" anchorCtr="0" upright="1">
-                            <a:noAutofit/>
-                          </wps:bodyPr>
-                        </wps:wsp>
-                      </a:graphicData>
-                    </a:graphic>
-                    <wp14:sizeRelH relativeFrom="page">
-                      <wp14:pctWidth>0</wp14:pctWidth>
-                    </wp14:sizeRelH>
-                    <wp14:sizeRelV relativeFrom="page">
-                      <wp14:pctHeight>105000</wp14:pctHeight>
-                    </wp14:sizeRelV>
-                  </wp:anchor>
-                </w:drawing>
-              </mc:Choice>
-              <mc:Fallback>
-                <w:pict>
-                  <v:rect w14:anchorId="09C4517A" id="Rectangle 8" o:spid="_x0000_s1026" style="position:absolute;margin-left:0;margin-top:0;width:7.15pt;height:882.85pt;z-index:251662336;visibility:visible;mso-wrap-style:square;mso-width-percent:0;mso-height-percent:1050;mso-wrap-distance-left:9pt;mso-wrap-distance-top:0;mso-wrap-distance-right:9pt;mso-wrap-distance-bottom:0;mso-position-horizontal:center;mso-position-horizontal-relative:right-margin-area;mso-position-vertical:center;mso-position-vertical-relative:page;mso-width-percent:0;mso-height-percent:1050;mso-width-relative:page;mso-height-relative:page;v-text-anchor:top" o:gfxdata="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" o:allowincell="f" fillcolor="white [3212]" strokecolor="#31849b [2408]">
-                    <w10:wrap anchorx="margin" anchory="page"/>
-                  </v:rect>
-                </w:pict>
-              </mc:Fallback>
-            </mc:AlternateContent>
+            <w:pict>
+              <v:rect id="Rectangle 8" o:spid="_x0000_s1030" style="position:absolute;margin-left:0;margin-top:0;width:7.15pt;height:882.85pt;z-index:251662336;visibility:visible;mso-height-percent:1050;mso-position-horizontal:center;mso-position-horizontal-relative:right-margin-area;mso-position-vertical:center;mso-position-vertical-relative:page;mso-height-percent:1050" o:gfxdata="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" o:allowincell="f" fillcolor="white [3212]" strokecolor="#31849b [2408]">
+                <w10:wrap anchorx="margin" anchory="page"/>
+              </v:rect>
+            </w:pict>
           </w:r>
           <w:r>
             <w:rPr>
@@ -298,79 +94,11 @@
               <w:noProof/>
               <w:lang w:val="es-AR" w:eastAsia="es-AR"/>
             </w:rPr>
-            <mc:AlternateContent>
-              <mc:Choice Requires="wps">
-                <w:drawing>
-                  <wp:anchor distT="0" distB="0" distL="114300" distR="114300" simplePos="0" relativeHeight="251661312" behindDoc="0" locked="0" layoutInCell="0" allowOverlap="1">
-                    <wp:simplePos x="0" y="0"/>
-                    <wp:positionH relativeFrom="page">
-                      <wp:align>center</wp:align>
-                    </wp:positionH>
-                    <wp:positionV relativeFrom="topMargin">
-                      <wp:align>top</wp:align>
-                    </wp:positionV>
-                    <wp:extent cx="7921625" cy="856615"/>
-                    <wp:effectExtent l="10795" t="9525" r="11430" b="10160"/>
-                    <wp:wrapNone/>
-                    <wp:docPr id="18" name="Rectangle 7"/>
-                    <wp:cNvGraphicFramePr>
-                      <a:graphicFrameLocks xmlns:a="http://schemas.openxmlformats.org/drawingml/2006/main"/>
-                    </wp:cNvGraphicFramePr>
-                    <a:graphic xmlns:a="http://schemas.openxmlformats.org/drawingml/2006/main">
-                      <a:graphicData uri="http://schemas.microsoft.com/office/word/2010/wordprocessingShape">
-                        <wps:wsp>
-                          <wps:cNvSpPr>
-                            <a:spLocks noChangeArrowheads="1"/>
-                          </wps:cNvSpPr>
-                          <wps:spPr bwMode="auto">
-                            <a:xfrm>
-                              <a:off x="0" y="0"/>
-                              <a:ext cx="7921625" cy="856615"/>
-                            </a:xfrm>
-                            <a:prstGeom prst="rect">
-                              <a:avLst/>
-                            </a:prstGeom>
-                            <a:solidFill>
-                              <a:schemeClr val="accent5">
-                                <a:lumMod val="100000"/>
-                                <a:lumOff val="0"/>
-                              </a:schemeClr>
-                            </a:solidFill>
-                            <a:ln w="9525">
-                              <a:solidFill>
-                                <a:schemeClr val="accent5">
-                                  <a:lumMod val="75000"/>
-                                  <a:lumOff val="0"/>
-                                </a:schemeClr>
-                              </a:solidFill>
-                              <a:miter lim="800000"/>
-                              <a:headEnd/>
-                              <a:tailEnd/>
-                            </a:ln>
-                          </wps:spPr>
-                          <wps:bodyPr rot="0" vert="horz" wrap="square" lIns="91440" tIns="45720" rIns="91440" bIns="45720" anchor="t" anchorCtr="0" upright="1">
-                            <a:noAutofit/>
-                          </wps:bodyPr>
-                        </wps:wsp>
-                      </a:graphicData>
-                    </a:graphic>
-                    <wp14:sizeRelH relativeFrom="page">
-                      <wp14:pctWidth>105000</wp14:pctWidth>
-                    </wp14:sizeRelH>
-                    <wp14:sizeRelV relativeFrom="topMargin">
-                      <wp14:pctHeight>90000</wp14:pctHeight>
-                    </wp14:sizeRelV>
-                  </wp:anchor>
-                </w:drawing>
-              </mc:Choice>
-              <mc:Fallback>
-                <w:pict>
-                  <v:rect w14:anchorId="06509357" id="Rectangle 7" o:spid="_x0000_s1026" style="position:absolute;margin-left:0;margin-top:0;width:623.75pt;height:67.45pt;z-index:251661312;visibility:visible;mso-wrap-style:square;mso-width-percent:1050;mso-height-percent:900;mso-wrap-distance-left:9pt;mso-wrap-distance-top:0;mso-wrap-distance-right:9pt;mso-wrap-distance-bottom:0;mso-position-horizontal:center;mso-position-horizontal-relative:page;mso-position-vertical:top;mso-position-vertical-relative:top-margin-area;mso-width-percent:1050;mso-height-percent:900;mso-width-relative:page;mso-height-relative:top-margin-area;v-text-anchor:top" o:gfxdata="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" o:allowincell="f" fillcolor="#4bacc6 [3208]" strokecolor="#31849b [2408]">
-                    <w10:wrap anchorx="page" anchory="margin"/>
-                  </v:rect>
-                </w:pict>
-              </mc:Fallback>
-            </mc:AlternateContent>
+            <w:pict>
+              <v:rect id="Rectangle 7" o:spid="_x0000_s1029" style="position:absolute;margin-left:0;margin-top:0;width:623.75pt;height:67.45pt;z-index:251661312;visibility:visible;mso-width-percent:1050;mso-height-percent:900;mso-position-horizontal:center;mso-position-horizontal-relative:page;mso-position-vertical:top;mso-position-vertical-relative:top-margin-area;mso-width-percent:1050;mso-height-percent:900;mso-height-relative:top-margin-area" o:gfxdata="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" o:allowincell="f" fillcolor="#4bacc6 [3208]" strokecolor="#31849b [2408]">
+                <w10:wrap anchorx="page" anchory="margin"/>
+              </v:rect>
+            </w:pict>
           </w:r>
         </w:p>
         <w:sdt>
@@ -385,7 +113,6 @@
             <w:dataBinding w:prefixMappings="xmlns:ns0='http://schemas.openxmlformats.org/package/2006/metadata/core-properties' xmlns:ns1='http://purl.org/dc/elements/1.1/'" w:xpath="/ns0:coreProperties[1]/ns1:title[1]" w:storeItemID="{6C3C8BC8-F283-45AE-878A-BAB7291924A1}"/>
             <w:text/>
           </w:sdtPr>
-          <w:sdtEndPr/>
           <w:sdtContent>
             <w:p>
               <w:pPr>
@@ -419,7 +146,6 @@
             <w:dataBinding w:prefixMappings="xmlns:ns0='http://schemas.openxmlformats.org/package/2006/metadata/core-properties' xmlns:ns1='http://purl.org/dc/elements/1.1/'" w:xpath="/ns0:coreProperties[1]/ns1:subject[1]" w:storeItemID="{6C3C8BC8-F283-45AE-878A-BAB7291924A1}"/>
             <w:text/>
           </w:sdtPr>
-          <w:sdtEndPr/>
           <w:sdtContent>
             <w:p>
               <w:pPr>
@@ -473,7 +199,6 @@
             <w:dataBinding w:prefixMappings="xmlns:ns0='http://schemas.openxmlformats.org/officeDocument/2006/extended-properties' " w:xpath="/ns0:Properties[1]/ns0:Company[1]" w:storeItemID="{6668398D-A668-4E3E-A5EB-62B293D839F1}"/>
             <w:text/>
           </w:sdtPr>
-          <w:sdtEndPr/>
           <w:sdtContent>
             <w:p>
               <w:pPr>
@@ -509,7 +234,6 @@
             <w:dataBinding w:prefixMappings="xmlns:ns0='http://schemas.openxmlformats.org/package/2006/metadata/core-properties' xmlns:ns1='http://purl.org/dc/elements/1.1/'" w:xpath="/ns0:coreProperties[1]/ns1:creator[1]" w:storeItemID="{6C3C8BC8-F283-45AE-878A-BAB7291924A1}"/>
             <w:text/>
           </w:sdtPr>
-          <w:sdtEndPr/>
           <w:sdtContent>
             <w:p>
               <w:pPr>
@@ -562,10 +286,10 @@
                         <pic:cNvPicPr/>
                       </pic:nvPicPr>
                       <pic:blipFill>
-                        <a:blip r:embed="rId9">
+                        <a:blip r:embed="rId9" cstate="print">
                           <a:extLst>
                             <a:ext uri="{28A0092B-C50C-407E-A947-70E740481C1C}">
-                              <a14:useLocalDpi xmlns:a14="http://schemas.microsoft.com/office/drawing/2010/main" val="0"/>
+                              <a14:useLocalDpi xmlns="" xmlns:wpc="http://schemas.microsoft.com/office/word/2010/wordprocessingCanvas" xmlns:mc="http://schemas.openxmlformats.org/markup-compatibility/2006" xmlns:o="urn:schemas-microsoft-com:office:office" xmlns:v="urn:schemas-microsoft-com:vml" xmlns:wp14="http://schemas.microsoft.com/office/word/2010/wordprocessingDrawing" xmlns:w10="urn:schemas-microsoft-com:office:word" xmlns:w="http://schemas.openxmlformats.org/wordprocessingml/2006/main" xmlns:w14="http://schemas.microsoft.com/office/word/2010/wordml" xmlns:w15="http://schemas.microsoft.com/office/word/2012/wordml" xmlns:wpg="http://schemas.microsoft.com/office/word/2010/wordprocessingGroup" xmlns:wpi="http://schemas.microsoft.com/office/word/2010/wordprocessingInk" xmlns:wps="http://schemas.microsoft.com/office/word/2010/wordprocessingShape" xmlns:a14="http://schemas.microsoft.com/office/drawing/2010/main" val="0"/>
                             </a:ext>
                           </a:extLst>
                         </a:blip>
@@ -671,221 +395,57 @@
               <w:lang w:eastAsia="es-AR"/>
             </w:rPr>
             <w:lastRenderedPageBreak/>
-            <mc:AlternateContent>
-              <mc:Choice Requires="wps">
-                <w:drawing>
-                  <wp:anchor distT="0" distB="0" distL="114300" distR="114300" simplePos="0" relativeHeight="251684864" behindDoc="0" locked="0" layoutInCell="1" allowOverlap="1" wp14:anchorId="23BE519C" wp14:editId="574D93BB">
-                    <wp:simplePos x="0" y="0"/>
-                    <wp:positionH relativeFrom="margin">
-                      <wp:posOffset>3577590</wp:posOffset>
-                    </wp:positionH>
-                    <wp:positionV relativeFrom="margin">
-                      <wp:posOffset>67310</wp:posOffset>
-                    </wp:positionV>
-                    <wp:extent cx="2047875" cy="7336155"/>
-                    <wp:effectExtent l="9525" t="13335" r="9525" b="13335"/>
-                    <wp:wrapSquare wrapText="bothSides"/>
-                    <wp:docPr id="17" name="Text Box 20"/>
-                    <wp:cNvGraphicFramePr>
-                      <a:graphicFrameLocks xmlns:a="http://schemas.openxmlformats.org/drawingml/2006/main"/>
-                    </wp:cNvGraphicFramePr>
-                    <a:graphic xmlns:a="http://schemas.openxmlformats.org/drawingml/2006/main">
-                      <a:graphicData uri="http://schemas.microsoft.com/office/word/2010/wordprocessingShape">
-                        <wps:wsp>
-                          <wps:cNvSpPr txBox="1">
-                            <a:spLocks noChangeArrowheads="1"/>
-                          </wps:cNvSpPr>
-                          <wps:spPr bwMode="auto">
-                            <a:xfrm>
-                              <a:off x="0" y="0"/>
-                              <a:ext cx="2047875" cy="7336155"/>
-                            </a:xfrm>
-                            <a:prstGeom prst="rect">
-                              <a:avLst/>
-                            </a:prstGeom>
-                            <a:solidFill>
-                              <a:schemeClr val="bg1">
-                                <a:lumMod val="100000"/>
-                                <a:lumOff val="0"/>
-                              </a:schemeClr>
-                            </a:solidFill>
-                            <a:ln w="9525">
-                              <a:solidFill>
-                                <a:schemeClr val="accent5">
-                                  <a:lumMod val="75000"/>
-                                  <a:lumOff val="0"/>
-                                </a:schemeClr>
-                              </a:solidFill>
-                              <a:miter lim="800000"/>
-                              <a:headEnd/>
-                              <a:tailEnd/>
-                            </a:ln>
-                          </wps:spPr>
-                          <wps:txbx>
-                            <w:txbxContent>
-                              <w:p>
-                                <w:pPr>
-                                  <w:pStyle w:val="PSI-DescripcindelDocumentos"/>
-                                  <w:ind w:left="0" w:firstLine="0"/>
-                                  <w:jc w:val="both"/>
-                                </w:pPr>
-                                <w:r>
-                                  <w:t xml:space="preserve">En el Plan de Gestión de Riesgos se describen detalladamente los distintos pasos a seguir para la gestión integral de los riesgos detectados durante todo el proyecto. </w:t>
-                                </w:r>
-                              </w:p>
-                              <w:p>
-                                <w:pPr>
-                                  <w:pStyle w:val="PSI-DescripcindelDocumentos"/>
-                                  <w:ind w:left="0" w:firstLine="0"/>
-                                  <w:jc w:val="both"/>
-                                </w:pPr>
-                                <w:r>
-                                  <w:t>En este se definen roles y responsabilidades para la gestión de los distintos riesgos, como así también la metodología de trabajo para gestionar los mismos, dicha metodología es única para cada proyecto.</w:t>
-                                </w:r>
-                              </w:p>
-                              <w:p>
-                                <w:pPr>
-                                  <w:pStyle w:val="PSI-DescripcindelDocumentos"/>
-                                  <w:ind w:left="0" w:firstLine="0"/>
-                                  <w:jc w:val="both"/>
-                                </w:pPr>
-                              </w:p>
-                            </w:txbxContent>
-                          </wps:txbx>
-                          <wps:bodyPr rot="0" vert="horz" wrap="square" lIns="91440" tIns="45720" rIns="91440" bIns="45720" anchor="t" anchorCtr="0" upright="1">
-                            <a:noAutofit/>
-                          </wps:bodyPr>
-                        </wps:wsp>
-                      </a:graphicData>
-                    </a:graphic>
-                    <wp14:sizeRelH relativeFrom="page">
-                      <wp14:pctWidth>0</wp14:pctWidth>
-                    </wp14:sizeRelH>
-                    <wp14:sizeRelV relativeFrom="page">
-                      <wp14:pctHeight>0</wp14:pctHeight>
-                    </wp14:sizeRelV>
-                  </wp:anchor>
-                </w:drawing>
-              </mc:Choice>
-              <mc:Fallback>
-                <w:pict>
-                  <v:shapetype w14:anchorId="23BE519C" id="_x0000_t202" coordsize="21600,21600" o:spt="202" path="m,l,21600r21600,l21600,xe">
-                    <v:stroke joinstyle="miter"/>
-                    <v:path gradientshapeok="t" o:connecttype="rect"/>
-                  </v:shapetype>
-                  <v:shape id="Text Box 20" o:spid="_x0000_s1026" type="#_x0000_t202" style="position:absolute;left:0;text-align:left;margin-left:281.7pt;margin-top:5.3pt;width:161.25pt;height:577.65pt;z-index:251684864;visibility:visible;mso-wrap-style:square;mso-width-percent:0;mso-height-percent:0;mso-wrap-distance-left:9pt;mso-wrap-distance-top:0;mso-wrap-distance-right:9pt;mso-wrap-distance-bottom:0;mso-position-horizontal:absolute;mso-position-horizontal-relative:margin;mso-position-vertical:absolute;mso-position-vertical-relative:margin;mso-width-percent:0;mso-height-percent:0;mso-width-relative:page;mso-height-relative:page;v-text-anchor:top" o:gfxdata="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" fillcolor="white [3212]" strokecolor="#31849b [2408]">
-                    <v:textbox>
-                      <w:txbxContent>
-                        <w:p>
-                          <w:pPr>
-                            <w:pStyle w:val="PSI-DescripcindelDocumentos"/>
-                            <w:ind w:left="0" w:firstLine="0"/>
-                            <w:jc w:val="both"/>
-                          </w:pPr>
-                          <w:r>
-                            <w:t xml:space="preserve">En el Plan de Gestión de Riesgos se describen detalladamente los distintos pasos a seguir para la gestión integral de los riesgos detectados durante todo el proyecto. </w:t>
-                          </w:r>
-                        </w:p>
-                        <w:p>
-                          <w:pPr>
-                            <w:pStyle w:val="PSI-DescripcindelDocumentos"/>
-                            <w:ind w:left="0" w:firstLine="0"/>
-                            <w:jc w:val="both"/>
-                          </w:pPr>
-                          <w:r>
-                            <w:t>En este se definen roles y responsabilidades para la gestión de los distintos riesgos, como así también la metodología de trabajo para gestionar los mismos, dicha metodología es única para cada proyecto.</w:t>
-                          </w:r>
-                        </w:p>
-                        <w:p>
-                          <w:pPr>
-                            <w:pStyle w:val="PSI-DescripcindelDocumentos"/>
-                            <w:ind w:left="0" w:firstLine="0"/>
-                            <w:jc w:val="both"/>
-                          </w:pPr>
-                        </w:p>
-                      </w:txbxContent>
-                    </v:textbox>
-                    <w10:wrap type="square" anchorx="margin" anchory="margin"/>
-                  </v:shape>
-                </w:pict>
-              </mc:Fallback>
-            </mc:AlternateContent>
+            <w:pict>
+              <v:shapetype id="_x0000_t202" coordsize="21600,21600" o:spt="202" path="m,l,21600r21600,l21600,xe">
+                <v:stroke joinstyle="miter"/>
+                <v:path gradientshapeok="t" o:connecttype="rect"/>
+              </v:shapetype>
+              <v:shape id="Text Box 20" o:spid="_x0000_s1028" type="#_x0000_t202" style="position:absolute;left:0;text-align:left;margin-left:281.7pt;margin-top:5.3pt;width:161.25pt;height:577.65pt;z-index:251684864;visibility:visible;mso-position-horizontal-relative:margin;mso-position-vertical-relative:margin" o:gfxdata="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" fillcolor="white [3212]" strokecolor="#31849b [2408]">
+                <v:textbox>
+                  <w:txbxContent>
+                    <w:p>
+                      <w:pPr>
+                        <w:pStyle w:val="PSI-DescripcindelDocumentos"/>
+                        <w:ind w:left="0" w:firstLine="0"/>
+                        <w:jc w:val="both"/>
+                      </w:pPr>
+                      <w:r>
+                        <w:t xml:space="preserve">En el Plan de Gestión de Riesgos se describen detalladamente los distintos pasos a seguir para la gestión integral de los riesgos detectados durante todo el proyecto. </w:t>
+                      </w:r>
+                    </w:p>
+                    <w:p>
+                      <w:pPr>
+                        <w:pStyle w:val="PSI-DescripcindelDocumentos"/>
+                        <w:ind w:left="0" w:firstLine="0"/>
+                        <w:jc w:val="both"/>
+                      </w:pPr>
+                      <w:r>
+                        <w:t>En este se definen roles y responsabilidades para la gestión de los distintos riesgos, como así también la metodología de trabajo para gestionar los mismos, dicha metodología es única para cada proyecto.</w:t>
+                      </w:r>
+                    </w:p>
+                    <w:p>
+                      <w:pPr>
+                        <w:pStyle w:val="PSI-DescripcindelDocumentos"/>
+                        <w:ind w:left="0" w:firstLine="0"/>
+                        <w:jc w:val="both"/>
+                      </w:pPr>
+                    </w:p>
+                  </w:txbxContent>
+                </v:textbox>
+                <w10:wrap type="square" anchorx="margin" anchory="margin"/>
+              </v:shape>
+            </w:pict>
           </w:r>
           <w:r>
             <w:rPr>
               <w:noProof/>
               <w:lang w:eastAsia="es-AR"/>
             </w:rPr>
-            <mc:AlternateContent>
-              <mc:Choice Requires="wps">
-                <w:drawing>
-                  <wp:anchor distT="0" distB="0" distL="114300" distR="114300" simplePos="0" relativeHeight="251672576" behindDoc="1" locked="0" layoutInCell="1" allowOverlap="1" wp14:anchorId="56294067" wp14:editId="07989699">
-                    <wp:simplePos x="0" y="0"/>
-                    <wp:positionH relativeFrom="margin">
-                      <wp:posOffset>4009390</wp:posOffset>
-                    </wp:positionH>
-                    <wp:positionV relativeFrom="margin">
-                      <wp:posOffset>-968375</wp:posOffset>
-                    </wp:positionV>
-                    <wp:extent cx="2480945" cy="10730230"/>
-                    <wp:effectExtent l="12700" t="6350" r="11430" b="7620"/>
-                    <wp:wrapSquare wrapText="bothSides"/>
-                    <wp:docPr id="16" name="Rectangle 17"/>
-                    <wp:cNvGraphicFramePr>
-                      <a:graphicFrameLocks xmlns:a="http://schemas.openxmlformats.org/drawingml/2006/main"/>
-                    </wp:cNvGraphicFramePr>
-                    <a:graphic xmlns:a="http://schemas.openxmlformats.org/drawingml/2006/main">
-                      <a:graphicData uri="http://schemas.microsoft.com/office/word/2010/wordprocessingShape">
-                        <wps:wsp>
-                          <wps:cNvSpPr>
-                            <a:spLocks noChangeArrowheads="1"/>
-                          </wps:cNvSpPr>
-                          <wps:spPr bwMode="auto">
-                            <a:xfrm>
-                              <a:off x="0" y="0"/>
-                              <a:ext cx="2480945" cy="10730230"/>
-                            </a:xfrm>
-                            <a:prstGeom prst="rect">
-                              <a:avLst/>
-                            </a:prstGeom>
-                            <a:solidFill>
-                              <a:srgbClr val="4BACC6"/>
-                            </a:solidFill>
-                            <a:ln w="9525">
-                              <a:solidFill>
-                                <a:schemeClr val="accent5">
-                                  <a:lumMod val="75000"/>
-                                  <a:lumOff val="0"/>
-                                </a:schemeClr>
-                              </a:solidFill>
-                              <a:miter lim="800000"/>
-                              <a:headEnd/>
-                              <a:tailEnd/>
-                            </a:ln>
-                          </wps:spPr>
-                          <wps:bodyPr rot="0" vert="horz" wrap="square" lIns="91440" tIns="45720" rIns="91440" bIns="45720" anchor="t" anchorCtr="0" upright="1">
-                            <a:noAutofit/>
-                          </wps:bodyPr>
-                        </wps:wsp>
-                      </a:graphicData>
-                    </a:graphic>
-                    <wp14:sizeRelH relativeFrom="page">
-                      <wp14:pctWidth>0</wp14:pctWidth>
-                    </wp14:sizeRelH>
-                    <wp14:sizeRelV relativeFrom="page">
-                      <wp14:pctHeight>0</wp14:pctHeight>
-                    </wp14:sizeRelV>
-                  </wp:anchor>
-                </w:drawing>
-              </mc:Choice>
-              <mc:Fallback>
-                <w:pict>
-                  <v:rect w14:anchorId="18359B02" id="Rectangle 17" o:spid="_x0000_s1026" style="position:absolute;margin-left:315.7pt;margin-top:-76.25pt;width:195.35pt;height:844.9pt;z-index:-251643904;visibility:visible;mso-wrap-style:square;mso-width-percent:0;mso-height-percent:0;mso-wrap-distance-left:9pt;mso-wrap-distance-top:0;mso-wrap-distance-right:9pt;mso-wrap-distance-bottom:0;mso-position-horizontal:absolute;mso-position-horizontal-relative:margin;mso-position-vertical:absolute;mso-position-vertical-relative:margin;mso-width-percent:0;mso-height-percent:0;mso-width-relative:page;mso-height-relative:page;v-text-anchor:top" o:gfxdata="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" fillcolor="#4bacc6" strokecolor="#31849b [2408]">
-                    <w10:wrap type="square" anchorx="margin" anchory="margin"/>
-                  </v:rect>
-                </w:pict>
-              </mc:Fallback>
-            </mc:AlternateContent>
+            <w:pict>
+              <v:rect id="Rectangle 17" o:spid="_x0000_s1027" style="position:absolute;left:0;text-align:left;margin-left:315.7pt;margin-top:-76.25pt;width:195.35pt;height:844.9pt;z-index:-251643904;visibility:visible;mso-position-horizontal-relative:margin;mso-position-vertical-relative:margin" o:gfxdata="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" fillcolor="#4bacc6" strokecolor="#31849b [2408]">
+                <w10:wrap type="square" anchorx="margin" anchory="margin"/>
+              </v:rect>
+            </w:pict>
           </w:r>
         </w:p>
         <w:p/>
@@ -924,10 +484,10 @@
                     <pic:cNvPicPr/>
                   </pic:nvPicPr>
                   <pic:blipFill>
-                    <a:blip r:embed="rId9">
+                    <a:blip r:embed="rId9" cstate="print">
                       <a:extLst>
                         <a:ext uri="{28A0092B-C50C-407E-A947-70E740481C1C}">
-                          <a14:useLocalDpi xmlns:a14="http://schemas.microsoft.com/office/drawing/2010/main" val="0"/>
+                          <a14:useLocalDpi xmlns="" xmlns:wpc="http://schemas.microsoft.com/office/word/2010/wordprocessingCanvas" xmlns:mc="http://schemas.openxmlformats.org/markup-compatibility/2006" xmlns:o="urn:schemas-microsoft-com:office:office" xmlns:v="urn:schemas-microsoft-com:vml" xmlns:wp14="http://schemas.microsoft.com/office/word/2010/wordprocessingDrawing" xmlns:w10="urn:schemas-microsoft-com:office:word" xmlns:w="http://schemas.openxmlformats.org/wordprocessingml/2006/main" xmlns:w14="http://schemas.microsoft.com/office/word/2010/wordml" xmlns:w15="http://schemas.microsoft.com/office/word/2012/wordml" xmlns:wpg="http://schemas.microsoft.com/office/word/2010/wordprocessingGroup" xmlns:wpi="http://schemas.microsoft.com/office/word/2010/wordprocessingInk" xmlns:wps="http://schemas.microsoft.com/office/word/2010/wordprocessingShape" xmlns:a14="http://schemas.microsoft.com/office/drawing/2010/main" val="0"/>
                         </a:ext>
                       </a:extLst>
                     </a:blip>
@@ -985,7 +545,6 @@
           <w:docPartUnique/>
         </w:docPartObj>
       </w:sdtPr>
-      <w:sdtEndPr/>
       <w:sdtContent>
         <w:p>
           <w:pPr>
@@ -1020,7 +579,7 @@
           <w:r>
             <w:fldChar w:fldCharType="separate"/>
           </w:r>
-          <w:hyperlink w:anchor="_Toc524779053" w:history="1">
+          <w:hyperlink w:anchor="_Toc25260200" w:history="1">
             <w:r>
               <w:rPr>
                 <w:rStyle w:val="Hipervnculo"/>
@@ -1047,7 +606,7 @@
                 <w:noProof/>
                 <w:webHidden/>
               </w:rPr>
-              <w:instrText xml:space="preserve"> PAGEREF _Toc524779053 \h </w:instrText>
+              <w:instrText xml:space="preserve"> PAGEREF _Toc25260200 \h </w:instrText>
             </w:r>
             <w:r>
               <w:rPr>
@@ -1091,7 +650,7 @@
               <w:lang w:val="es-AR" w:eastAsia="es-AR"/>
             </w:rPr>
           </w:pPr>
-          <w:hyperlink w:anchor="_Toc524779054" w:history="1">
+          <w:hyperlink w:anchor="_Toc25260201" w:history="1">
             <w:r>
               <w:rPr>
                 <w:rStyle w:val="Hipervnculo"/>
@@ -1118,7 +677,7 @@
                 <w:noProof/>
                 <w:webHidden/>
               </w:rPr>
-              <w:instrText xml:space="preserve"> PAGEREF _Toc524779054 \h </w:instrText>
+              <w:instrText xml:space="preserve"> PAGEREF _Toc25260201 \h </w:instrText>
             </w:r>
             <w:r>
               <w:rPr>
@@ -1162,7 +721,7 @@
               <w:lang w:val="es-AR" w:eastAsia="es-AR"/>
             </w:rPr>
           </w:pPr>
-          <w:hyperlink w:anchor="_Toc524779055" w:history="1">
+          <w:hyperlink w:anchor="_Toc25260202" w:history="1">
             <w:r>
               <w:rPr>
                 <w:rStyle w:val="Hipervnculo"/>
@@ -1189,7 +748,7 @@
                 <w:noProof/>
                 <w:webHidden/>
               </w:rPr>
-              <w:instrText xml:space="preserve"> PAGEREF _Toc524779055 \h </w:instrText>
+              <w:instrText xml:space="preserve"> PAGEREF _Toc25260202 \h </w:instrText>
             </w:r>
             <w:r>
               <w:rPr>
@@ -1231,7 +790,7 @@
               <w:lang w:val="es-AR" w:eastAsia="es-AR"/>
             </w:rPr>
           </w:pPr>
-          <w:hyperlink w:anchor="_Toc524779056" w:history="1">
+          <w:hyperlink w:anchor="_Toc25260203" w:history="1">
             <w:r>
               <w:rPr>
                 <w:rStyle w:val="Hipervnculo"/>
@@ -1258,7 +817,7 @@
                 <w:noProof/>
                 <w:webHidden/>
               </w:rPr>
-              <w:instrText xml:space="preserve"> PAGEREF _Toc524779056 \h </w:instrText>
+              <w:instrText xml:space="preserve"> PAGEREF _Toc25260203 \h </w:instrText>
             </w:r>
             <w:r>
               <w:rPr>
@@ -1300,7 +859,7 @@
               <w:lang w:val="es-AR" w:eastAsia="es-AR"/>
             </w:rPr>
           </w:pPr>
-          <w:hyperlink w:anchor="_Toc524779057" w:history="1">
+          <w:hyperlink w:anchor="_Toc25260204" w:history="1">
             <w:r>
               <w:rPr>
                 <w:rStyle w:val="Hipervnculo"/>
@@ -1327,7 +886,78 @@
                 <w:noProof/>
                 <w:webHidden/>
               </w:rPr>
-              <w:instrText xml:space="preserve"> PAGEREF _Toc524779057 \h </w:instrText>
+              <w:instrText xml:space="preserve"> PAGEREF _Toc25260204 \h </w:instrText>
+            </w:r>
+            <w:r>
+              <w:rPr>
+                <w:noProof/>
+                <w:webHidden/>
+              </w:rPr>
+            </w:r>
+            <w:r>
+              <w:rPr>
+                <w:noProof/>
+                <w:webHidden/>
+              </w:rPr>
+              <w:fldChar w:fldCharType="separate"/>
+            </w:r>
+            <w:r>
+              <w:rPr>
+                <w:noProof/>
+                <w:webHidden/>
+              </w:rPr>
+              <w:t>5</w:t>
+            </w:r>
+            <w:r>
+              <w:rPr>
+                <w:noProof/>
+                <w:webHidden/>
+              </w:rPr>
+              <w:fldChar w:fldCharType="end"/>
+            </w:r>
+          </w:hyperlink>
+        </w:p>
+        <w:p>
+          <w:pPr>
+            <w:pStyle w:val="TDC1"/>
+            <w:rPr>
+              <w:rFonts w:eastAsiaTheme="minorEastAsia"/>
+              <w:b w:val="0"/>
+              <w:bCs w:val="0"/>
+              <w:noProof/>
+              <w:sz w:val="22"/>
+              <w:szCs w:val="22"/>
+              <w:lang w:val="es-AR" w:eastAsia="es-AR"/>
+            </w:rPr>
+          </w:pPr>
+          <w:hyperlink w:anchor="_Toc25260205" w:history="1">
+            <w:r>
+              <w:rPr>
+                <w:rStyle w:val="Hipervnculo"/>
+                <w:noProof/>
+              </w:rPr>
+              <w:t>Identificación y Evaluación de Riesgos</w:t>
+            </w:r>
+            <w:r>
+              <w:rPr>
+                <w:noProof/>
+                <w:webHidden/>
+              </w:rPr>
+              <w:tab/>
+            </w:r>
+            <w:r>
+              <w:rPr>
+                <w:noProof/>
+                <w:webHidden/>
+              </w:rPr>
+              <w:fldChar w:fldCharType="begin"/>
+            </w:r>
+            <w:r>
+              <w:rPr>
+                <w:noProof/>
+                <w:webHidden/>
+              </w:rPr>
+              <w:instrText xml:space="preserve"> PAGEREF _Toc25260205 \h </w:instrText>
             </w:r>
             <w:r>
               <w:rPr>
@@ -1371,13 +1001,13 @@
               <w:lang w:val="es-AR" w:eastAsia="es-AR"/>
             </w:rPr>
           </w:pPr>
-          <w:hyperlink w:anchor="_Toc524779058" w:history="1">
+          <w:hyperlink w:anchor="_Toc25260206" w:history="1">
             <w:r>
               <w:rPr>
                 <w:rStyle w:val="Hipervnculo"/>
                 <w:noProof/>
               </w:rPr>
-              <w:t>Resumen del circuito de Trabajo</w:t>
+              <w:t>Etapa de trabajo</w:t>
             </w:r>
             <w:r>
               <w:rPr>
@@ -1398,7 +1028,7 @@
                 <w:noProof/>
                 <w:webHidden/>
               </w:rPr>
-              <w:instrText xml:space="preserve"> PAGEREF _Toc524779058 \h </w:instrText>
+              <w:instrText xml:space="preserve"> PAGEREF _Toc25260206 \h </w:instrText>
             </w:r>
             <w:r>
               <w:rPr>
@@ -1419,6 +1049,219 @@
                 <w:webHidden/>
               </w:rPr>
               <w:t>5</w:t>
+            </w:r>
+            <w:r>
+              <w:rPr>
+                <w:noProof/>
+                <w:webHidden/>
+              </w:rPr>
+              <w:fldChar w:fldCharType="end"/>
+            </w:r>
+          </w:hyperlink>
+        </w:p>
+        <w:p>
+          <w:pPr>
+            <w:pStyle w:val="TDC2"/>
+            <w:rPr>
+              <w:rFonts w:eastAsiaTheme="minorEastAsia"/>
+              <w:i w:val="0"/>
+              <w:iCs w:val="0"/>
+              <w:noProof/>
+              <w:sz w:val="22"/>
+              <w:szCs w:val="22"/>
+              <w:lang w:val="es-AR" w:eastAsia="es-AR"/>
+            </w:rPr>
+          </w:pPr>
+          <w:hyperlink w:anchor="_Toc25260207" w:history="1">
+            <w:r>
+              <w:rPr>
+                <w:rStyle w:val="Hipervnculo"/>
+                <w:noProof/>
+              </w:rPr>
+              <w:t>Documentos relacionados</w:t>
+            </w:r>
+            <w:r>
+              <w:rPr>
+                <w:noProof/>
+                <w:webHidden/>
+              </w:rPr>
+              <w:tab/>
+            </w:r>
+            <w:r>
+              <w:rPr>
+                <w:noProof/>
+                <w:webHidden/>
+              </w:rPr>
+              <w:fldChar w:fldCharType="begin"/>
+            </w:r>
+            <w:r>
+              <w:rPr>
+                <w:noProof/>
+                <w:webHidden/>
+              </w:rPr>
+              <w:instrText xml:space="preserve"> PAGEREF _Toc25260207 \h </w:instrText>
+            </w:r>
+            <w:r>
+              <w:rPr>
+                <w:noProof/>
+                <w:webHidden/>
+              </w:rPr>
+            </w:r>
+            <w:r>
+              <w:rPr>
+                <w:noProof/>
+                <w:webHidden/>
+              </w:rPr>
+              <w:fldChar w:fldCharType="separate"/>
+            </w:r>
+            <w:r>
+              <w:rPr>
+                <w:noProof/>
+                <w:webHidden/>
+              </w:rPr>
+              <w:t>5</w:t>
+            </w:r>
+            <w:r>
+              <w:rPr>
+                <w:noProof/>
+                <w:webHidden/>
+              </w:rPr>
+              <w:fldChar w:fldCharType="end"/>
+            </w:r>
+          </w:hyperlink>
+        </w:p>
+        <w:p>
+          <w:pPr>
+            <w:pStyle w:val="TDC2"/>
+            <w:rPr>
+              <w:rFonts w:eastAsiaTheme="minorEastAsia"/>
+              <w:i w:val="0"/>
+              <w:iCs w:val="0"/>
+              <w:noProof/>
+              <w:sz w:val="22"/>
+              <w:szCs w:val="22"/>
+              <w:lang w:val="es-AR" w:eastAsia="es-AR"/>
+            </w:rPr>
+          </w:pPr>
+          <w:hyperlink w:anchor="_Toc25260208" w:history="1">
+            <w:r>
+              <w:rPr>
+                <w:rStyle w:val="Hipervnculo"/>
+                <w:noProof/>
+              </w:rPr>
+              <w:t>Descripción de la hoja de cálculo</w:t>
+            </w:r>
+            <w:r>
+              <w:rPr>
+                <w:noProof/>
+                <w:webHidden/>
+              </w:rPr>
+              <w:tab/>
+            </w:r>
+            <w:r>
+              <w:rPr>
+                <w:noProof/>
+                <w:webHidden/>
+              </w:rPr>
+              <w:fldChar w:fldCharType="begin"/>
+            </w:r>
+            <w:r>
+              <w:rPr>
+                <w:noProof/>
+                <w:webHidden/>
+              </w:rPr>
+              <w:instrText xml:space="preserve"> PAGEREF _Toc25260208 \h </w:instrText>
+            </w:r>
+            <w:r>
+              <w:rPr>
+                <w:noProof/>
+                <w:webHidden/>
+              </w:rPr>
+            </w:r>
+            <w:r>
+              <w:rPr>
+                <w:noProof/>
+                <w:webHidden/>
+              </w:rPr>
+              <w:fldChar w:fldCharType="separate"/>
+            </w:r>
+            <w:r>
+              <w:rPr>
+                <w:noProof/>
+                <w:webHidden/>
+              </w:rPr>
+              <w:t>5</w:t>
+            </w:r>
+            <w:r>
+              <w:rPr>
+                <w:noProof/>
+                <w:webHidden/>
+              </w:rPr>
+              <w:fldChar w:fldCharType="end"/>
+            </w:r>
+          </w:hyperlink>
+        </w:p>
+        <w:p>
+          <w:pPr>
+            <w:pStyle w:val="TDC2"/>
+            <w:rPr>
+              <w:rFonts w:eastAsiaTheme="minorEastAsia"/>
+              <w:i w:val="0"/>
+              <w:iCs w:val="0"/>
+              <w:noProof/>
+              <w:sz w:val="22"/>
+              <w:szCs w:val="22"/>
+              <w:lang w:val="es-AR" w:eastAsia="es-AR"/>
+            </w:rPr>
+          </w:pPr>
+          <w:hyperlink w:anchor="_Toc25260209" w:history="1">
+            <w:r>
+              <w:rPr>
+                <w:rStyle w:val="Hipervnculo"/>
+                <w:noProof/>
+              </w:rPr>
+              <w:t>Metodología de trabajo</w:t>
+            </w:r>
+            <w:r>
+              <w:rPr>
+                <w:noProof/>
+                <w:webHidden/>
+              </w:rPr>
+              <w:tab/>
+            </w:r>
+            <w:r>
+              <w:rPr>
+                <w:noProof/>
+                <w:webHidden/>
+              </w:rPr>
+              <w:fldChar w:fldCharType="begin"/>
+            </w:r>
+            <w:r>
+              <w:rPr>
+                <w:noProof/>
+                <w:webHidden/>
+              </w:rPr>
+              <w:instrText xml:space="preserve"> PAGEREF _Toc25260209 \h </w:instrText>
+            </w:r>
+            <w:r>
+              <w:rPr>
+                <w:noProof/>
+                <w:webHidden/>
+              </w:rPr>
+            </w:r>
+            <w:r>
+              <w:rPr>
+                <w:noProof/>
+                <w:webHidden/>
+              </w:rPr>
+              <w:fldChar w:fldCharType="separate"/>
+            </w:r>
+            <w:r>
+              <w:rPr>
+                <w:noProof/>
+                <w:webHidden/>
+              </w:rPr>
+              <w:t>6</w:t>
             </w:r>
             <w:r>
               <w:rPr>
@@ -1442,13 +1285,13 @@
               <w:lang w:val="es-AR" w:eastAsia="es-AR"/>
             </w:rPr>
           </w:pPr>
-          <w:hyperlink w:anchor="_Toc524779059" w:history="1">
+          <w:hyperlink w:anchor="_Toc25260210" w:history="1">
             <w:r>
               <w:rPr>
                 <w:rStyle w:val="Hipervnculo"/>
                 <w:noProof/>
               </w:rPr>
-              <w:t>Identificación y Evaluación de Riesgos</w:t>
+              <w:t>Análisis de Riesgos</w:t>
             </w:r>
             <w:r>
               <w:rPr>
@@ -1469,7 +1312,7 @@
                 <w:noProof/>
                 <w:webHidden/>
               </w:rPr>
-              <w:instrText xml:space="preserve"> PAGEREF _Toc524779059 \h </w:instrText>
+              <w:instrText xml:space="preserve"> PAGEREF _Toc25260210 \h </w:instrText>
             </w:r>
             <w:r>
               <w:rPr>
@@ -1489,7 +1332,7 @@
                 <w:noProof/>
                 <w:webHidden/>
               </w:rPr>
-              <w:t>5</w:t>
+              <w:t>7</w:t>
             </w:r>
             <w:r>
               <w:rPr>
@@ -1513,7 +1356,7 @@
               <w:lang w:val="es-AR" w:eastAsia="es-AR"/>
             </w:rPr>
           </w:pPr>
-          <w:hyperlink w:anchor="_Toc524779060" w:history="1">
+          <w:hyperlink w:anchor="_Toc25260211" w:history="1">
             <w:r>
               <w:rPr>
                 <w:rStyle w:val="Hipervnculo"/>
@@ -1540,7 +1383,7 @@
                 <w:noProof/>
                 <w:webHidden/>
               </w:rPr>
-              <w:instrText xml:space="preserve"> PAGEREF _Toc524779060 \h </w:instrText>
+              <w:instrText xml:space="preserve"> PAGEREF _Toc25260211 \h </w:instrText>
             </w:r>
             <w:r>
               <w:rPr>
@@ -1560,7 +1403,7 @@
                 <w:noProof/>
                 <w:webHidden/>
               </w:rPr>
-              <w:t>5</w:t>
+              <w:t>7</w:t>
             </w:r>
             <w:r>
               <w:rPr>
@@ -1584,7 +1427,7 @@
               <w:lang w:val="es-AR" w:eastAsia="es-AR"/>
             </w:rPr>
           </w:pPr>
-          <w:hyperlink w:anchor="_Toc524779061" w:history="1">
+          <w:hyperlink w:anchor="_Toc25260212" w:history="1">
             <w:r>
               <w:rPr>
                 <w:rStyle w:val="Hipervnculo"/>
@@ -1611,7 +1454,7 @@
                 <w:noProof/>
                 <w:webHidden/>
               </w:rPr>
-              <w:instrText xml:space="preserve"> PAGEREF _Toc524779061 \h </w:instrText>
+              <w:instrText xml:space="preserve"> PAGEREF _Toc25260212 \h </w:instrText>
             </w:r>
             <w:r>
               <w:rPr>
@@ -1631,7 +1474,7 @@
                 <w:noProof/>
                 <w:webHidden/>
               </w:rPr>
-              <w:t>5</w:t>
+              <w:t>7</w:t>
             </w:r>
             <w:r>
               <w:rPr>
@@ -1655,7 +1498,7 @@
               <w:lang w:val="es-AR" w:eastAsia="es-AR"/>
             </w:rPr>
           </w:pPr>
-          <w:hyperlink w:anchor="_Toc524779062" w:history="1">
+          <w:hyperlink w:anchor="_Toc25260213" w:history="1">
             <w:r>
               <w:rPr>
                 <w:rStyle w:val="Hipervnculo"/>
@@ -1682,7 +1525,7 @@
                 <w:noProof/>
                 <w:webHidden/>
               </w:rPr>
-              <w:instrText xml:space="preserve"> PAGEREF _Toc524779062 \h </w:instrText>
+              <w:instrText xml:space="preserve"> PAGEREF _Toc25260213 \h </w:instrText>
             </w:r>
             <w:r>
               <w:rPr>
@@ -1702,7 +1545,7 @@
                 <w:noProof/>
                 <w:webHidden/>
               </w:rPr>
-              <w:t>5</w:t>
+              <w:t>7</w:t>
             </w:r>
             <w:r>
               <w:rPr>
@@ -1726,7 +1569,7 @@
               <w:lang w:val="es-AR" w:eastAsia="es-AR"/>
             </w:rPr>
           </w:pPr>
-          <w:hyperlink w:anchor="_Toc524779063" w:history="1">
+          <w:hyperlink w:anchor="_Toc25260214" w:history="1">
             <w:r>
               <w:rPr>
                 <w:rStyle w:val="Hipervnculo"/>
@@ -1753,7 +1596,7 @@
                 <w:noProof/>
                 <w:webHidden/>
               </w:rPr>
-              <w:instrText xml:space="preserve"> PAGEREF _Toc524779063 \h </w:instrText>
+              <w:instrText xml:space="preserve"> PAGEREF _Toc25260214 \h </w:instrText>
             </w:r>
             <w:r>
               <w:rPr>
@@ -1773,7 +1616,7 @@
                 <w:noProof/>
                 <w:webHidden/>
               </w:rPr>
-              <w:t>6</w:t>
+              <w:t>7</w:t>
             </w:r>
             <w:r>
               <w:rPr>
@@ -1797,13 +1640,13 @@
               <w:lang w:val="es-AR" w:eastAsia="es-AR"/>
             </w:rPr>
           </w:pPr>
-          <w:hyperlink w:anchor="_Toc524779064" w:history="1">
+          <w:hyperlink w:anchor="_Toc25260215" w:history="1">
             <w:r>
               <w:rPr>
                 <w:rStyle w:val="Hipervnculo"/>
                 <w:noProof/>
               </w:rPr>
-              <w:t>Análisis de Riesgos</w:t>
+              <w:t>Seguimiento de Riesgos</w:t>
             </w:r>
             <w:r>
               <w:rPr>
@@ -1824,7 +1667,7 @@
                 <w:noProof/>
                 <w:webHidden/>
               </w:rPr>
-              <w:instrText xml:space="preserve"> PAGEREF _Toc524779064 \h </w:instrText>
+              <w:instrText xml:space="preserve"> PAGEREF _Toc25260215 \h </w:instrText>
             </w:r>
             <w:r>
               <w:rPr>
@@ -1844,7 +1687,7 @@
                 <w:noProof/>
                 <w:webHidden/>
               </w:rPr>
-              <w:t>7</w:t>
+              <w:t>8</w:t>
             </w:r>
             <w:r>
               <w:rPr>
@@ -1868,7 +1711,7 @@
               <w:lang w:val="es-AR" w:eastAsia="es-AR"/>
             </w:rPr>
           </w:pPr>
-          <w:hyperlink w:anchor="_Toc524779065" w:history="1">
+          <w:hyperlink w:anchor="_Toc25260216" w:history="1">
             <w:r>
               <w:rPr>
                 <w:rStyle w:val="Hipervnculo"/>
@@ -1895,7 +1738,7 @@
                 <w:noProof/>
                 <w:webHidden/>
               </w:rPr>
-              <w:instrText xml:space="preserve"> PAGEREF _Toc524779065 \h </w:instrText>
+              <w:instrText xml:space="preserve"> PAGEREF _Toc25260216 \h </w:instrText>
             </w:r>
             <w:r>
               <w:rPr>
@@ -1915,7 +1758,7 @@
                 <w:noProof/>
                 <w:webHidden/>
               </w:rPr>
-              <w:t>7</w:t>
+              <w:t>8</w:t>
             </w:r>
             <w:r>
               <w:rPr>
@@ -1939,7 +1782,7 @@
               <w:lang w:val="es-AR" w:eastAsia="es-AR"/>
             </w:rPr>
           </w:pPr>
-          <w:hyperlink w:anchor="_Toc524779066" w:history="1">
+          <w:hyperlink w:anchor="_Toc25260217" w:history="1">
             <w:r>
               <w:rPr>
                 <w:rStyle w:val="Hipervnculo"/>
@@ -1966,7 +1809,7 @@
                 <w:noProof/>
                 <w:webHidden/>
               </w:rPr>
-              <w:instrText xml:space="preserve"> PAGEREF _Toc524779066 \h </w:instrText>
+              <w:instrText xml:space="preserve"> PAGEREF _Toc25260217 \h </w:instrText>
             </w:r>
             <w:r>
               <w:rPr>
@@ -1986,7 +1829,7 @@
                 <w:noProof/>
                 <w:webHidden/>
               </w:rPr>
-              <w:t>7</w:t>
+              <w:t>8</w:t>
             </w:r>
             <w:r>
               <w:rPr>
@@ -2010,13 +1853,13 @@
               <w:lang w:val="es-AR" w:eastAsia="es-AR"/>
             </w:rPr>
           </w:pPr>
-          <w:hyperlink w:anchor="_Toc524779067" w:history="1">
+          <w:hyperlink w:anchor="_Toc25260218" w:history="1">
             <w:r>
               <w:rPr>
                 <w:rStyle w:val="Hipervnculo"/>
                 <w:noProof/>
               </w:rPr>
-              <w:t>Descripción de la hoja de cálculo</w:t>
+              <w:t>Descripción del documento</w:t>
             </w:r>
             <w:r>
               <w:rPr>
@@ -2037,7 +1880,7 @@
                 <w:noProof/>
                 <w:webHidden/>
               </w:rPr>
-              <w:instrText xml:space="preserve"> PAGEREF _Toc524779067 \h </w:instrText>
+              <w:instrText xml:space="preserve"> PAGEREF _Toc25260218 \h </w:instrText>
             </w:r>
             <w:r>
               <w:rPr>
@@ -2057,7 +1900,7 @@
                 <w:noProof/>
                 <w:webHidden/>
               </w:rPr>
-              <w:t>7</w:t>
+              <w:t>8</w:t>
             </w:r>
             <w:r>
               <w:rPr>
@@ -2081,7 +1924,7 @@
               <w:lang w:val="es-AR" w:eastAsia="es-AR"/>
             </w:rPr>
           </w:pPr>
-          <w:hyperlink w:anchor="_Toc524779068" w:history="1">
+          <w:hyperlink w:anchor="_Toc25260219" w:history="1">
             <w:r>
               <w:rPr>
                 <w:rStyle w:val="Hipervnculo"/>
@@ -2108,362 +1951,7 @@
                 <w:noProof/>
                 <w:webHidden/>
               </w:rPr>
-              <w:instrText xml:space="preserve"> PAGEREF _Toc524779068 \h </w:instrText>
-            </w:r>
-            <w:r>
-              <w:rPr>
-                <w:noProof/>
-                <w:webHidden/>
-              </w:rPr>
-            </w:r>
-            <w:r>
-              <w:rPr>
-                <w:noProof/>
-                <w:webHidden/>
-              </w:rPr>
-              <w:fldChar w:fldCharType="separate"/>
-            </w:r>
-            <w:r>
-              <w:rPr>
-                <w:noProof/>
-                <w:webHidden/>
-              </w:rPr>
-              <w:t>7</w:t>
-            </w:r>
-            <w:r>
-              <w:rPr>
-                <w:noProof/>
-                <w:webHidden/>
-              </w:rPr>
-              <w:fldChar w:fldCharType="end"/>
-            </w:r>
-          </w:hyperlink>
-        </w:p>
-        <w:p>
-          <w:pPr>
-            <w:pStyle w:val="TDC1"/>
-            <w:rPr>
-              <w:rFonts w:eastAsiaTheme="minorEastAsia"/>
-              <w:b w:val="0"/>
-              <w:bCs w:val="0"/>
-              <w:noProof/>
-              <w:sz w:val="22"/>
-              <w:szCs w:val="22"/>
-              <w:lang w:val="es-AR" w:eastAsia="es-AR"/>
-            </w:rPr>
-          </w:pPr>
-          <w:hyperlink w:anchor="_Toc524779069" w:history="1">
-            <w:r>
-              <w:rPr>
-                <w:rStyle w:val="Hipervnculo"/>
-                <w:noProof/>
-              </w:rPr>
-              <w:t>Seguimiento de Riesgos</w:t>
-            </w:r>
-            <w:r>
-              <w:rPr>
-                <w:noProof/>
-                <w:webHidden/>
-              </w:rPr>
-              <w:tab/>
-            </w:r>
-            <w:r>
-              <w:rPr>
-                <w:noProof/>
-                <w:webHidden/>
-              </w:rPr>
-              <w:fldChar w:fldCharType="begin"/>
-            </w:r>
-            <w:r>
-              <w:rPr>
-                <w:noProof/>
-                <w:webHidden/>
-              </w:rPr>
-              <w:instrText xml:space="preserve"> PAGEREF _Toc524779069 \h </w:instrText>
-            </w:r>
-            <w:r>
-              <w:rPr>
-                <w:noProof/>
-                <w:webHidden/>
-              </w:rPr>
-            </w:r>
-            <w:r>
-              <w:rPr>
-                <w:noProof/>
-                <w:webHidden/>
-              </w:rPr>
-              <w:fldChar w:fldCharType="separate"/>
-            </w:r>
-            <w:r>
-              <w:rPr>
-                <w:noProof/>
-                <w:webHidden/>
-              </w:rPr>
-              <w:t>8</w:t>
-            </w:r>
-            <w:r>
-              <w:rPr>
-                <w:noProof/>
-                <w:webHidden/>
-              </w:rPr>
-              <w:fldChar w:fldCharType="end"/>
-            </w:r>
-          </w:hyperlink>
-        </w:p>
-        <w:p>
-          <w:pPr>
-            <w:pStyle w:val="TDC2"/>
-            <w:rPr>
-              <w:rFonts w:eastAsiaTheme="minorEastAsia"/>
-              <w:i w:val="0"/>
-              <w:iCs w:val="0"/>
-              <w:noProof/>
-              <w:sz w:val="22"/>
-              <w:szCs w:val="22"/>
-              <w:lang w:val="es-AR" w:eastAsia="es-AR"/>
-            </w:rPr>
-          </w:pPr>
-          <w:hyperlink w:anchor="_Toc524779070" w:history="1">
-            <w:r>
-              <w:rPr>
-                <w:rStyle w:val="Hipervnculo"/>
-                <w:noProof/>
-              </w:rPr>
-              <w:t>Etapa de trabajo</w:t>
-            </w:r>
-            <w:r>
-              <w:rPr>
-                <w:noProof/>
-                <w:webHidden/>
-              </w:rPr>
-              <w:tab/>
-            </w:r>
-            <w:r>
-              <w:rPr>
-                <w:noProof/>
-                <w:webHidden/>
-              </w:rPr>
-              <w:fldChar w:fldCharType="begin"/>
-            </w:r>
-            <w:r>
-              <w:rPr>
-                <w:noProof/>
-                <w:webHidden/>
-              </w:rPr>
-              <w:instrText xml:space="preserve"> PAGEREF _Toc524779070 \h </w:instrText>
-            </w:r>
-            <w:r>
-              <w:rPr>
-                <w:noProof/>
-                <w:webHidden/>
-              </w:rPr>
-            </w:r>
-            <w:r>
-              <w:rPr>
-                <w:noProof/>
-                <w:webHidden/>
-              </w:rPr>
-              <w:fldChar w:fldCharType="separate"/>
-            </w:r>
-            <w:r>
-              <w:rPr>
-                <w:noProof/>
-                <w:webHidden/>
-              </w:rPr>
-              <w:t>8</w:t>
-            </w:r>
-            <w:r>
-              <w:rPr>
-                <w:noProof/>
-                <w:webHidden/>
-              </w:rPr>
-              <w:fldChar w:fldCharType="end"/>
-            </w:r>
-          </w:hyperlink>
-        </w:p>
-        <w:p>
-          <w:pPr>
-            <w:pStyle w:val="TDC2"/>
-            <w:rPr>
-              <w:rFonts w:eastAsiaTheme="minorEastAsia"/>
-              <w:i w:val="0"/>
-              <w:iCs w:val="0"/>
-              <w:noProof/>
-              <w:sz w:val="22"/>
-              <w:szCs w:val="22"/>
-              <w:lang w:val="es-AR" w:eastAsia="es-AR"/>
-            </w:rPr>
-          </w:pPr>
-          <w:hyperlink w:anchor="_Toc524779071" w:history="1">
-            <w:r>
-              <w:rPr>
-                <w:rStyle w:val="Hipervnculo"/>
-                <w:noProof/>
-              </w:rPr>
-              <w:t>Documentos relacionados</w:t>
-            </w:r>
-            <w:r>
-              <w:rPr>
-                <w:noProof/>
-                <w:webHidden/>
-              </w:rPr>
-              <w:tab/>
-            </w:r>
-            <w:r>
-              <w:rPr>
-                <w:noProof/>
-                <w:webHidden/>
-              </w:rPr>
-              <w:fldChar w:fldCharType="begin"/>
-            </w:r>
-            <w:r>
-              <w:rPr>
-                <w:noProof/>
-                <w:webHidden/>
-              </w:rPr>
-              <w:instrText xml:space="preserve"> PAGEREF _Toc524779071 \h </w:instrText>
-            </w:r>
-            <w:r>
-              <w:rPr>
-                <w:noProof/>
-                <w:webHidden/>
-              </w:rPr>
-            </w:r>
-            <w:r>
-              <w:rPr>
-                <w:noProof/>
-                <w:webHidden/>
-              </w:rPr>
-              <w:fldChar w:fldCharType="separate"/>
-            </w:r>
-            <w:r>
-              <w:rPr>
-                <w:noProof/>
-                <w:webHidden/>
-              </w:rPr>
-              <w:t>8</w:t>
-            </w:r>
-            <w:r>
-              <w:rPr>
-                <w:noProof/>
-                <w:webHidden/>
-              </w:rPr>
-              <w:fldChar w:fldCharType="end"/>
-            </w:r>
-          </w:hyperlink>
-        </w:p>
-        <w:p>
-          <w:pPr>
-            <w:pStyle w:val="TDC2"/>
-            <w:rPr>
-              <w:rFonts w:eastAsiaTheme="minorEastAsia"/>
-              <w:i w:val="0"/>
-              <w:iCs w:val="0"/>
-              <w:noProof/>
-              <w:sz w:val="22"/>
-              <w:szCs w:val="22"/>
-              <w:lang w:val="es-AR" w:eastAsia="es-AR"/>
-            </w:rPr>
-          </w:pPr>
-          <w:hyperlink w:anchor="_Toc524779072" w:history="1">
-            <w:r>
-              <w:rPr>
-                <w:rStyle w:val="Hipervnculo"/>
-                <w:noProof/>
-              </w:rPr>
-              <w:t>Descripción del documento</w:t>
-            </w:r>
-            <w:r>
-              <w:rPr>
-                <w:noProof/>
-                <w:webHidden/>
-              </w:rPr>
-              <w:tab/>
-            </w:r>
-            <w:r>
-              <w:rPr>
-                <w:noProof/>
-                <w:webHidden/>
-              </w:rPr>
-              <w:fldChar w:fldCharType="begin"/>
-            </w:r>
-            <w:r>
-              <w:rPr>
-                <w:noProof/>
-                <w:webHidden/>
-              </w:rPr>
-              <w:instrText xml:space="preserve"> PAGEREF _Toc524779072 \h </w:instrText>
-            </w:r>
-            <w:r>
-              <w:rPr>
-                <w:noProof/>
-                <w:webHidden/>
-              </w:rPr>
-            </w:r>
-            <w:r>
-              <w:rPr>
-                <w:noProof/>
-                <w:webHidden/>
-              </w:rPr>
-              <w:fldChar w:fldCharType="separate"/>
-            </w:r>
-            <w:r>
-              <w:rPr>
-                <w:noProof/>
-                <w:webHidden/>
-              </w:rPr>
-              <w:t>8</w:t>
-            </w:r>
-            <w:r>
-              <w:rPr>
-                <w:noProof/>
-                <w:webHidden/>
-              </w:rPr>
-              <w:fldChar w:fldCharType="end"/>
-            </w:r>
-          </w:hyperlink>
-        </w:p>
-        <w:p>
-          <w:pPr>
-            <w:pStyle w:val="TDC2"/>
-            <w:rPr>
-              <w:rFonts w:eastAsiaTheme="minorEastAsia"/>
-              <w:i w:val="0"/>
-              <w:iCs w:val="0"/>
-              <w:noProof/>
-              <w:sz w:val="22"/>
-              <w:szCs w:val="22"/>
-              <w:lang w:val="es-AR" w:eastAsia="es-AR"/>
-            </w:rPr>
-          </w:pPr>
-          <w:hyperlink w:anchor="_Toc524779073" w:history="1">
-            <w:r>
-              <w:rPr>
-                <w:rStyle w:val="Hipervnculo"/>
-                <w:noProof/>
-              </w:rPr>
-              <w:t>Metodología de trabajo</w:t>
-            </w:r>
-            <w:r>
-              <w:rPr>
-                <w:noProof/>
-                <w:webHidden/>
-              </w:rPr>
-              <w:tab/>
-            </w:r>
-            <w:r>
-              <w:rPr>
-                <w:noProof/>
-                <w:webHidden/>
-              </w:rPr>
-              <w:fldChar w:fldCharType="begin"/>
-            </w:r>
-            <w:r>
-              <w:rPr>
-                <w:noProof/>
-                <w:webHidden/>
-              </w:rPr>
-              <w:instrText xml:space="preserve"> PAGEREF _Toc524779073 \h </w:instrText>
+              <w:instrText xml:space="preserve"> PAGEREF _Toc25260219 \h </w:instrText>
             </w:r>
             <w:r>
               <w:rPr>
@@ -2523,7 +2011,6 @@
         <w:dataBinding w:prefixMappings="xmlns:ns0='http://purl.org/dc/elements/1.1/' xmlns:ns1='http://schemas.openxmlformats.org/package/2006/metadata/core-properties' " w:xpath="/ns1:coreProperties[1]/ns0:title[1]" w:storeItemID="{6C3C8BC8-F283-45AE-878A-BAB7291924A1}"/>
         <w:text/>
       </w:sdtPr>
-      <w:sdtEndPr/>
       <w:sdtContent>
         <w:p>
           <w:pPr>
@@ -2547,7 +2034,7 @@
       <w:pPr>
         <w:pStyle w:val="PSI-Ttulo1"/>
       </w:pPr>
-      <w:bookmarkStart w:id="1" w:name="_Toc524779053"/>
+      <w:bookmarkStart w:id="1" w:name="_Toc25260200"/>
       <w:r>
         <w:t>Introducción</w:t>
       </w:r>
@@ -2626,7 +2113,7 @@
       <w:pPr>
         <w:pStyle w:val="PSI-Ttulo2"/>
       </w:pPr>
-      <w:bookmarkStart w:id="2" w:name="_Toc524779054"/>
+      <w:bookmarkStart w:id="2" w:name="_Toc25260201"/>
       <w:r>
         <w:t>Roles y Responsabilidades</w:t>
       </w:r>
@@ -2735,7 +2222,7 @@
       <w:pPr>
         <w:pStyle w:val="PSI-Ttulo2"/>
       </w:pPr>
-      <w:bookmarkStart w:id="3" w:name="_Toc524779055"/>
+      <w:bookmarkStart w:id="3" w:name="_Toc25260202"/>
       <w:r>
         <w:lastRenderedPageBreak/>
         <w:t>Documentación a generar</w:t>
@@ -2749,7 +2236,7 @@
       <w:r>
         <w:br/>
       </w:r>
-      <w:bookmarkStart w:id="4" w:name="_Toc524779056"/>
+      <w:bookmarkStart w:id="4" w:name="_Toc25260203"/>
       <w:r>
         <w:t>Gestión de Riesgos, Anexo 1.</w:t>
       </w:r>
@@ -2774,7 +2261,7 @@
       <w:r>
         <w:br/>
       </w:r>
-      <w:bookmarkStart w:id="5" w:name="_Toc524779057"/>
+      <w:bookmarkStart w:id="5" w:name="_Toc25260204"/>
       <w:r>
         <w:t>Seguimiento de Riesgos</w:t>
       </w:r>
@@ -2808,44 +2295,51 @@
     </w:p>
     <w:p>
       <w:pPr>
+        <w:pStyle w:val="PSI-Normal"/>
+      </w:pPr>
+    </w:p>
+    <w:p>
+      <w:pPr>
+        <w:pStyle w:val="PSI-Ttulo1"/>
+      </w:pPr>
+      <w:bookmarkStart w:id="6" w:name="_Toc25260205"/>
+      <w:r>
+        <w:t>Identificación y Evaluación de Riesgos</w:t>
+      </w:r>
+      <w:bookmarkEnd w:id="6"/>
+    </w:p>
+    <w:p>
+      <w:pPr>
         <w:pStyle w:val="PSI-Ttulo2"/>
       </w:pPr>
-      <w:bookmarkStart w:id="6" w:name="_Toc524779058"/>
-      <w:r>
-        <w:t>Resumen del circuito de Trabajo</w:t>
-      </w:r>
-      <w:bookmarkEnd w:id="6"/>
-    </w:p>
-    <w:p>
-      <w:pPr>
-        <w:pStyle w:val="PSI-Comentario"/>
-      </w:pPr>
-      <w:r>
-        <w:t>[Describir brevemente el circuito de trabajo a seguir]</w:t>
-      </w:r>
-    </w:p>
-    <w:p>
-      <w:pPr>
-        <w:pStyle w:val="PSI-Normal"/>
-      </w:pPr>
-    </w:p>
-    <w:p>
-      <w:pPr>
-        <w:pStyle w:val="PSI-Ttulo1"/>
-      </w:pPr>
-      <w:bookmarkStart w:id="7" w:name="_Toc524779059"/>
-      <w:r>
-        <w:t>Identificación y Evaluación de Riesgos</w:t>
+      <w:bookmarkStart w:id="7" w:name="_Toc25260206"/>
+      <w:r>
+        <w:t>Etapa de trabajo</w:t>
       </w:r>
       <w:bookmarkEnd w:id="7"/>
     </w:p>
     <w:p>
       <w:pPr>
+        <w:pStyle w:val="PSI-Normal"/>
+        <w:ind w:left="0" w:firstLine="0"/>
+      </w:pPr>
+      <w:r>
+        <w:t>El proceso de Identificación y Evaluación de Riesgos deberá efectuarse al inicio de cada iteración del proyecto, siendo ésta una de las primeras tareas a planificar.</w:t>
+      </w:r>
+    </w:p>
+    <w:p>
+      <w:pPr>
+        <w:pStyle w:val="PSI-Normal"/>
+        <w:ind w:left="0" w:firstLine="0"/>
+      </w:pPr>
+    </w:p>
+    <w:p>
+      <w:pPr>
         <w:pStyle w:val="PSI-Ttulo2"/>
       </w:pPr>
-      <w:bookmarkStart w:id="8" w:name="_Toc524779060"/>
-      <w:r>
-        <w:t>Etapa de trabajo</w:t>
+      <w:bookmarkStart w:id="8" w:name="_Toc25260207"/>
+      <w:r>
+        <w:t>Documentos relacionados</w:t>
       </w:r>
       <w:bookmarkEnd w:id="8"/>
     </w:p>
@@ -2855,52 +2349,27 @@
         <w:ind w:left="0" w:firstLine="0"/>
       </w:pPr>
       <w:r>
-        <w:t>El proceso de Identificación y Evaluación de Riesgos deberá efectuarse al inicio de cada iteración del proyecto, siendo ésta una de las primeras tareas a planificar.</w:t>
-      </w:r>
-    </w:p>
-    <w:p>
-      <w:pPr>
-        <w:pStyle w:val="PSI-Normal"/>
-        <w:ind w:left="0" w:firstLine="0"/>
-      </w:pPr>
+        <w:t xml:space="preserve">Para estas tareas se trabajará con el </w:t>
+      </w:r>
+      <w:r>
+        <w:t>documento “Gestión de Riesgos, Anexo 1”, sobre la</w:t>
+      </w:r>
+      <w:r>
+        <w:t xml:space="preserve"> hoja “Identificación y Evaluación”.</w:t>
+      </w:r>
     </w:p>
     <w:p>
       <w:pPr>
         <w:pStyle w:val="PSI-Ttulo2"/>
       </w:pPr>
-      <w:bookmarkStart w:id="9" w:name="_Toc524779061"/>
-      <w:r>
-        <w:t>Documentos relacionados</w:t>
+      <w:bookmarkStart w:id="9" w:name="_Toc25260208"/>
+      <w:r>
+        <w:t xml:space="preserve">Descripción de </w:t>
+      </w:r>
+      <w:r>
+        <w:t>la hoja de cálculo</w:t>
       </w:r>
       <w:bookmarkEnd w:id="9"/>
-    </w:p>
-    <w:p>
-      <w:pPr>
-        <w:pStyle w:val="PSI-Normal"/>
-        <w:ind w:left="0" w:firstLine="0"/>
-      </w:pPr>
-      <w:r>
-        <w:t xml:space="preserve">Para estas tareas se trabajará con el </w:t>
-      </w:r>
-      <w:r>
-        <w:t>documento “Gestión de Riesgos, Anexo 1”, sobre la</w:t>
-      </w:r>
-      <w:r>
-        <w:t xml:space="preserve"> hoja “Identificación y Evaluación”.</w:t>
-      </w:r>
-    </w:p>
-    <w:p>
-      <w:pPr>
-        <w:pStyle w:val="PSI-Ttulo2"/>
-      </w:pPr>
-      <w:bookmarkStart w:id="10" w:name="_Toc524779062"/>
-      <w:r>
-        <w:t xml:space="preserve">Descripción de </w:t>
-      </w:r>
-      <w:r>
-        <w:t>la hoja de cálculo</w:t>
-      </w:r>
-      <w:bookmarkEnd w:id="10"/>
     </w:p>
     <w:p>
       <w:pPr>
@@ -2986,7 +2455,6 @@
         </w:numPr>
       </w:pPr>
       <w:r>
-        <w:lastRenderedPageBreak/>
         <w:t>Legal y Contractual</w:t>
       </w:r>
     </w:p>
@@ -3011,6 +2479,7 @@
         </w:numPr>
       </w:pPr>
       <w:r>
+        <w:lastRenderedPageBreak/>
         <w:t>Complejidad</w:t>
       </w:r>
     </w:p>
@@ -3068,7 +2537,7 @@
       <w:pPr>
         <w:pStyle w:val="PSI-Ttulo2"/>
       </w:pPr>
-      <w:bookmarkStart w:id="11" w:name="_Toc524779063"/>
+      <w:bookmarkStart w:id="10" w:name="_Toc25260209"/>
       <w:r>
         <w:t xml:space="preserve">Metodología de </w:t>
       </w:r>
@@ -3078,7 +2547,7 @@
       <w:r>
         <w:t>rabajo</w:t>
       </w:r>
-      <w:bookmarkEnd w:id="11"/>
+      <w:bookmarkEnd w:id="10"/>
     </w:p>
     <w:p>
       <w:pPr>
@@ -3215,23 +2684,54 @@
       <w:pPr>
         <w:pStyle w:val="PSI-Ttulo1"/>
       </w:pPr>
-      <w:bookmarkStart w:id="12" w:name="_Toc524779064"/>
+      <w:bookmarkStart w:id="11" w:name="_Toc25260210"/>
       <w:r>
         <w:lastRenderedPageBreak/>
         <w:t>Análisis de Riesgos</w:t>
       </w:r>
+      <w:bookmarkEnd w:id="11"/>
+      <w:r>
+        <w:br/>
+      </w:r>
+    </w:p>
+    <w:p>
+      <w:pPr>
+        <w:pStyle w:val="PSI-Ttulo2"/>
+      </w:pPr>
+      <w:bookmarkStart w:id="12" w:name="_Toc25260211"/>
+      <w:r>
+        <w:t>Etapa de trabajo</w:t>
+      </w:r>
       <w:bookmarkEnd w:id="12"/>
-      <w:r>
-        <w:br/>
-      </w:r>
+    </w:p>
+    <w:p>
+      <w:pPr>
+        <w:pStyle w:val="PSI-Normal"/>
+        <w:ind w:left="0" w:firstLine="0"/>
+      </w:pPr>
+      <w:r>
+        <w:t>La etapa de Análisis de Riesgos se efectuará una vez concluida la etapa previa, “Identifi</w:t>
+      </w:r>
+      <w:r>
+        <w:t>cación y Evaluación de Riesgos”, al inicio de cada iteración</w:t>
+      </w:r>
+      <w:r>
+        <w:t xml:space="preserve"> o fase del proyecto según corresponda.</w:t>
+      </w:r>
+    </w:p>
+    <w:p>
+      <w:pPr>
+        <w:pStyle w:val="PSI-Normal"/>
+        <w:ind w:left="0" w:firstLine="0"/>
+      </w:pPr>
     </w:p>
     <w:p>
       <w:pPr>
         <w:pStyle w:val="PSI-Ttulo2"/>
       </w:pPr>
-      <w:bookmarkStart w:id="13" w:name="_Toc524779065"/>
-      <w:r>
-        <w:t>Etapa de trabajo</w:t>
+      <w:bookmarkStart w:id="13" w:name="_Toc25260212"/>
+      <w:r>
+        <w:t>Documentos relacionados</w:t>
       </w:r>
       <w:bookmarkEnd w:id="13"/>
     </w:p>
@@ -3241,13 +2741,22 @@
         <w:ind w:left="0" w:firstLine="0"/>
       </w:pPr>
       <w:r>
-        <w:t>La etapa de Análisis de Riesgos se efectuará una vez concluida la etapa previa, “Identifi</w:t>
-      </w:r>
-      <w:r>
-        <w:t>cación y Evaluación de Riesgos”, al inicio de cada iteración</w:t>
-      </w:r>
-      <w:r>
-        <w:t xml:space="preserve"> o fase del proyecto según corresponda.</w:t>
+        <w:t>En</w:t>
+      </w:r>
+      <w:r>
+        <w:t xml:space="preserve"> </w:t>
+      </w:r>
+      <w:r>
+        <w:t>la tarea de Análisis</w:t>
+      </w:r>
+      <w:r>
+        <w:t xml:space="preserve"> se trabajará con el documento </w:t>
+      </w:r>
+      <w:r>
+        <w:t>“Gestión de Riesgos, Anexo 1”,</w:t>
+      </w:r>
+      <w:r>
+        <w:t xml:space="preserve"> sobre la hoja “Análisis”.</w:t>
       </w:r>
     </w:p>
     <w:p>
@@ -3255,66 +2764,26 @@
         <w:pStyle w:val="PSI-Normal"/>
         <w:ind w:left="0" w:firstLine="0"/>
       </w:pPr>
-    </w:p>
+      <w:r>
+        <w:t>Una vez</w:t>
+      </w:r>
+      <w:r>
+        <w:t xml:space="preserve"> finalizada dicha actividad, se completará el </w:t>
+      </w:r>
+      <w:r>
+        <w:t>documento “Seguimiento de Riesgos”.</w:t>
+      </w:r>
+    </w:p>
+    <w:p/>
     <w:p>
       <w:pPr>
         <w:pStyle w:val="PSI-Ttulo2"/>
       </w:pPr>
-      <w:bookmarkStart w:id="14" w:name="_Toc524779066"/>
-      <w:r>
-        <w:t>Documentos relacionados</w:t>
+      <w:bookmarkStart w:id="14" w:name="_Toc25260213"/>
+      <w:r>
+        <w:t>Descripción de la hoja de cálculo</w:t>
       </w:r>
       <w:bookmarkEnd w:id="14"/>
-    </w:p>
-    <w:p>
-      <w:pPr>
-        <w:pStyle w:val="PSI-Normal"/>
-        <w:ind w:left="0" w:firstLine="0"/>
-      </w:pPr>
-      <w:r>
-        <w:t>En</w:t>
-      </w:r>
-      <w:r>
-        <w:t xml:space="preserve"> </w:t>
-      </w:r>
-      <w:r>
-        <w:t>la tarea de Análisis</w:t>
-      </w:r>
-      <w:r>
-        <w:t xml:space="preserve"> se trabajará con el documento </w:t>
-      </w:r>
-      <w:r>
-        <w:t>“Gestión de Riesgos, Anexo 1”,</w:t>
-      </w:r>
-      <w:r>
-        <w:t xml:space="preserve"> sobre la hoja “Análisis”.</w:t>
-      </w:r>
-    </w:p>
-    <w:p>
-      <w:pPr>
-        <w:pStyle w:val="PSI-Normal"/>
-        <w:ind w:left="0" w:firstLine="0"/>
-      </w:pPr>
-      <w:r>
-        <w:t>Una vez</w:t>
-      </w:r>
-      <w:r>
-        <w:t xml:space="preserve"> finalizada dicha actividad, se completará el </w:t>
-      </w:r>
-      <w:r>
-        <w:t>documento “Seguimiento de Riesgos”.</w:t>
-      </w:r>
-    </w:p>
-    <w:p/>
-    <w:p>
-      <w:pPr>
-        <w:pStyle w:val="PSI-Ttulo2"/>
-      </w:pPr>
-      <w:bookmarkStart w:id="15" w:name="_Toc524779067"/>
-      <w:r>
-        <w:t>Descripción de la hoja de cálculo</w:t>
-      </w:r>
-      <w:bookmarkEnd w:id="15"/>
     </w:p>
     <w:p>
       <w:pPr>
@@ -3414,14 +2883,14 @@
       <w:pPr>
         <w:pStyle w:val="PSI-Ttulo2"/>
       </w:pPr>
-      <w:bookmarkStart w:id="16" w:name="_Toc524779068"/>
+      <w:bookmarkStart w:id="15" w:name="_Toc25260214"/>
       <w:r>
         <w:t>Metodología de t</w:t>
       </w:r>
       <w:r>
         <w:t>rabajo</w:t>
       </w:r>
-      <w:bookmarkEnd w:id="16"/>
+      <w:bookmarkEnd w:id="15"/>
     </w:p>
     <w:p>
       <w:pPr>
@@ -3529,22 +2998,51 @@
       <w:pPr>
         <w:pStyle w:val="PSI-Ttulo1"/>
       </w:pPr>
-      <w:bookmarkStart w:id="17" w:name="_Toc524779069"/>
+      <w:bookmarkStart w:id="16" w:name="_Toc25260215"/>
       <w:r>
         <w:t>Seguimiento de Riesgos</w:t>
       </w:r>
+      <w:bookmarkEnd w:id="16"/>
+      <w:r>
+        <w:br/>
+      </w:r>
+    </w:p>
+    <w:p>
+      <w:pPr>
+        <w:pStyle w:val="PSI-Ttulo2"/>
+      </w:pPr>
+      <w:bookmarkStart w:id="17" w:name="_Toc25260216"/>
+      <w:r>
+        <w:t>Etapa de trabajo</w:t>
+      </w:r>
       <w:bookmarkEnd w:id="17"/>
-      <w:r>
-        <w:br/>
-      </w:r>
+    </w:p>
+    <w:p>
+      <w:pPr>
+        <w:pStyle w:val="PSI-Normal"/>
+      </w:pPr>
+      <w:r>
+        <w:t xml:space="preserve">El seguimiento de riesgos se </w:t>
+      </w:r>
+      <w:r>
+        <w:t>llevará a cabo</w:t>
+      </w:r>
+      <w:r>
+        <w:t xml:space="preserve"> durante todo el proyecto.</w:t>
+      </w:r>
+    </w:p>
+    <w:p>
+      <w:pPr>
+        <w:pStyle w:val="PSI-Normal"/>
+      </w:pPr>
     </w:p>
     <w:p>
       <w:pPr>
         <w:pStyle w:val="PSI-Ttulo2"/>
       </w:pPr>
-      <w:bookmarkStart w:id="18" w:name="_Toc524779070"/>
-      <w:r>
-        <w:t>Etapa de trabajo</w:t>
+      <w:bookmarkStart w:id="18" w:name="_Toc25260217"/>
+      <w:r>
+        <w:t>Documentos relacionados</w:t>
       </w:r>
       <w:bookmarkEnd w:id="18"/>
     </w:p>
@@ -3553,13 +3051,10 @@
         <w:pStyle w:val="PSI-Normal"/>
       </w:pPr>
       <w:r>
-        <w:t xml:space="preserve">El seguimiento de riesgos se </w:t>
-      </w:r>
-      <w:r>
-        <w:t>llevará a cabo</w:t>
-      </w:r>
-      <w:r>
-        <w:t xml:space="preserve"> durante todo el proyecto.</w:t>
+        <w:t>En esta etapa se trabajará sobre el documento “</w:t>
+      </w:r>
+      <w:r>
+        <w:t>Seguimiento de Riesgos”.</w:t>
       </w:r>
     </w:p>
     <w:p>
@@ -3571,21 +3066,34 @@
       <w:pPr>
         <w:pStyle w:val="PSI-Ttulo2"/>
       </w:pPr>
-      <w:bookmarkStart w:id="19" w:name="_Toc524779071"/>
-      <w:r>
-        <w:t>Documentos relacionados</w:t>
+      <w:bookmarkStart w:id="19" w:name="_Toc25260218"/>
+      <w:r>
+        <w:t>Descripción del documento</w:t>
       </w:r>
       <w:bookmarkEnd w:id="19"/>
     </w:p>
     <w:p>
       <w:pPr>
         <w:pStyle w:val="PSI-Normal"/>
-      </w:pPr>
-      <w:r>
-        <w:t>En esta etapa se trabajará sobre el documento “</w:t>
-      </w:r>
-      <w:r>
-        <w:t>Seguimiento de Riesgos”.</w:t>
+        <w:ind w:left="0" w:firstLine="0"/>
+      </w:pPr>
+      <w:r>
+        <w:t>Cada riesgo destacado durante la etapa de análisis tendrá un</w:t>
+      </w:r>
+      <w:r>
+        <w:t>a</w:t>
+      </w:r>
+      <w:r>
+        <w:t xml:space="preserve"> referencia dentro de este documento.</w:t>
+      </w:r>
+      <w:r>
+        <w:t xml:space="preserve"> A su vez cada referencia cuenta con cuatro incisos: Identificación, Análisis, Plan de Riesgos y Seguimiento, donde los primero</w:t>
+      </w:r>
+      <w:r>
+        <w:t>s</w:t>
+      </w:r>
+      <w:r>
+        <w:t xml:space="preserve"> dos fueron completados durante la etapa previa.</w:t>
       </w:r>
     </w:p>
     <w:p>
@@ -3597,50 +3105,11 @@
       <w:pPr>
         <w:pStyle w:val="PSI-Ttulo2"/>
       </w:pPr>
-      <w:bookmarkStart w:id="20" w:name="_Toc524779072"/>
-      <w:r>
-        <w:t>Descripción del documento</w:t>
+      <w:bookmarkStart w:id="20" w:name="_Toc25260219"/>
+      <w:r>
+        <w:t>Metodología de trabajo</w:t>
       </w:r>
       <w:bookmarkEnd w:id="20"/>
-    </w:p>
-    <w:p>
-      <w:pPr>
-        <w:pStyle w:val="PSI-Normal"/>
-        <w:ind w:left="0" w:firstLine="0"/>
-      </w:pPr>
-      <w:r>
-        <w:t>Cada riesgo destacado durante la etapa de análisis tendrá un</w:t>
-      </w:r>
-      <w:r>
-        <w:t>a</w:t>
-      </w:r>
-      <w:r>
-        <w:t xml:space="preserve"> referencia dentro de este documento.</w:t>
-      </w:r>
-      <w:r>
-        <w:t xml:space="preserve"> A su vez cada referencia cuenta con cuatro incisos: Identificación, Análisis, Plan de Riesgos y Seguimiento, donde los primero</w:t>
-      </w:r>
-      <w:r>
-        <w:t>s</w:t>
-      </w:r>
-      <w:r>
-        <w:t xml:space="preserve"> dos fueron completados durante la etapa previa.</w:t>
-      </w:r>
-    </w:p>
-    <w:p>
-      <w:pPr>
-        <w:pStyle w:val="PSI-Normal"/>
-      </w:pPr>
-    </w:p>
-    <w:p>
-      <w:pPr>
-        <w:pStyle w:val="PSI-Ttulo2"/>
-      </w:pPr>
-      <w:bookmarkStart w:id="21" w:name="_Toc524779073"/>
-      <w:r>
-        <w:t>Metodología de trabajo</w:t>
-      </w:r>
-      <w:bookmarkEnd w:id="21"/>
     </w:p>
     <w:p>
       <w:pPr>
@@ -3683,7 +3152,7 @@
 </file>
 
 <file path=word/endnotes.xml><?xml version="1.0" encoding="utf-8"?>
-<w:endnotes xmlns:wpc="http://schemas.microsoft.com/office/word/2010/wordprocessingCanvas" xmlns:mc="http://schemas.openxmlformats.org/markup-compatibility/2006" xmlns:o="urn:schemas-microsoft-com:office:office" xmlns:r="http://schemas.openxmlformats.org/officeDocument/2006/relationships" xmlns:m="http://schemas.openxmlformats.org/officeDocument/2006/math" xmlns:v="urn:schemas-microsoft-com:vml" xmlns:wp14="http://schemas.microsoft.com/office/word/2010/wordprocessingDrawing" xmlns:wp="http://schemas.openxmlformats.org/drawingml/2006/wordprocessingDrawing" xmlns:w10="urn:schemas-microsoft-com:office:word" xmlns:w="http://schemas.openxmlformats.org/wordprocessingml/2006/main" xmlns:w14="http://schemas.microsoft.com/office/word/2010/wordml" xmlns:w15="http://schemas.microsoft.com/office/word/2012/wordml" xmlns:wpg="http://schemas.microsoft.com/office/word/2010/wordprocessingGroup" xmlns:wpi="http://schemas.microsoft.com/office/word/2010/wordprocessingInk" xmlns:wne="http://schemas.microsoft.com/office/word/2006/wordml" xmlns:wps="http://schemas.microsoft.com/office/word/2010/wordprocessingShape" mc:Ignorable="w14 w15 wp14">
+<w:endnotes xmlns:ve="http://schemas.openxmlformats.org/markup-compatibility/2006" xmlns:o="urn:schemas-microsoft-com:office:office" xmlns:r="http://schemas.openxmlformats.org/officeDocument/2006/relationships" xmlns:m="http://schemas.openxmlformats.org/officeDocument/2006/math" xmlns:v="urn:schemas-microsoft-com:vml" xmlns:wp="http://schemas.openxmlformats.org/drawingml/2006/wordprocessingDrawing" xmlns:w10="urn:schemas-microsoft-com:office:word" xmlns:w="http://schemas.openxmlformats.org/wordprocessingml/2006/main" xmlns:wne="http://schemas.microsoft.com/office/word/2006/wordml">
   <w:endnote w:type="separator" w:id="-1">
     <w:p>
       <w:pPr>
@@ -3710,7 +3179,7 @@
 </file>
 
 <file path=word/footer1.xml><?xml version="1.0" encoding="utf-8"?>
-<w:ftr xmlns:wpc="http://schemas.microsoft.com/office/word/2010/wordprocessingCanvas" xmlns:mc="http://schemas.openxmlformats.org/markup-compatibility/2006" xmlns:o="urn:schemas-microsoft-com:office:office" xmlns:r="http://schemas.openxmlformats.org/officeDocument/2006/relationships" xmlns:m="http://schemas.openxmlformats.org/officeDocument/2006/math" xmlns:v="urn:schemas-microsoft-com:vml" xmlns:wp14="http://schemas.microsoft.com/office/word/2010/wordprocessingDrawing" xmlns:wp="http://schemas.openxmlformats.org/drawingml/2006/wordprocessingDrawing" xmlns:w10="urn:schemas-microsoft-com:office:word" xmlns:w="http://schemas.openxmlformats.org/wordprocessingml/2006/main" xmlns:w14="http://schemas.microsoft.com/office/word/2010/wordml" xmlns:w15="http://schemas.microsoft.com/office/word/2012/wordml" xmlns:wpg="http://schemas.microsoft.com/office/word/2010/wordprocessingGroup" xmlns:wpi="http://schemas.microsoft.com/office/word/2010/wordprocessingInk" xmlns:wne="http://schemas.microsoft.com/office/word/2006/wordml" xmlns:wps="http://schemas.microsoft.com/office/word/2010/wordprocessingShape" mc:Ignorable="w14 w15 wp14">
+<w:ftr xmlns:ve="http://schemas.openxmlformats.org/markup-compatibility/2006" xmlns:o="urn:schemas-microsoft-com:office:office" xmlns:r="http://schemas.openxmlformats.org/officeDocument/2006/relationships" xmlns:m="http://schemas.openxmlformats.org/officeDocument/2006/math" xmlns:v="urn:schemas-microsoft-com:vml" xmlns:wp="http://schemas.openxmlformats.org/drawingml/2006/wordprocessingDrawing" xmlns:w10="urn:schemas-microsoft-com:office:word" xmlns:w="http://schemas.openxmlformats.org/wordprocessingml/2006/main" xmlns:wne="http://schemas.microsoft.com/office/word/2006/wordml">
   <w:p>
     <w:pPr>
       <w:pStyle w:val="Piedepgina"/>
@@ -3720,7 +3189,7 @@
 </file>
 
 <file path=word/footer2.xml><?xml version="1.0" encoding="utf-8"?>
-<w:ftr xmlns:wpc="http://schemas.microsoft.com/office/word/2010/wordprocessingCanvas" xmlns:mc="http://schemas.openxmlformats.org/markup-compatibility/2006" xmlns:o="urn:schemas-microsoft-com:office:office" xmlns:r="http://schemas.openxmlformats.org/officeDocument/2006/relationships" xmlns:m="http://schemas.openxmlformats.org/officeDocument/2006/math" xmlns:v="urn:schemas-microsoft-com:vml" xmlns:wp14="http://schemas.microsoft.com/office/word/2010/wordprocessingDrawing" xmlns:wp="http://schemas.openxmlformats.org/drawingml/2006/wordprocessingDrawing" xmlns:w10="urn:schemas-microsoft-com:office:word" xmlns:w="http://schemas.openxmlformats.org/wordprocessingml/2006/main" xmlns:w14="http://schemas.microsoft.com/office/word/2010/wordml" xmlns:w15="http://schemas.microsoft.com/office/word/2012/wordml" xmlns:wpg="http://schemas.microsoft.com/office/word/2010/wordprocessingGroup" xmlns:wpi="http://schemas.microsoft.com/office/word/2010/wordprocessingInk" xmlns:wne="http://schemas.microsoft.com/office/word/2006/wordml" xmlns:wps="http://schemas.microsoft.com/office/word/2010/wordprocessingShape" mc:Ignorable="w14 w15 wp14">
+<w:ftr xmlns:ve="http://schemas.openxmlformats.org/markup-compatibility/2006" xmlns:o="urn:schemas-microsoft-com:office:office" xmlns:r="http://schemas.openxmlformats.org/officeDocument/2006/relationships" xmlns:m="http://schemas.openxmlformats.org/officeDocument/2006/math" xmlns:v="urn:schemas-microsoft-com:vml" xmlns:wp="http://schemas.openxmlformats.org/drawingml/2006/wordprocessingDrawing" xmlns:w10="urn:schemas-microsoft-com:office:word" xmlns:w="http://schemas.openxmlformats.org/wordprocessingml/2006/main" xmlns:wne="http://schemas.microsoft.com/office/word/2006/wordml">
   <w:p>
     <w:pPr>
       <w:tabs>
@@ -3735,7 +3204,6 @@
         <w:dataBinding w:prefixMappings="xmlns:ns0='http://schemas.openxmlformats.org/officeDocument/2006/extended-properties' " w:xpath="/ns0:Properties[1]/ns0:Company[1]" w:storeItemID="{6668398D-A668-4E3E-A5EB-62B293D839F1}"/>
         <w:text/>
       </w:sdtPr>
-      <w:sdtEndPr/>
       <w:sdtContent>
         <w:r>
           <w:rPr>
@@ -3750,219 +3218,28 @@
         <w:noProof/>
         <w:lang w:val="es-AR" w:eastAsia="es-AR"/>
       </w:rPr>
-      <mc:AlternateContent>
-        <mc:Choice Requires="wpg">
-          <w:drawing>
-            <wp:anchor distT="0" distB="0" distL="114300" distR="114300" simplePos="0" relativeHeight="251676672" behindDoc="0" locked="0" layoutInCell="0" allowOverlap="1" wp14:anchorId="2F111B82" wp14:editId="3E59262A">
-              <wp:simplePos x="0" y="0"/>
-              <wp:positionH relativeFrom="page">
-                <wp:align>center</wp:align>
-              </wp:positionH>
-              <wp:positionV relativeFrom="page">
-                <wp:align>bottom</wp:align>
-              </wp:positionV>
-              <wp:extent cx="7539990" cy="809625"/>
-              <wp:effectExtent l="9525" t="0" r="13335" b="4445"/>
-              <wp:wrapNone/>
-              <wp:docPr id="7" name="Group 27"/>
-              <wp:cNvGraphicFramePr>
-                <a:graphicFrameLocks xmlns:a="http://schemas.openxmlformats.org/drawingml/2006/main"/>
-              </wp:cNvGraphicFramePr>
-              <a:graphic xmlns:a="http://schemas.openxmlformats.org/drawingml/2006/main">
-                <a:graphicData uri="http://schemas.microsoft.com/office/word/2010/wordprocessingGroup">
-                  <wpg:wgp>
-                    <wpg:cNvGrpSpPr>
-                      <a:grpSpLocks/>
-                    </wpg:cNvGrpSpPr>
-                    <wpg:grpSpPr bwMode="auto">
-                      <a:xfrm flipV="1">
-                        <a:off x="0" y="0"/>
-                        <a:ext cx="7539990" cy="809625"/>
-                        <a:chOff x="8" y="9"/>
-                        <a:chExt cx="15823" cy="1439"/>
-                      </a:xfrm>
-                    </wpg:grpSpPr>
-                    <wps:wsp>
-                      <wps:cNvPr id="8" name="AutoShape 28"/>
-                      <wps:cNvCnPr>
-                        <a:cxnSpLocks noChangeShapeType="1"/>
-                      </wps:cNvCnPr>
-                      <wps:spPr bwMode="auto">
-                        <a:xfrm>
-                          <a:off x="9" y="1431"/>
-                          <a:ext cx="15822" cy="0"/>
-                        </a:xfrm>
-                        <a:prstGeom prst="straightConnector1">
-                          <a:avLst/>
-                        </a:prstGeom>
-                        <a:noFill/>
-                        <a:ln w="9525">
-                          <a:solidFill>
-                            <a:schemeClr val="accent5">
-                              <a:lumMod val="75000"/>
-                              <a:lumOff val="0"/>
-                            </a:schemeClr>
-                          </a:solidFill>
-                          <a:round/>
-                          <a:headEnd/>
-                          <a:tailEnd/>
-                        </a:ln>
-                        <a:extLst>
-                          <a:ext uri="{909E8E84-426E-40DD-AFC4-6F175D3DCCD1}">
-                            <a14:hiddenFill xmlns:a14="http://schemas.microsoft.com/office/drawing/2010/main">
-                              <a:noFill/>
-                            </a14:hiddenFill>
-                          </a:ext>
-                        </a:extLst>
-                      </wps:spPr>
-                      <wps:bodyPr/>
-                    </wps:wsp>
-                    <wps:wsp>
-                      <wps:cNvPr id="9" name="Rectangle 29"/>
-                      <wps:cNvSpPr>
-                        <a:spLocks noChangeArrowheads="1"/>
-                      </wps:cNvSpPr>
-                      <wps:spPr bwMode="auto">
-                        <a:xfrm>
-                          <a:off x="8" y="9"/>
-                          <a:ext cx="4031" cy="1439"/>
-                        </a:xfrm>
-                        <a:prstGeom prst="rect">
-                          <a:avLst/>
-                        </a:prstGeom>
-                        <a:noFill/>
-                        <a:ln>
-                          <a:noFill/>
-                        </a:ln>
-                        <a:extLst>
-                          <a:ext uri="{909E8E84-426E-40DD-AFC4-6F175D3DCCD1}">
-                            <a14:hiddenFill xmlns:a14="http://schemas.microsoft.com/office/drawing/2010/main">
-                              <a:solidFill>
-                                <a:srgbClr val="FFFFFF"/>
-                              </a:solidFill>
-                            </a14:hiddenFill>
-                          </a:ext>
-                          <a:ext uri="{91240B29-F687-4F45-9708-019B960494DF}">
-                            <a14:hiddenLine xmlns:a14="http://schemas.microsoft.com/office/drawing/2010/main" w="9525">
-                              <a:solidFill>
-                                <a:srgbClr val="000000"/>
-                              </a:solidFill>
-                              <a:miter lim="800000"/>
-                              <a:headEnd/>
-                              <a:tailEnd/>
-                            </a14:hiddenLine>
-                          </a:ext>
-                        </a:extLst>
-                      </wps:spPr>
-                      <wps:bodyPr rot="0" vert="horz" wrap="square" lIns="91440" tIns="45720" rIns="91440" bIns="45720" anchor="t" anchorCtr="0" upright="1">
-                        <a:noAutofit/>
-                      </wps:bodyPr>
-                    </wps:wsp>
-                  </wpg:wgp>
-                </a:graphicData>
-              </a:graphic>
-              <wp14:sizeRelH relativeFrom="page">
-                <wp14:pctWidth>100000</wp14:pctWidth>
-              </wp14:sizeRelH>
-              <wp14:sizeRelV relativeFrom="bottomMargin">
-                <wp14:pctHeight>90000</wp14:pctHeight>
-              </wp14:sizeRelV>
-            </wp:anchor>
-          </w:drawing>
-        </mc:Choice>
-        <mc:Fallback>
-          <w:pict>
-            <v:group w14:anchorId="116782D0" id="Group 27" o:spid="_x0000_s1026" style="position:absolute;margin-left:0;margin-top:0;width:593.7pt;height:63.75pt;flip:y;z-index:251676672;mso-width-percent:1000;mso-height-percent:900;mso-position-horizontal:center;mso-position-horizontal-relative:page;mso-position-vertical:bottom;mso-position-vertical-relative:page;mso-width-percent:1000;mso-height-percent:900;mso-height-relative:bottom-margin-area" coordorigin="8,9" coordsize="15823,1439" o:gfxdata="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" o:allowincell="f">
-              <v:shapetype id="_x0000_t32" coordsize="21600,21600" o:spt="32" o:oned="t" path="m,l21600,21600e" filled="f">
-                <v:path arrowok="t" fillok="f" o:connecttype="none"/>
-                <o:lock v:ext="edit" shapetype="t"/>
-              </v:shapetype>
-              <v:shape id="AutoShape 28" o:spid="_x0000_s1027" type="#_x0000_t32" style="position:absolute;left:9;top:1431;width:15822;height:0;visibility:visible;mso-wrap-style:square" o:connectortype="straight" o:gfxdata="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" strokecolor="#31849b [2408]"/>
-              <v:rect id="Rectangle 29" o:spid="_x0000_s1028" style="position:absolute;left:8;top:9;width:4031;height:1439;visibility:visible;mso-wrap-style:square;v-text-anchor:top" o:gfxdata="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" filled="f" stroked="f"/>
-              <w10:wrap anchorx="page" anchory="page"/>
-            </v:group>
-          </w:pict>
-        </mc:Fallback>
-      </mc:AlternateContent>
+      <w:pict>
+        <v:group id="Group 27" o:spid="_x0000_s4099" style="position:absolute;left:0;text-align:left;margin-left:0;margin-top:0;width:593.7pt;height:63.75pt;flip:y;z-index:251676672;mso-width-percent:1000;mso-height-percent:900;mso-position-horizontal:center;mso-position-horizontal-relative:page;mso-position-vertical:bottom;mso-position-vertical-relative:page;mso-width-percent:1000;mso-height-percent:900;mso-height-relative:bottom-margin-area" coordorigin="8,9" coordsize="15823,1439" o:gfxdata="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" o:allowincell="f">
+          <v:shapetype id="_x0000_t32" coordsize="21600,21600" o:spt="32" o:oned="t" path="m,l21600,21600e" filled="f">
+            <v:path arrowok="t" fillok="f" o:connecttype="none"/>
+            <o:lock v:ext="edit" shapetype="t"/>
+          </v:shapetype>
+          <v:shape id="AutoShape 28" o:spid="_x0000_s4101" type="#_x0000_t32" style="position:absolute;left:9;top:1431;width:15822;height:0;visibility:visible" o:connectortype="straight" o:gfxdata="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" strokecolor="#31849b [2408]"/>
+          <v:rect id="Rectangle 29" o:spid="_x0000_s4100" style="position:absolute;left:8;top:9;width:4031;height:1439;visibility:visible" o:gfxdata="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" filled="f" stroked="f"/>
+          <w10:wrap anchorx="page" anchory="page"/>
+        </v:group>
+      </w:pict>
     </w:r>
     <w:r>
       <w:rPr>
         <w:noProof/>
         <w:lang w:val="es-AR" w:eastAsia="es-AR"/>
       </w:rPr>
-      <mc:AlternateContent>
-        <mc:Choice Requires="wps">
-          <w:drawing>
-            <wp:anchor distT="0" distB="0" distL="114300" distR="114300" simplePos="0" relativeHeight="251675648" behindDoc="0" locked="0" layoutInCell="1" allowOverlap="1" wp14:anchorId="7D19EE39" wp14:editId="66D50028">
-              <wp:simplePos x="0" y="0"/>
-              <wp:positionH relativeFrom="leftMargin">
-                <wp:align>center</wp:align>
-              </wp:positionH>
-              <wp:positionV relativeFrom="page">
-                <wp:align>bottom</wp:align>
-              </wp:positionV>
-              <wp:extent cx="90805" cy="793115"/>
-              <wp:effectExtent l="6350" t="5080" r="7620" b="11430"/>
-              <wp:wrapNone/>
-              <wp:docPr id="2" name="Rectangle 26"/>
-              <wp:cNvGraphicFramePr>
-                <a:graphicFrameLocks xmlns:a="http://schemas.openxmlformats.org/drawingml/2006/main"/>
-              </wp:cNvGraphicFramePr>
-              <a:graphic xmlns:a="http://schemas.openxmlformats.org/drawingml/2006/main">
-                <a:graphicData uri="http://schemas.microsoft.com/office/word/2010/wordprocessingShape">
-                  <wps:wsp>
-                    <wps:cNvSpPr>
-                      <a:spLocks noChangeArrowheads="1"/>
-                    </wps:cNvSpPr>
-                    <wps:spPr bwMode="auto">
-                      <a:xfrm>
-                        <a:off x="0" y="0"/>
-                        <a:ext cx="90805" cy="793115"/>
-                      </a:xfrm>
-                      <a:prstGeom prst="rect">
-                        <a:avLst/>
-                      </a:prstGeom>
-                      <a:solidFill>
-                        <a:schemeClr val="accent5">
-                          <a:lumMod val="100000"/>
-                          <a:lumOff val="0"/>
-                        </a:schemeClr>
-                      </a:solidFill>
-                      <a:ln w="9525">
-                        <a:solidFill>
-                          <a:schemeClr val="accent5">
-                            <a:lumMod val="50000"/>
-                            <a:lumOff val="0"/>
-                          </a:schemeClr>
-                        </a:solidFill>
-                        <a:miter lim="800000"/>
-                        <a:headEnd/>
-                        <a:tailEnd/>
-                      </a:ln>
-                    </wps:spPr>
-                    <wps:bodyPr rot="0" vert="horz" wrap="square" lIns="91440" tIns="45720" rIns="91440" bIns="45720" anchor="t" anchorCtr="0" upright="1">
-                      <a:noAutofit/>
-                    </wps:bodyPr>
-                  </wps:wsp>
-                </a:graphicData>
-              </a:graphic>
-              <wp14:sizeRelH relativeFrom="page">
-                <wp14:pctWidth>0</wp14:pctWidth>
-              </wp14:sizeRelH>
-              <wp14:sizeRelV relativeFrom="bottomMargin">
-                <wp14:pctHeight>90000</wp14:pctHeight>
-              </wp14:sizeRelV>
-            </wp:anchor>
-          </w:drawing>
-        </mc:Choice>
-        <mc:Fallback>
-          <w:pict>
-            <v:rect w14:anchorId="7751D186" id="Rectangle 26" o:spid="_x0000_s1026" style="position:absolute;margin-left:0;margin-top:0;width:7.15pt;height:62.45pt;z-index:251675648;visibility:visible;mso-wrap-style:square;mso-width-percent:0;mso-height-percent:900;mso-wrap-distance-left:9pt;mso-wrap-distance-top:0;mso-wrap-distance-right:9pt;mso-wrap-distance-bottom:0;mso-position-horizontal:center;mso-position-horizontal-relative:left-margin-area;mso-position-vertical:bottom;mso-position-vertical-relative:page;mso-width-percent:0;mso-height-percent:900;mso-width-relative:page;mso-height-relative:bottom-margin-area;v-text-anchor:top" o:gfxdata="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" fillcolor="#4bacc6 [3208]" strokecolor="#205867 [1608]">
-              <w10:wrap anchorx="margin" anchory="page"/>
-            </v:rect>
-          </w:pict>
-        </mc:Fallback>
-      </mc:AlternateContent>
+      <w:pict>
+        <v:rect id="Rectangle 26" o:spid="_x0000_s4098" style="position:absolute;left:0;text-align:left;margin-left:0;margin-top:0;width:7.15pt;height:62.45pt;z-index:251675648;visibility:visible;mso-height-percent:900;mso-position-horizontal:center;mso-position-horizontal-relative:left-margin-area;mso-position-vertical:bottom;mso-position-vertical-relative:page;mso-height-percent:900;mso-height-relative:bottom-margin-area" o:gfxdata="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" fillcolor="#4bacc6 [3208]" strokecolor="#205867 [1608]">
+          <w10:wrap anchorx="margin" anchory="page"/>
+        </v:rect>
+      </w:pict>
     </w:r>
     <w:sdt>
       <w:sdtPr>
@@ -3972,7 +3249,6 @@
           <w:docPartUnique/>
         </w:docPartObj>
       </w:sdtPr>
-      <w:sdtEndPr/>
       <w:sdtContent>
         <w:r>
           <w:tab/>
@@ -4012,7 +3288,7 @@
             <w:rFonts w:asciiTheme="majorHAnsi" w:hAnsiTheme="majorHAnsi" w:cstheme="majorHAnsi"/>
             <w:noProof/>
           </w:rPr>
-          <w:t>4</w:t>
+          <w:t>3</w:t>
         </w:r>
         <w:r>
           <w:rPr>
@@ -4064,79 +3340,11 @@
         <w:noProof/>
         <w:lang w:val="es-AR" w:eastAsia="es-AR"/>
       </w:rPr>
-      <mc:AlternateContent>
-        <mc:Choice Requires="wps">
-          <w:drawing>
-            <wp:anchor distT="0" distB="0" distL="114300" distR="114300" simplePos="0" relativeHeight="251670528" behindDoc="0" locked="0" layoutInCell="1" allowOverlap="1" wp14:anchorId="1473FDB0" wp14:editId="40D805C8">
-              <wp:simplePos x="0" y="0"/>
-              <wp:positionH relativeFrom="rightMargin">
-                <wp:align>center</wp:align>
-              </wp:positionH>
-              <wp:positionV relativeFrom="page">
-                <wp:align>bottom</wp:align>
-              </wp:positionV>
-              <wp:extent cx="90805" cy="793115"/>
-              <wp:effectExtent l="9525" t="5080" r="13970" b="11430"/>
-              <wp:wrapNone/>
-              <wp:docPr id="1" name="Rectangle 11"/>
-              <wp:cNvGraphicFramePr>
-                <a:graphicFrameLocks xmlns:a="http://schemas.openxmlformats.org/drawingml/2006/main"/>
-              </wp:cNvGraphicFramePr>
-              <a:graphic xmlns:a="http://schemas.openxmlformats.org/drawingml/2006/main">
-                <a:graphicData uri="http://schemas.microsoft.com/office/word/2010/wordprocessingShape">
-                  <wps:wsp>
-                    <wps:cNvSpPr>
-                      <a:spLocks noChangeArrowheads="1"/>
-                    </wps:cNvSpPr>
-                    <wps:spPr bwMode="auto">
-                      <a:xfrm>
-                        <a:off x="0" y="0"/>
-                        <a:ext cx="90805" cy="793115"/>
-                      </a:xfrm>
-                      <a:prstGeom prst="rect">
-                        <a:avLst/>
-                      </a:prstGeom>
-                      <a:solidFill>
-                        <a:schemeClr val="accent5">
-                          <a:lumMod val="100000"/>
-                          <a:lumOff val="0"/>
-                        </a:schemeClr>
-                      </a:solidFill>
-                      <a:ln w="9525">
-                        <a:solidFill>
-                          <a:schemeClr val="accent5">
-                            <a:lumMod val="50000"/>
-                            <a:lumOff val="0"/>
-                          </a:schemeClr>
-                        </a:solidFill>
-                        <a:miter lim="800000"/>
-                        <a:headEnd/>
-                        <a:tailEnd/>
-                      </a:ln>
-                    </wps:spPr>
-                    <wps:bodyPr rot="0" vert="horz" wrap="square" lIns="91440" tIns="45720" rIns="91440" bIns="45720" anchor="t" anchorCtr="0" upright="1">
-                      <a:noAutofit/>
-                    </wps:bodyPr>
-                  </wps:wsp>
-                </a:graphicData>
-              </a:graphic>
-              <wp14:sizeRelH relativeFrom="page">
-                <wp14:pctWidth>0</wp14:pctWidth>
-              </wp14:sizeRelH>
-              <wp14:sizeRelV relativeFrom="bottomMargin">
-                <wp14:pctHeight>90000</wp14:pctHeight>
-              </wp14:sizeRelV>
-            </wp:anchor>
-          </w:drawing>
-        </mc:Choice>
-        <mc:Fallback>
-          <w:pict>
-            <v:rect w14:anchorId="2C348729" id="Rectangle 11" o:spid="_x0000_s1026" style="position:absolute;margin-left:0;margin-top:0;width:7.15pt;height:62.45pt;z-index:251670528;visibility:visible;mso-wrap-style:square;mso-width-percent:0;mso-height-percent:900;mso-wrap-distance-left:9pt;mso-wrap-distance-top:0;mso-wrap-distance-right:9pt;mso-wrap-distance-bottom:0;mso-position-horizontal:center;mso-position-horizontal-relative:right-margin-area;mso-position-vertical:bottom;mso-position-vertical-relative:page;mso-width-percent:0;mso-height-percent:900;mso-width-relative:page;mso-height-relative:bottom-margin-area;v-text-anchor:top" o:gfxdata="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" fillcolor="#4bacc6 [3208]" strokecolor="#205867 [1608]">
-              <w10:wrap anchorx="margin" anchory="page"/>
-            </v:rect>
-          </w:pict>
-        </mc:Fallback>
-      </mc:AlternateContent>
+      <w:pict>
+        <v:rect id="Rectangle 11" o:spid="_x0000_s4097" style="position:absolute;left:0;text-align:left;margin-left:0;margin-top:0;width:7.15pt;height:62.45pt;z-index:251670528;visibility:visible;mso-height-percent:900;mso-position-horizontal:center;mso-position-horizontal-relative:right-margin-area;mso-position-vertical:bottom;mso-position-vertical-relative:page;mso-height-percent:900;mso-height-relative:bottom-margin-area" o:gfxdata="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" fillcolor="#4bacc6 [3208]" strokecolor="#205867 [1608]">
+          <w10:wrap anchorx="margin" anchory="page"/>
+        </v:rect>
+      </w:pict>
     </w:r>
   </w:p>
   <w:sdt>
@@ -4146,7 +3354,6 @@
       <w:dataBinding w:prefixMappings="xmlns:ns0='http://purl.org/dc/elements/1.1/' xmlns:ns1='http://schemas.openxmlformats.org/package/2006/metadata/core-properties' " w:xpath="/ns1:coreProperties[1]/ns0:creator[1]" w:storeItemID="{6C3C8BC8-F283-45AE-878A-BAB7291924A1}"/>
       <w:text/>
     </w:sdtPr>
-    <w:sdtEndPr/>
     <w:sdtContent>
       <w:p>
         <w:pPr>
@@ -4168,7 +3375,7 @@
 </file>
 
 <file path=word/footer3.xml><?xml version="1.0" encoding="utf-8"?>
-<w:ftr xmlns:wpc="http://schemas.microsoft.com/office/word/2010/wordprocessingCanvas" xmlns:mc="http://schemas.openxmlformats.org/markup-compatibility/2006" xmlns:o="urn:schemas-microsoft-com:office:office" xmlns:r="http://schemas.openxmlformats.org/officeDocument/2006/relationships" xmlns:m="http://schemas.openxmlformats.org/officeDocument/2006/math" xmlns:v="urn:schemas-microsoft-com:vml" xmlns:wp14="http://schemas.microsoft.com/office/word/2010/wordprocessingDrawing" xmlns:wp="http://schemas.openxmlformats.org/drawingml/2006/wordprocessingDrawing" xmlns:w10="urn:schemas-microsoft-com:office:word" xmlns:w="http://schemas.openxmlformats.org/wordprocessingml/2006/main" xmlns:w14="http://schemas.microsoft.com/office/word/2010/wordml" xmlns:w15="http://schemas.microsoft.com/office/word/2012/wordml" xmlns:wpg="http://schemas.microsoft.com/office/word/2010/wordprocessingGroup" xmlns:wpi="http://schemas.microsoft.com/office/word/2010/wordprocessingInk" xmlns:wne="http://schemas.microsoft.com/office/word/2006/wordml" xmlns:wps="http://schemas.microsoft.com/office/word/2010/wordprocessingShape" mc:Ignorable="w14 w15 wp14">
+<w:ftr xmlns:ve="http://schemas.openxmlformats.org/markup-compatibility/2006" xmlns:o="urn:schemas-microsoft-com:office:office" xmlns:r="http://schemas.openxmlformats.org/officeDocument/2006/relationships" xmlns:m="http://schemas.openxmlformats.org/officeDocument/2006/math" xmlns:v="urn:schemas-microsoft-com:vml" xmlns:wp="http://schemas.openxmlformats.org/drawingml/2006/wordprocessingDrawing" xmlns:w10="urn:schemas-microsoft-com:office:word" xmlns:w="http://schemas.openxmlformats.org/wordprocessingml/2006/main" xmlns:wne="http://schemas.microsoft.com/office/word/2006/wordml">
   <w:p>
     <w:pPr>
       <w:pStyle w:val="Piedepgina"/>
@@ -4178,7 +3385,7 @@
 </file>
 
 <file path=word/footnotes.xml><?xml version="1.0" encoding="utf-8"?>
-<w:footnotes xmlns:wpc="http://schemas.microsoft.com/office/word/2010/wordprocessingCanvas" xmlns:mc="http://schemas.openxmlformats.org/markup-compatibility/2006" xmlns:o="urn:schemas-microsoft-com:office:office" xmlns:r="http://schemas.openxmlformats.org/officeDocument/2006/relationships" xmlns:m="http://schemas.openxmlformats.org/officeDocument/2006/math" xmlns:v="urn:schemas-microsoft-com:vml" xmlns:wp14="http://schemas.microsoft.com/office/word/2010/wordprocessingDrawing" xmlns:wp="http://schemas.openxmlformats.org/drawingml/2006/wordprocessingDrawing" xmlns:w10="urn:schemas-microsoft-com:office:word" xmlns:w="http://schemas.openxmlformats.org/wordprocessingml/2006/main" xmlns:w14="http://schemas.microsoft.com/office/word/2010/wordml" xmlns:w15="http://schemas.microsoft.com/office/word/2012/wordml" xmlns:wpg="http://schemas.microsoft.com/office/word/2010/wordprocessingGroup" xmlns:wpi="http://schemas.microsoft.com/office/word/2010/wordprocessingInk" xmlns:wne="http://schemas.microsoft.com/office/word/2006/wordml" xmlns:wps="http://schemas.microsoft.com/office/word/2010/wordprocessingShape" mc:Ignorable="w14 w15 wp14">
+<w:footnotes xmlns:ve="http://schemas.openxmlformats.org/markup-compatibility/2006" xmlns:o="urn:schemas-microsoft-com:office:office" xmlns:r="http://schemas.openxmlformats.org/officeDocument/2006/relationships" xmlns:m="http://schemas.openxmlformats.org/officeDocument/2006/math" xmlns:v="urn:schemas-microsoft-com:vml" xmlns:wp="http://schemas.openxmlformats.org/drawingml/2006/wordprocessingDrawing" xmlns:w10="urn:schemas-microsoft-com:office:word" xmlns:w="http://schemas.openxmlformats.org/wordprocessingml/2006/main" xmlns:wne="http://schemas.microsoft.com/office/word/2006/wordml">
   <w:footnote w:type="separator" w:id="-1">
     <w:p>
       <w:pPr>
@@ -4205,7 +3412,7 @@
 </file>
 
 <file path=word/header1.xml><?xml version="1.0" encoding="utf-8"?>
-<w:hdr xmlns:wpc="http://schemas.microsoft.com/office/word/2010/wordprocessingCanvas" xmlns:mc="http://schemas.openxmlformats.org/markup-compatibility/2006" xmlns:o="urn:schemas-microsoft-com:office:office" xmlns:r="http://schemas.openxmlformats.org/officeDocument/2006/relationships" xmlns:m="http://schemas.openxmlformats.org/officeDocument/2006/math" xmlns:v="urn:schemas-microsoft-com:vml" xmlns:wp14="http://schemas.microsoft.com/office/word/2010/wordprocessingDrawing" xmlns:wp="http://schemas.openxmlformats.org/drawingml/2006/wordprocessingDrawing" xmlns:w10="urn:schemas-microsoft-com:office:word" xmlns:w="http://schemas.openxmlformats.org/wordprocessingml/2006/main" xmlns:w14="http://schemas.microsoft.com/office/word/2010/wordml" xmlns:w15="http://schemas.microsoft.com/office/word/2012/wordml" xmlns:wpg="http://schemas.microsoft.com/office/word/2010/wordprocessingGroup" xmlns:wpi="http://schemas.microsoft.com/office/word/2010/wordprocessingInk" xmlns:wne="http://schemas.microsoft.com/office/word/2006/wordml" xmlns:wps="http://schemas.microsoft.com/office/word/2010/wordprocessingShape" mc:Ignorable="w14 w15 wp14">
+<w:hdr xmlns:ve="http://schemas.openxmlformats.org/markup-compatibility/2006" xmlns:o="urn:schemas-microsoft-com:office:office" xmlns:r="http://schemas.openxmlformats.org/officeDocument/2006/relationships" xmlns:m="http://schemas.openxmlformats.org/officeDocument/2006/math" xmlns:v="urn:schemas-microsoft-com:vml" xmlns:wp="http://schemas.openxmlformats.org/drawingml/2006/wordprocessingDrawing" xmlns:w10="urn:schemas-microsoft-com:office:word" xmlns:w="http://schemas.openxmlformats.org/wordprocessingml/2006/main" xmlns:wne="http://schemas.microsoft.com/office/word/2006/wordml">
   <w:p>
     <w:pPr>
       <w:pStyle w:val="Encabezado"/>
@@ -4215,7 +3422,7 @@
 </file>
 
 <file path=word/header2.xml><?xml version="1.0" encoding="utf-8"?>
-<w:hdr xmlns:wpc="http://schemas.microsoft.com/office/word/2010/wordprocessingCanvas" xmlns:mc="http://schemas.openxmlformats.org/markup-compatibility/2006" xmlns:o="urn:schemas-microsoft-com:office:office" xmlns:r="http://schemas.openxmlformats.org/officeDocument/2006/relationships" xmlns:m="http://schemas.openxmlformats.org/officeDocument/2006/math" xmlns:v="urn:schemas-microsoft-com:vml" xmlns:wp14="http://schemas.microsoft.com/office/word/2010/wordprocessingDrawing" xmlns:wp="http://schemas.openxmlformats.org/drawingml/2006/wordprocessingDrawing" xmlns:w10="urn:schemas-microsoft-com:office:word" xmlns:w="http://schemas.openxmlformats.org/wordprocessingml/2006/main" xmlns:w14="http://schemas.microsoft.com/office/word/2010/wordml" xmlns:w15="http://schemas.microsoft.com/office/word/2012/wordml" xmlns:wpg="http://schemas.microsoft.com/office/word/2010/wordprocessingGroup" xmlns:wpi="http://schemas.microsoft.com/office/word/2010/wordprocessingInk" xmlns:wne="http://schemas.microsoft.com/office/word/2006/wordml" xmlns:wps="http://schemas.microsoft.com/office/word/2010/wordprocessingShape" mc:Ignorable="w14 w15 wp14">
+<w:hdr xmlns:ve="http://schemas.openxmlformats.org/markup-compatibility/2006" xmlns:o="urn:schemas-microsoft-com:office:office" xmlns:r="http://schemas.openxmlformats.org/officeDocument/2006/relationships" xmlns:m="http://schemas.openxmlformats.org/officeDocument/2006/math" xmlns:v="urn:schemas-microsoft-com:vml" xmlns:wp="http://schemas.openxmlformats.org/drawingml/2006/wordprocessingDrawing" xmlns:w10="urn:schemas-microsoft-com:office:word" xmlns:w="http://schemas.openxmlformats.org/wordprocessingml/2006/main" xmlns:wne="http://schemas.microsoft.com/office/word/2006/wordml">
   <w:sdt>
     <w:sdtPr>
       <w:rPr>
@@ -4226,7 +3433,6 @@
       <w:dataBinding w:prefixMappings="xmlns:ns0='http://schemas.openxmlformats.org/package/2006/metadata/core-properties' xmlns:ns1='http://purl.org/dc/elements/1.1/'" w:xpath="/ns0:coreProperties[1]/ns1:title[1]" w:storeItemID="{6C3C8BC8-F283-45AE-878A-BAB7291924A1}"/>
       <w:text/>
     </w:sdtPr>
-    <w:sdtEndPr/>
     <w:sdtContent>
       <w:p>
         <w:pPr>
@@ -4267,7 +3473,7 @@
         <w:lang w:val="es-AR" w:eastAsia="es-AR"/>
       </w:rPr>
       <w:drawing>
-        <wp:anchor distT="0" distB="0" distL="114300" distR="114300" simplePos="0" relativeHeight="251684864" behindDoc="0" locked="0" layoutInCell="1" allowOverlap="1" wp14:anchorId="25CBEB81" wp14:editId="1B167787">
+        <wp:anchor distT="0" distB="0" distL="114300" distR="114300" simplePos="0" relativeHeight="251684864" behindDoc="0" locked="0" layoutInCell="1" allowOverlap="1">
           <wp:simplePos x="0" y="0"/>
           <wp:positionH relativeFrom="margin">
             <wp:posOffset>5234940</wp:posOffset>
@@ -4293,7 +3499,7 @@
                   <a:blip r:embed="rId1" cstate="print">
                     <a:extLst>
                       <a:ext uri="{28A0092B-C50C-407E-A947-70E740481C1C}">
-                        <a14:useLocalDpi xmlns:a14="http://schemas.microsoft.com/office/drawing/2010/main" val="0"/>
+                        <a14:useLocalDpi xmlns="" xmlns:wpc="http://schemas.microsoft.com/office/word/2010/wordprocessingCanvas" xmlns:mc="http://schemas.openxmlformats.org/markup-compatibility/2006" xmlns:o="urn:schemas-microsoft-com:office:office" xmlns:v="urn:schemas-microsoft-com:vml" xmlns:wp14="http://schemas.microsoft.com/office/word/2010/wordprocessingDrawing" xmlns:w10="urn:schemas-microsoft-com:office:word" xmlns:w="http://schemas.openxmlformats.org/wordprocessingml/2006/main" xmlns:w14="http://schemas.microsoft.com/office/word/2010/wordml" xmlns:w15="http://schemas.microsoft.com/office/word/2012/wordml" xmlns:wpg="http://schemas.microsoft.com/office/word/2010/wordprocessingGroup" xmlns:wpi="http://schemas.microsoft.com/office/word/2010/wordprocessingInk" xmlns:wps="http://schemas.microsoft.com/office/word/2010/wordprocessingShape" xmlns:a14="http://schemas.microsoft.com/office/drawing/2010/main" val="0"/>
                       </a:ext>
                     </a:extLst>
                   </a:blip>
@@ -4324,7 +3530,7 @@
         <w:lang w:val="es-AR" w:eastAsia="es-AR"/>
       </w:rPr>
       <w:drawing>
-        <wp:anchor distT="0" distB="0" distL="114300" distR="114300" simplePos="0" relativeHeight="251682816" behindDoc="0" locked="0" layoutInCell="1" allowOverlap="1" wp14:anchorId="47F42A58" wp14:editId="7D094390">
+        <wp:anchor distT="0" distB="0" distL="114300" distR="114300" simplePos="0" relativeHeight="251682816" behindDoc="0" locked="0" layoutInCell="1" allowOverlap="1">
           <wp:simplePos x="0" y="0"/>
           <wp:positionH relativeFrom="margin">
             <wp:posOffset>-470535</wp:posOffset>
@@ -4374,79 +3580,11 @@
         <w:szCs w:val="36"/>
         <w:lang w:val="es-AR" w:eastAsia="es-AR"/>
       </w:rPr>
-      <mc:AlternateContent>
-        <mc:Choice Requires="wps">
-          <w:drawing>
-            <wp:anchor distT="0" distB="0" distL="114300" distR="114300" simplePos="0" relativeHeight="251680768" behindDoc="0" locked="0" layoutInCell="1" allowOverlap="1">
-              <wp:simplePos x="0" y="0"/>
-              <wp:positionH relativeFrom="leftMargin">
-                <wp:posOffset>494030</wp:posOffset>
-              </wp:positionH>
-              <wp:positionV relativeFrom="page">
-                <wp:posOffset>0</wp:posOffset>
-              </wp:positionV>
-              <wp:extent cx="90805" cy="789305"/>
-              <wp:effectExtent l="6985" t="9525" r="6985" b="10795"/>
-              <wp:wrapNone/>
-              <wp:docPr id="15" name="Rectangle 41"/>
-              <wp:cNvGraphicFramePr>
-                <a:graphicFrameLocks xmlns:a="http://schemas.openxmlformats.org/drawingml/2006/main"/>
-              </wp:cNvGraphicFramePr>
-              <a:graphic xmlns:a="http://schemas.openxmlformats.org/drawingml/2006/main">
-                <a:graphicData uri="http://schemas.microsoft.com/office/word/2010/wordprocessingShape">
-                  <wps:wsp>
-                    <wps:cNvSpPr>
-                      <a:spLocks noChangeArrowheads="1"/>
-                    </wps:cNvSpPr>
-                    <wps:spPr bwMode="auto">
-                      <a:xfrm>
-                        <a:off x="0" y="0"/>
-                        <a:ext cx="90805" cy="789305"/>
-                      </a:xfrm>
-                      <a:prstGeom prst="rect">
-                        <a:avLst/>
-                      </a:prstGeom>
-                      <a:solidFill>
-                        <a:schemeClr val="accent5">
-                          <a:lumMod val="100000"/>
-                          <a:lumOff val="0"/>
-                        </a:schemeClr>
-                      </a:solidFill>
-                      <a:ln w="9525">
-                        <a:solidFill>
-                          <a:schemeClr val="accent5">
-                            <a:lumMod val="50000"/>
-                            <a:lumOff val="0"/>
-                          </a:schemeClr>
-                        </a:solidFill>
-                        <a:miter lim="800000"/>
-                        <a:headEnd/>
-                        <a:tailEnd/>
-                      </a:ln>
-                    </wps:spPr>
-                    <wps:bodyPr rot="0" vert="horz" wrap="square" lIns="91440" tIns="45720" rIns="91440" bIns="45720" anchor="t" anchorCtr="0" upright="1">
-                      <a:noAutofit/>
-                    </wps:bodyPr>
-                  </wps:wsp>
-                </a:graphicData>
-              </a:graphic>
-              <wp14:sizeRelH relativeFrom="page">
-                <wp14:pctWidth>0</wp14:pctWidth>
-              </wp14:sizeRelH>
-              <wp14:sizeRelV relativeFrom="bottomMargin">
-                <wp14:pctHeight>90000</wp14:pctHeight>
-              </wp14:sizeRelV>
-            </wp:anchor>
-          </w:drawing>
-        </mc:Choice>
-        <mc:Fallback>
-          <w:pict>
-            <v:rect w14:anchorId="103BA5B5" id="Rectangle 41" o:spid="_x0000_s1026" style="position:absolute;margin-left:38.9pt;margin-top:0;width:7.15pt;height:62.15pt;z-index:251680768;visibility:visible;mso-wrap-style:square;mso-width-percent:0;mso-height-percent:900;mso-wrap-distance-left:9pt;mso-wrap-distance-top:0;mso-wrap-distance-right:9pt;mso-wrap-distance-bottom:0;mso-position-horizontal:absolute;mso-position-horizontal-relative:left-margin-area;mso-position-vertical:absolute;mso-position-vertical-relative:page;mso-width-percent:0;mso-height-percent:900;mso-width-relative:page;mso-height-relative:bottom-margin-area;v-text-anchor:top" o:gfxdata="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" fillcolor="#4bacc6 [3208]" strokecolor="#205867 [1608]">
-              <w10:wrap anchorx="margin" anchory="page"/>
-            </v:rect>
-          </w:pict>
-        </mc:Fallback>
-      </mc:AlternateContent>
+      <w:pict>
+        <v:rect id="Rectangle 41" o:spid="_x0000_s4106" style="position:absolute;margin-left:38.9pt;margin-top:0;width:7.15pt;height:62.15pt;z-index:251680768;visibility:visible;mso-height-percent:900;mso-position-horizontal-relative:left-margin-area;mso-position-vertical-relative:page;mso-height-percent:900;mso-height-relative:bottom-margin-area" o:gfxdata="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" fillcolor="#4bacc6 [3208]" strokecolor="#205867 [1608]">
+          <w10:wrap anchorx="margin" anchory="page"/>
+        </v:rect>
+      </w:pict>
     </w:r>
     <w:r>
       <w:rPr>
@@ -4455,79 +3593,11 @@
         <w:szCs w:val="36"/>
         <w:lang w:val="es-AR" w:eastAsia="es-AR"/>
       </w:rPr>
-      <mc:AlternateContent>
-        <mc:Choice Requires="wps">
-          <w:drawing>
-            <wp:anchor distT="0" distB="0" distL="114300" distR="114300" simplePos="0" relativeHeight="251678720" behindDoc="0" locked="0" layoutInCell="1" allowOverlap="1">
-              <wp:simplePos x="0" y="0"/>
-              <wp:positionH relativeFrom="leftMargin">
-                <wp:posOffset>6974840</wp:posOffset>
-              </wp:positionH>
-              <wp:positionV relativeFrom="page">
-                <wp:posOffset>0</wp:posOffset>
-              </wp:positionV>
-              <wp:extent cx="90805" cy="789940"/>
-              <wp:effectExtent l="5080" t="9525" r="8890" b="10160"/>
-              <wp:wrapNone/>
-              <wp:docPr id="14" name="Rectangle 34"/>
-              <wp:cNvGraphicFramePr>
-                <a:graphicFrameLocks xmlns:a="http://schemas.openxmlformats.org/drawingml/2006/main"/>
-              </wp:cNvGraphicFramePr>
-              <a:graphic xmlns:a="http://schemas.openxmlformats.org/drawingml/2006/main">
-                <a:graphicData uri="http://schemas.microsoft.com/office/word/2010/wordprocessingShape">
-                  <wps:wsp>
-                    <wps:cNvSpPr>
-                      <a:spLocks noChangeArrowheads="1"/>
-                    </wps:cNvSpPr>
-                    <wps:spPr bwMode="auto">
-                      <a:xfrm>
-                        <a:off x="0" y="0"/>
-                        <a:ext cx="90805" cy="789940"/>
-                      </a:xfrm>
-                      <a:prstGeom prst="rect">
-                        <a:avLst/>
-                      </a:prstGeom>
-                      <a:solidFill>
-                        <a:schemeClr val="accent5">
-                          <a:lumMod val="100000"/>
-                          <a:lumOff val="0"/>
-                        </a:schemeClr>
-                      </a:solidFill>
-                      <a:ln w="9525">
-                        <a:solidFill>
-                          <a:schemeClr val="accent5">
-                            <a:lumMod val="50000"/>
-                            <a:lumOff val="0"/>
-                          </a:schemeClr>
-                        </a:solidFill>
-                        <a:miter lim="800000"/>
-                        <a:headEnd/>
-                        <a:tailEnd/>
-                      </a:ln>
-                    </wps:spPr>
-                    <wps:bodyPr rot="0" vert="horz" wrap="square" lIns="91440" tIns="45720" rIns="91440" bIns="45720" anchor="t" anchorCtr="0" upright="1">
-                      <a:noAutofit/>
-                    </wps:bodyPr>
-                  </wps:wsp>
-                </a:graphicData>
-              </a:graphic>
-              <wp14:sizeRelH relativeFrom="page">
-                <wp14:pctWidth>0</wp14:pctWidth>
-              </wp14:sizeRelH>
-              <wp14:sizeRelV relativeFrom="bottomMargin">
-                <wp14:pctHeight>90000</wp14:pctHeight>
-              </wp14:sizeRelV>
-            </wp:anchor>
-          </w:drawing>
-        </mc:Choice>
-        <mc:Fallback>
-          <w:pict>
-            <v:rect w14:anchorId="5B46CE69" id="Rectangle 34" o:spid="_x0000_s1026" style="position:absolute;margin-left:549.2pt;margin-top:0;width:7.15pt;height:62.2pt;z-index:251678720;visibility:visible;mso-wrap-style:square;mso-width-percent:0;mso-height-percent:900;mso-wrap-distance-left:9pt;mso-wrap-distance-top:0;mso-wrap-distance-right:9pt;mso-wrap-distance-bottom:0;mso-position-horizontal:absolute;mso-position-horizontal-relative:left-margin-area;mso-position-vertical:absolute;mso-position-vertical-relative:page;mso-width-percent:0;mso-height-percent:900;mso-width-relative:page;mso-height-relative:bottom-margin-area;v-text-anchor:top" o:gfxdata="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" fillcolor="#4bacc6 [3208]" strokecolor="#205867 [1608]">
-              <w10:wrap anchorx="margin" anchory="page"/>
-            </v:rect>
-          </w:pict>
-        </mc:Fallback>
-      </mc:AlternateContent>
+      <w:pict>
+        <v:rect id="Rectangle 34" o:spid="_x0000_s4105" style="position:absolute;margin-left:549.2pt;margin-top:0;width:7.15pt;height:62.2pt;z-index:251678720;visibility:visible;mso-height-percent:900;mso-position-horizontal-relative:left-margin-area;mso-position-vertical-relative:page;mso-height-percent:900;mso-height-relative:bottom-margin-area" o:gfxdata="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" fillcolor="#4bacc6 [3208]" strokecolor="#205867 [1608]">
+          <w10:wrap anchorx="margin" anchory="page"/>
+        </v:rect>
+      </w:pict>
     </w:r>
     <w:r>
       <w:rPr>
@@ -4536,140 +3606,17 @@
         <w:szCs w:val="36"/>
         <w:lang w:val="es-AR" w:eastAsia="es-AR"/>
       </w:rPr>
-      <mc:AlternateContent>
-        <mc:Choice Requires="wpg">
-          <w:drawing>
-            <wp:anchor distT="0" distB="0" distL="114300" distR="114300" simplePos="0" relativeHeight="251679744" behindDoc="0" locked="0" layoutInCell="1" allowOverlap="1">
-              <wp:simplePos x="0" y="0"/>
-              <wp:positionH relativeFrom="page">
-                <wp:align>center</wp:align>
-              </wp:positionH>
-              <wp:positionV relativeFrom="page">
-                <wp:align>top</wp:align>
-              </wp:positionV>
-              <wp:extent cx="7537450" cy="815340"/>
-              <wp:effectExtent l="9525" t="0" r="6350" b="3810"/>
-              <wp:wrapNone/>
-              <wp:docPr id="10" name="Group 35"/>
-              <wp:cNvGraphicFramePr>
-                <a:graphicFrameLocks xmlns:a="http://schemas.openxmlformats.org/drawingml/2006/main"/>
-              </wp:cNvGraphicFramePr>
-              <a:graphic xmlns:a="http://schemas.openxmlformats.org/drawingml/2006/main">
-                <a:graphicData uri="http://schemas.microsoft.com/office/word/2010/wordprocessingGroup">
-                  <wpg:wgp>
-                    <wpg:cNvGrpSpPr>
-                      <a:grpSpLocks/>
-                    </wpg:cNvGrpSpPr>
-                    <wpg:grpSpPr bwMode="auto">
-                      <a:xfrm>
-                        <a:off x="0" y="0"/>
-                        <a:ext cx="7537450" cy="815340"/>
-                        <a:chOff x="8" y="9"/>
-                        <a:chExt cx="15823" cy="1439"/>
-                      </a:xfrm>
-                    </wpg:grpSpPr>
-                    <wps:wsp>
-                      <wps:cNvPr id="11" name="AutoShape 36"/>
-                      <wps:cNvCnPr>
-                        <a:cxnSpLocks noChangeShapeType="1"/>
-                      </wps:cNvCnPr>
-                      <wps:spPr bwMode="auto">
-                        <a:xfrm>
-                          <a:off x="9" y="1431"/>
-                          <a:ext cx="15822" cy="0"/>
-                        </a:xfrm>
-                        <a:prstGeom prst="straightConnector1">
-                          <a:avLst/>
-                        </a:prstGeom>
-                        <a:noFill/>
-                        <a:ln w="9525">
-                          <a:solidFill>
-                            <a:schemeClr val="accent5">
-                              <a:lumMod val="75000"/>
-                              <a:lumOff val="0"/>
-                            </a:schemeClr>
-                          </a:solidFill>
-                          <a:round/>
-                          <a:headEnd/>
-                          <a:tailEnd/>
-                        </a:ln>
-                        <a:extLst>
-                          <a:ext uri="{909E8E84-426E-40DD-AFC4-6F175D3DCCD1}">
-                            <a14:hiddenFill xmlns:a14="http://schemas.microsoft.com/office/drawing/2010/main">
-                              <a:noFill/>
-                            </a14:hiddenFill>
-                          </a:ext>
-                        </a:extLst>
-                      </wps:spPr>
-                      <wps:bodyPr/>
-                    </wps:wsp>
-                    <wps:wsp>
-                      <wps:cNvPr id="13" name="Rectangle 37"/>
-                      <wps:cNvSpPr>
-                        <a:spLocks noChangeArrowheads="1"/>
-                      </wps:cNvSpPr>
-                      <wps:spPr bwMode="auto">
-                        <a:xfrm>
-                          <a:off x="8" y="9"/>
-                          <a:ext cx="4031" cy="1439"/>
-                        </a:xfrm>
-                        <a:prstGeom prst="rect">
-                          <a:avLst/>
-                        </a:prstGeom>
-                        <a:noFill/>
-                        <a:ln>
-                          <a:noFill/>
-                        </a:ln>
-                        <a:extLst>
-                          <a:ext uri="{909E8E84-426E-40DD-AFC4-6F175D3DCCD1}">
-                            <a14:hiddenFill xmlns:a14="http://schemas.microsoft.com/office/drawing/2010/main">
-                              <a:solidFill>
-                                <a:srgbClr val="FFFFFF"/>
-                              </a:solidFill>
-                            </a14:hiddenFill>
-                          </a:ext>
-                          <a:ext uri="{91240B29-F687-4F45-9708-019B960494DF}">
-                            <a14:hiddenLine xmlns:a14="http://schemas.microsoft.com/office/drawing/2010/main" w="9525">
-                              <a:solidFill>
-                                <a:srgbClr val="000000"/>
-                              </a:solidFill>
-                              <a:miter lim="800000"/>
-                              <a:headEnd/>
-                              <a:tailEnd/>
-                            </a14:hiddenLine>
-                          </a:ext>
-                        </a:extLst>
-                      </wps:spPr>
-                      <wps:bodyPr rot="0" vert="horz" wrap="square" lIns="91440" tIns="45720" rIns="91440" bIns="45720" anchor="t" anchorCtr="0" upright="1">
-                        <a:noAutofit/>
-                      </wps:bodyPr>
-                    </wps:wsp>
-                  </wpg:wgp>
-                </a:graphicData>
-              </a:graphic>
-              <wp14:sizeRelH relativeFrom="page">
-                <wp14:pctWidth>100000</wp14:pctWidth>
-              </wp14:sizeRelH>
-              <wp14:sizeRelV relativeFrom="topMargin">
-                <wp14:pctHeight>0</wp14:pctHeight>
-              </wp14:sizeRelV>
-            </wp:anchor>
-          </w:drawing>
-        </mc:Choice>
-        <mc:Fallback>
-          <w:pict>
-            <v:group w14:anchorId="15B45583" id="Group 35" o:spid="_x0000_s1026" style="position:absolute;margin-left:0;margin-top:0;width:593.5pt;height:64.2pt;z-index:251679744;mso-width-percent:1000;mso-position-horizontal:center;mso-position-horizontal-relative:page;mso-position-vertical:top;mso-position-vertical-relative:page;mso-width-percent:1000;mso-height-relative:top-margin-area" coordorigin="8,9" coordsize="15823,1439" o:gfxdata="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">
-              <v:shapetype id="_x0000_t32" coordsize="21600,21600" o:spt="32" o:oned="t" path="m,l21600,21600e" filled="f">
-                <v:path arrowok="t" fillok="f" o:connecttype="none"/>
-                <o:lock v:ext="edit" shapetype="t"/>
-              </v:shapetype>
-              <v:shape id="AutoShape 36" o:spid="_x0000_s1027" type="#_x0000_t32" style="position:absolute;left:9;top:1431;width:15822;height:0;visibility:visible;mso-wrap-style:square" o:connectortype="straight" o:gfxdata="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" strokecolor="#31849b [2408]"/>
-              <v:rect id="Rectangle 37" o:spid="_x0000_s1028" style="position:absolute;left:8;top:9;width:4031;height:1439;visibility:visible;mso-wrap-style:square;v-text-anchor:top" o:gfxdata="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" filled="f" stroked="f"/>
-              <w10:wrap anchorx="page" anchory="page"/>
-            </v:group>
-          </w:pict>
-        </mc:Fallback>
-      </mc:AlternateContent>
+      <w:pict>
+        <v:group id="Group 35" o:spid="_x0000_s4102" style="position:absolute;margin-left:0;margin-top:0;width:593.5pt;height:64.2pt;z-index:251679744;mso-width-percent:1000;mso-position-horizontal:center;mso-position-horizontal-relative:page;mso-position-vertical:top;mso-position-vertical-relative:page;mso-width-percent:1000;mso-height-relative:top-margin-area" coordorigin="8,9" coordsize="15823,1439" o:gfxdata="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">
+          <v:shapetype id="_x0000_t32" coordsize="21600,21600" o:spt="32" o:oned="t" path="m,l21600,21600e" filled="f">
+            <v:path arrowok="t" fillok="f" o:connecttype="none"/>
+            <o:lock v:ext="edit" shapetype="t"/>
+          </v:shapetype>
+          <v:shape id="AutoShape 36" o:spid="_x0000_s4104" type="#_x0000_t32" style="position:absolute;left:9;top:1431;width:15822;height:0;visibility:visible" o:connectortype="straight" o:gfxdata="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" strokecolor="#31849b [2408]"/>
+          <v:rect id="Rectangle 37" o:spid="_x0000_s4103" style="position:absolute;left:8;top:9;width:4031;height:1439;visibility:visible" o:gfxdata="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" filled="f" stroked="f"/>
+          <w10:wrap anchorx="page" anchory="page"/>
+        </v:group>
+      </w:pict>
     </w:r>
     <w:sdt>
       <w:sdtPr>
@@ -4682,7 +3629,6 @@
         <w:dataBinding w:prefixMappings="xmlns:ns0='http://schemas.openxmlformats.org/package/2006/metadata/core-properties' xmlns:ns1='http://purl.org/dc/elements/1.1/'" w:xpath="/ns0:coreProperties[1]/ns1:subject[1]" w:storeItemID="{6C3C8BC8-F283-45AE-878A-BAB7291924A1}"/>
         <w:text/>
       </w:sdtPr>
-      <w:sdtEndPr/>
       <w:sdtContent>
         <w:r>
           <w:rPr>
@@ -4706,7 +3652,7 @@
 </file>
 
 <file path=word/header3.xml><?xml version="1.0" encoding="utf-8"?>
-<w:hdr xmlns:wpc="http://schemas.microsoft.com/office/word/2010/wordprocessingCanvas" xmlns:mc="http://schemas.openxmlformats.org/markup-compatibility/2006" xmlns:o="urn:schemas-microsoft-com:office:office" xmlns:r="http://schemas.openxmlformats.org/officeDocument/2006/relationships" xmlns:m="http://schemas.openxmlformats.org/officeDocument/2006/math" xmlns:v="urn:schemas-microsoft-com:vml" xmlns:wp14="http://schemas.microsoft.com/office/word/2010/wordprocessingDrawing" xmlns:wp="http://schemas.openxmlformats.org/drawingml/2006/wordprocessingDrawing" xmlns:w10="urn:schemas-microsoft-com:office:word" xmlns:w="http://schemas.openxmlformats.org/wordprocessingml/2006/main" xmlns:w14="http://schemas.microsoft.com/office/word/2010/wordml" xmlns:w15="http://schemas.microsoft.com/office/word/2012/wordml" xmlns:wpg="http://schemas.microsoft.com/office/word/2010/wordprocessingGroup" xmlns:wpi="http://schemas.microsoft.com/office/word/2010/wordprocessingInk" xmlns:wne="http://schemas.microsoft.com/office/word/2006/wordml" xmlns:wps="http://schemas.microsoft.com/office/word/2010/wordprocessingShape" mc:Ignorable="w14 w15 wp14">
+<w:hdr xmlns:ve="http://schemas.openxmlformats.org/markup-compatibility/2006" xmlns:o="urn:schemas-microsoft-com:office:office" xmlns:r="http://schemas.openxmlformats.org/officeDocument/2006/relationships" xmlns:m="http://schemas.openxmlformats.org/officeDocument/2006/math" xmlns:v="urn:schemas-microsoft-com:vml" xmlns:wp="http://schemas.openxmlformats.org/drawingml/2006/wordprocessingDrawing" xmlns:w10="urn:schemas-microsoft-com:office:word" xmlns:w="http://schemas.openxmlformats.org/wordprocessingml/2006/main" xmlns:wne="http://schemas.microsoft.com/office/word/2006/wordml">
   <w:p>
     <w:pPr>
       <w:pStyle w:val="Encabezado"/>
@@ -4716,7 +3662,7 @@
 </file>
 
 <file path=word/numbering.xml><?xml version="1.0" encoding="utf-8"?>
-<w:numbering xmlns:wpc="http://schemas.microsoft.com/office/word/2010/wordprocessingCanvas" xmlns:mc="http://schemas.openxmlformats.org/markup-compatibility/2006" xmlns:o="urn:schemas-microsoft-com:office:office" xmlns:r="http://schemas.openxmlformats.org/officeDocument/2006/relationships" xmlns:m="http://schemas.openxmlformats.org/officeDocument/2006/math" xmlns:v="urn:schemas-microsoft-com:vml" xmlns:wp14="http://schemas.microsoft.com/office/word/2010/wordprocessingDrawing" xmlns:wp="http://schemas.openxmlformats.org/drawingml/2006/wordprocessingDrawing" xmlns:w10="urn:schemas-microsoft-com:office:word" xmlns:w="http://schemas.openxmlformats.org/wordprocessingml/2006/main" xmlns:w14="http://schemas.microsoft.com/office/word/2010/wordml" xmlns:w15="http://schemas.microsoft.com/office/word/2012/wordml" xmlns:wpg="http://schemas.microsoft.com/office/word/2010/wordprocessingGroup" xmlns:wpi="http://schemas.microsoft.com/office/word/2010/wordprocessingInk" xmlns:wne="http://schemas.microsoft.com/office/word/2006/wordml" xmlns:wps="http://schemas.microsoft.com/office/word/2010/wordprocessingShape" mc:Ignorable="w14 w15 wp14">
+<w:numbering xmlns:ve="http://schemas.openxmlformats.org/markup-compatibility/2006" xmlns:o="urn:schemas-microsoft-com:office:office" xmlns:r="http://schemas.openxmlformats.org/officeDocument/2006/relationships" xmlns:m="http://schemas.openxmlformats.org/officeDocument/2006/math" xmlns:v="urn:schemas-microsoft-com:vml" xmlns:wp="http://schemas.openxmlformats.org/drawingml/2006/wordprocessingDrawing" xmlns:w10="urn:schemas-microsoft-com:office:word" xmlns:w="http://schemas.openxmlformats.org/wordprocessingml/2006/main" xmlns:wne="http://schemas.microsoft.com/office/word/2006/wordml">
   <w:abstractNum w:abstractNumId="0">
     <w:nsid w:val="00000003"/>
     <w:multiLevelType w:val="multilevel"/>
@@ -6571,7 +5517,7 @@
 </file>
 
 <file path=word/styles.xml><?xml version="1.0" encoding="utf-8"?>
-<w:styles xmlns:mc="http://schemas.openxmlformats.org/markup-compatibility/2006" xmlns:r="http://schemas.openxmlformats.org/officeDocument/2006/relationships" xmlns:w="http://schemas.openxmlformats.org/wordprocessingml/2006/main" xmlns:w14="http://schemas.microsoft.com/office/word/2010/wordml" xmlns:w15="http://schemas.microsoft.com/office/word/2012/wordml" mc:Ignorable="w14 w15">
+<w:styles xmlns:r="http://schemas.openxmlformats.org/officeDocument/2006/relationships" xmlns:w="http://schemas.openxmlformats.org/wordprocessingml/2006/main">
   <w:docDefaults>
     <w:rPrDefault>
       <w:rPr>
@@ -6588,378 +5534,145 @@
       </w:pPr>
     </w:pPrDefault>
   </w:docDefaults>
-  <w:latentStyles w:defLockedState="0" w:defUIPriority="99" w:defSemiHidden="0" w:defUnhideWhenUsed="0" w:defQFormat="0" w:count="371">
-    <w:lsdException w:name="Normal" w:uiPriority="0" w:qFormat="1"/>
-    <w:lsdException w:name="heading 1" w:uiPriority="0" w:qFormat="1"/>
-    <w:lsdException w:name="heading 2" w:semiHidden="1" w:uiPriority="0" w:unhideWhenUsed="1" w:qFormat="1"/>
-    <w:lsdException w:name="heading 3" w:semiHidden="1" w:uiPriority="9" w:unhideWhenUsed="1" w:qFormat="1"/>
-    <w:lsdException w:name="heading 4" w:semiHidden="1" w:uiPriority="9" w:unhideWhenUsed="1" w:qFormat="1"/>
-    <w:lsdException w:name="heading 5" w:semiHidden="1" w:uiPriority="9" w:unhideWhenUsed="1" w:qFormat="1"/>
-    <w:lsdException w:name="heading 6" w:semiHidden="1" w:uiPriority="9" w:unhideWhenUsed="1" w:qFormat="1"/>
-    <w:lsdException w:name="heading 7" w:semiHidden="1" w:uiPriority="9" w:unhideWhenUsed="1" w:qFormat="1"/>
-    <w:lsdException w:name="heading 8" w:semiHidden="1" w:uiPriority="9" w:unhideWhenUsed="1" w:qFormat="1"/>
-    <w:lsdException w:name="heading 9" w:semiHidden="1" w:uiPriority="9" w:unhideWhenUsed="1" w:qFormat="1"/>
-    <w:lsdException w:name="index 1" w:semiHidden="1" w:unhideWhenUsed="1"/>
-    <w:lsdException w:name="index 2" w:semiHidden="1" w:unhideWhenUsed="1"/>
-    <w:lsdException w:name="index 3" w:semiHidden="1" w:unhideWhenUsed="1"/>
-    <w:lsdException w:name="index 4" w:semiHidden="1" w:unhideWhenUsed="1"/>
-    <w:lsdException w:name="index 5" w:semiHidden="1" w:unhideWhenUsed="1"/>
-    <w:lsdException w:name="index 6" w:semiHidden="1" w:unhideWhenUsed="1"/>
-    <w:lsdException w:name="index 7" w:semiHidden="1" w:unhideWhenUsed="1"/>
-    <w:lsdException w:name="index 8" w:semiHidden="1" w:unhideWhenUsed="1"/>
-    <w:lsdException w:name="index 9" w:semiHidden="1" w:unhideWhenUsed="1"/>
-    <w:lsdException w:name="toc 1" w:semiHidden="1" w:uiPriority="39" w:unhideWhenUsed="1" w:qFormat="1"/>
-    <w:lsdException w:name="toc 2" w:semiHidden="1" w:uiPriority="39" w:unhideWhenUsed="1" w:qFormat="1"/>
-    <w:lsdException w:name="toc 3" w:semiHidden="1" w:uiPriority="39" w:unhideWhenUsed="1" w:qFormat="1"/>
-    <w:lsdException w:name="toc 4" w:semiHidden="1" w:uiPriority="39" w:unhideWhenUsed="1"/>
-    <w:lsdException w:name="toc 5" w:semiHidden="1" w:uiPriority="39" w:unhideWhenUsed="1"/>
-    <w:lsdException w:name="toc 6" w:semiHidden="1" w:uiPriority="39" w:unhideWhenUsed="1"/>
-    <w:lsdException w:name="toc 7" w:semiHidden="1" w:uiPriority="39" w:unhideWhenUsed="1"/>
-    <w:lsdException w:name="toc 8" w:semiHidden="1" w:uiPriority="39" w:unhideWhenUsed="1"/>
-    <w:lsdException w:name="toc 9" w:semiHidden="1" w:uiPriority="39" w:unhideWhenUsed="1"/>
-    <w:lsdException w:name="Normal Indent" w:semiHidden="1" w:unhideWhenUsed="1"/>
-    <w:lsdException w:name="footnote text" w:semiHidden="1" w:unhideWhenUsed="1"/>
-    <w:lsdException w:name="annotation text" w:semiHidden="1" w:unhideWhenUsed="1"/>
-    <w:lsdException w:name="header" w:semiHidden="1" w:unhideWhenUsed="1"/>
-    <w:lsdException w:name="footer" w:semiHidden="1" w:unhideWhenUsed="1"/>
-    <w:lsdException w:name="index heading" w:semiHidden="1" w:unhideWhenUsed="1"/>
-    <w:lsdException w:name="caption" w:semiHidden="1" w:uiPriority="35" w:unhideWhenUsed="1" w:qFormat="1"/>
-    <w:lsdException w:name="table of figures" w:semiHidden="1" w:unhideWhenUsed="1"/>
-    <w:lsdException w:name="envelope address" w:semiHidden="1" w:unhideWhenUsed="1"/>
-    <w:lsdException w:name="envelope return" w:semiHidden="1" w:unhideWhenUsed="1"/>
-    <w:lsdException w:name="footnote reference" w:semiHidden="1" w:unhideWhenUsed="1"/>
-    <w:lsdException w:name="annotation reference" w:semiHidden="1" w:unhideWhenUsed="1"/>
-    <w:lsdException w:name="line number" w:semiHidden="1" w:unhideWhenUsed="1"/>
-    <w:lsdException w:name="page number" w:semiHidden="1" w:unhideWhenUsed="1"/>
-    <w:lsdException w:name="endnote reference" w:semiHidden="1" w:unhideWhenUsed="1"/>
-    <w:lsdException w:name="endnote text" w:semiHidden="1" w:unhideWhenUsed="1"/>
-    <w:lsdException w:name="table of authorities" w:semiHidden="1" w:unhideWhenUsed="1"/>
-    <w:lsdException w:name="macro" w:semiHidden="1" w:unhideWhenUsed="1"/>
-    <w:lsdException w:name="toa heading" w:semiHidden="1" w:unhideWhenUsed="1"/>
-    <w:lsdException w:name="List" w:semiHidden="1" w:unhideWhenUsed="1"/>
-    <w:lsdException w:name="List Bullet" w:semiHidden="1" w:unhideWhenUsed="1"/>
-    <w:lsdException w:name="List Number" w:semiHidden="1" w:unhideWhenUsed="1"/>
-    <w:lsdException w:name="List 2" w:semiHidden="1" w:unhideWhenUsed="1"/>
-    <w:lsdException w:name="List 3" w:semiHidden="1" w:unhideWhenUsed="1"/>
-    <w:lsdException w:name="List 4" w:semiHidden="1" w:unhideWhenUsed="1"/>
-    <w:lsdException w:name="List 5" w:semiHidden="1" w:unhideWhenUsed="1"/>
-    <w:lsdException w:name="List Bullet 2" w:semiHidden="1" w:unhideWhenUsed="1"/>
-    <w:lsdException w:name="List Bullet 3" w:semiHidden="1" w:unhideWhenUsed="1"/>
-    <w:lsdException w:name="List Bullet 4" w:semiHidden="1" w:unhideWhenUsed="1"/>
-    <w:lsdException w:name="List Bullet 5" w:semiHidden="1" w:unhideWhenUsed="1"/>
-    <w:lsdException w:name="List Number 2" w:semiHidden="1" w:unhideWhenUsed="1"/>
-    <w:lsdException w:name="List Number 3" w:semiHidden="1" w:unhideWhenUsed="1"/>
-    <w:lsdException w:name="List Number 4" w:semiHidden="1" w:unhideWhenUsed="1"/>
-    <w:lsdException w:name="List Number 5" w:semiHidden="1" w:unhideWhenUsed="1"/>
-    <w:lsdException w:name="Title" w:uiPriority="10" w:qFormat="1"/>
-    <w:lsdException w:name="Closing" w:semiHidden="1" w:unhideWhenUsed="1"/>
-    <w:lsdException w:name="Signature" w:semiHidden="1" w:unhideWhenUsed="1"/>
-    <w:lsdException w:name="Default Paragraph Font" w:semiHidden="1" w:uiPriority="1" w:unhideWhenUsed="1"/>
-    <w:lsdException w:name="Body Text" w:semiHidden="1" w:uiPriority="0" w:unhideWhenUsed="1"/>
-    <w:lsdException w:name="Body Text Indent" w:semiHidden="1" w:unhideWhenUsed="1"/>
-    <w:lsdException w:name="List Continue" w:semiHidden="1" w:unhideWhenUsed="1"/>
-    <w:lsdException w:name="List Continue 2" w:semiHidden="1" w:unhideWhenUsed="1"/>
-    <w:lsdException w:name="List Continue 3" w:semiHidden="1" w:unhideWhenUsed="1"/>
-    <w:lsdException w:name="List Continue 4" w:semiHidden="1" w:unhideWhenUsed="1"/>
-    <w:lsdException w:name="List Continue 5" w:semiHidden="1" w:unhideWhenUsed="1"/>
-    <w:lsdException w:name="Message Header" w:semiHidden="1" w:unhideWhenUsed="1"/>
-    <w:lsdException w:name="Subtitle" w:uiPriority="11" w:qFormat="1"/>
-    <w:lsdException w:name="Salutation" w:semiHidden="1" w:unhideWhenUsed="1"/>
-    <w:lsdException w:name="Date" w:semiHidden="1" w:unhideWhenUsed="1"/>
-    <w:lsdException w:name="Body Text First Indent" w:semiHidden="1" w:unhideWhenUsed="1"/>
-    <w:lsdException w:name="Body Text First Indent 2" w:semiHidden="1" w:unhideWhenUsed="1"/>
-    <w:lsdException w:name="Note Heading" w:semiHidden="1" w:unhideWhenUsed="1"/>
-    <w:lsdException w:name="Body Text 2" w:semiHidden="1" w:unhideWhenUsed="1"/>
-    <w:lsdException w:name="Body Text 3" w:semiHidden="1" w:unhideWhenUsed="1"/>
-    <w:lsdException w:name="Body Text Indent 2" w:semiHidden="1" w:unhideWhenUsed="1"/>
-    <w:lsdException w:name="Body Text Indent 3" w:semiHidden="1" w:unhideWhenUsed="1"/>
-    <w:lsdException w:name="Block Text" w:semiHidden="1" w:unhideWhenUsed="1"/>
-    <w:lsdException w:name="Hyperlink" w:semiHidden="1" w:unhideWhenUsed="1"/>
-    <w:lsdException w:name="FollowedHyperlink" w:semiHidden="1" w:unhideWhenUsed="1"/>
-    <w:lsdException w:name="Strong" w:uiPriority="22" w:qFormat="1"/>
-    <w:lsdException w:name="Emphasis" w:uiPriority="20" w:qFormat="1"/>
-    <w:lsdException w:name="Document Map" w:semiHidden="1" w:unhideWhenUsed="1"/>
-    <w:lsdException w:name="Plain Text" w:semiHidden="1" w:unhideWhenUsed="1"/>
-    <w:lsdException w:name="E-mail Signature" w:semiHidden="1" w:unhideWhenUsed="1"/>
-    <w:lsdException w:name="HTML Top of Form" w:semiHidden="1" w:unhideWhenUsed="1"/>
-    <w:lsdException w:name="HTML Bottom of Form" w:semiHidden="1" w:unhideWhenUsed="1"/>
-    <w:lsdException w:name="Normal (Web)" w:semiHidden="1" w:unhideWhenUsed="1"/>
-    <w:lsdException w:name="HTML Acronym" w:semiHidden="1" w:unhideWhenUsed="1"/>
-    <w:lsdException w:name="HTML Address" w:semiHidden="1" w:unhideWhenUsed="1"/>
-    <w:lsdException w:name="HTML Cite" w:semiHidden="1" w:unhideWhenUsed="1"/>
-    <w:lsdException w:name="HTML Code" w:semiHidden="1" w:unhideWhenUsed="1"/>
-    <w:lsdException w:name="HTML Definition" w:semiHidden="1" w:unhideWhenUsed="1"/>
-    <w:lsdException w:name="HTML Keyboard" w:semiHidden="1" w:unhideWhenUsed="1"/>
-    <w:lsdException w:name="HTML Preformatted" w:semiHidden="1" w:unhideWhenUsed="1"/>
-    <w:lsdException w:name="HTML Sample" w:semiHidden="1" w:unhideWhenUsed="1"/>
-    <w:lsdException w:name="HTML Typewriter" w:semiHidden="1" w:unhideWhenUsed="1"/>
-    <w:lsdException w:name="HTML Variable" w:semiHidden="1" w:unhideWhenUsed="1"/>
-    <w:lsdException w:name="Normal Table" w:semiHidden="1" w:unhideWhenUsed="1"/>
-    <w:lsdException w:name="annotation subject" w:semiHidden="1" w:unhideWhenUsed="1"/>
-    <w:lsdException w:name="No List" w:semiHidden="1" w:unhideWhenUsed="1"/>
-    <w:lsdException w:name="Outline List 1" w:semiHidden="1" w:unhideWhenUsed="1"/>
-    <w:lsdException w:name="Outline List 2" w:semiHidden="1" w:unhideWhenUsed="1"/>
-    <w:lsdException w:name="Outline List 3" w:semiHidden="1" w:unhideWhenUsed="1"/>
-    <w:lsdException w:name="Table Simple 1" w:semiHidden="1" w:unhideWhenUsed="1"/>
-    <w:lsdException w:name="Table Simple 2" w:semiHidden="1" w:unhideWhenUsed="1"/>
-    <w:lsdException w:name="Table Simple 3" w:semiHidden="1" w:unhideWhenUsed="1"/>
-    <w:lsdException w:name="Table Classic 1" w:semiHidden="1" w:unhideWhenUsed="1"/>
-    <w:lsdException w:name="Table Classic 2" w:semiHidden="1" w:unhideWhenUsed="1"/>
-    <w:lsdException w:name="Table Classic 3" w:semiHidden="1" w:unhideWhenUsed="1"/>
-    <w:lsdException w:name="Table Classic 4" w:semiHidden="1" w:unhideWhenUsed="1"/>
-    <w:lsdException w:name="Table Colorful 1" w:semiHidden="1" w:unhideWhenUsed="1"/>
-    <w:lsdException w:name="Table Colorful 2" w:semiHidden="1" w:unhideWhenUsed="1"/>
-    <w:lsdException w:name="Table Colorful 3" w:semiHidden="1" w:unhideWhenUsed="1"/>
-    <w:lsdException w:name="Table Columns 1" w:semiHidden="1" w:unhideWhenUsed="1"/>
-    <w:lsdException w:name="Table Columns 2" w:semiHidden="1" w:unhideWhenUsed="1"/>
-    <w:lsdException w:name="Table Columns 3" w:semiHidden="1" w:unhideWhenUsed="1"/>
-    <w:lsdException w:name="Table Columns 4" w:semiHidden="1" w:unhideWhenUsed="1"/>
-    <w:lsdException w:name="Table Columns 5" w:semiHidden="1" w:unhideWhenUsed="1"/>
-    <w:lsdException w:name="Table Grid 1" w:semiHidden="1" w:unhideWhenUsed="1"/>
-    <w:lsdException w:name="Table Grid 2" w:semiHidden="1" w:unhideWhenUsed="1"/>
-    <w:lsdException w:name="Table Grid 3" w:semiHidden="1" w:unhideWhenUsed="1"/>
-    <w:lsdException w:name="Table Grid 4" w:semiHidden="1" w:unhideWhenUsed="1"/>
-    <w:lsdException w:name="Table Grid 5" w:semiHidden="1" w:unhideWhenUsed="1"/>
-    <w:lsdException w:name="Table Grid 6" w:semiHidden="1" w:unhideWhenUsed="1"/>
-    <w:lsdException w:name="Table Grid 7" w:semiHidden="1" w:unhideWhenUsed="1"/>
-    <w:lsdException w:name="Table Grid 8" w:semiHidden="1" w:unhideWhenUsed="1"/>
-    <w:lsdException w:name="Table List 1" w:semiHidden="1" w:unhideWhenUsed="1"/>
-    <w:lsdException w:name="Table List 2" w:semiHidden="1" w:unhideWhenUsed="1"/>
-    <w:lsdException w:name="Table List 3" w:semiHidden="1" w:unhideWhenUsed="1"/>
-    <w:lsdException w:name="Table List 4" w:semiHidden="1" w:unhideWhenUsed="1"/>
-    <w:lsdException w:name="Table List 5" w:semiHidden="1" w:unhideWhenUsed="1"/>
-    <w:lsdException w:name="Table List 6" w:semiHidden="1" w:unhideWhenUsed="1"/>
-    <w:lsdException w:name="Table List 7" w:semiHidden="1" w:unhideWhenUsed="1"/>
-    <w:lsdException w:name="Table List 8" w:semiHidden="1" w:unhideWhenUsed="1"/>
-    <w:lsdException w:name="Table 3D effects 1" w:semiHidden="1" w:unhideWhenUsed="1"/>
-    <w:lsdException w:name="Table 3D effects 2" w:semiHidden="1" w:unhideWhenUsed="1"/>
-    <w:lsdException w:name="Table 3D effects 3" w:semiHidden="1" w:unhideWhenUsed="1"/>
-    <w:lsdException w:name="Table Contemporary" w:semiHidden="1" w:unhideWhenUsed="1"/>
-    <w:lsdException w:name="Table Elegant" w:semiHidden="1" w:unhideWhenUsed="1"/>
-    <w:lsdException w:name="Table Professional" w:semiHidden="1" w:unhideWhenUsed="1"/>
-    <w:lsdException w:name="Table Subtle 1" w:semiHidden="1" w:unhideWhenUsed="1"/>
-    <w:lsdException w:name="Table Subtle 2" w:semiHidden="1" w:unhideWhenUsed="1"/>
-    <w:lsdException w:name="Table Web 1" w:semiHidden="1" w:unhideWhenUsed="1"/>
-    <w:lsdException w:name="Table Web 2" w:semiHidden="1" w:unhideWhenUsed="1"/>
-    <w:lsdException w:name="Table Web 3" w:semiHidden="1" w:unhideWhenUsed="1"/>
-    <w:lsdException w:name="Balloon Text" w:semiHidden="1" w:unhideWhenUsed="1"/>
-    <w:lsdException w:name="Table Grid" w:uiPriority="59"/>
-    <w:lsdException w:name="Table Theme" w:semiHidden="1" w:unhideWhenUsed="1"/>
-    <w:lsdException w:name="Placeholder Text" w:semiHidden="1"/>
-    <w:lsdException w:name="No Spacing" w:uiPriority="1" w:qFormat="1"/>
-    <w:lsdException w:name="Light Shading" w:uiPriority="60"/>
-    <w:lsdException w:name="Light List" w:uiPriority="61"/>
-    <w:lsdException w:name="Light Grid" w:uiPriority="62"/>
-    <w:lsdException w:name="Medium Shading 1" w:uiPriority="63"/>
-    <w:lsdException w:name="Medium Shading 2" w:uiPriority="64"/>
-    <w:lsdException w:name="Medium List 1" w:uiPriority="65"/>
-    <w:lsdException w:name="Medium List 2" w:uiPriority="66"/>
-    <w:lsdException w:name="Medium Grid 1" w:uiPriority="67"/>
-    <w:lsdException w:name="Medium Grid 2" w:uiPriority="68"/>
-    <w:lsdException w:name="Medium Grid 3" w:uiPriority="69"/>
-    <w:lsdException w:name="Dark List" w:uiPriority="70"/>
-    <w:lsdException w:name="Colorful Shading" w:uiPriority="71"/>
-    <w:lsdException w:name="Colorful List" w:uiPriority="72"/>
-    <w:lsdException w:name="Colorful Grid" w:uiPriority="73"/>
-    <w:lsdException w:name="Light Shading Accent 1" w:uiPriority="60"/>
-    <w:lsdException w:name="Light List Accent 1" w:uiPriority="61"/>
-    <w:lsdException w:name="Light Grid Accent 1" w:uiPriority="62"/>
-    <w:lsdException w:name="Medium Shading 1 Accent 1" w:uiPriority="63"/>
-    <w:lsdException w:name="Medium Shading 2 Accent 1" w:uiPriority="64"/>
-    <w:lsdException w:name="Medium List 1 Accent 1" w:uiPriority="65"/>
-    <w:lsdException w:name="Revision" w:semiHidden="1"/>
-    <w:lsdException w:name="List Paragraph" w:uiPriority="34" w:qFormat="1"/>
-    <w:lsdException w:name="Quote" w:uiPriority="29" w:qFormat="1"/>
-    <w:lsdException w:name="Intense Quote" w:uiPriority="30" w:qFormat="1"/>
-    <w:lsdException w:name="Medium List 2 Accent 1" w:uiPriority="66"/>
-    <w:lsdException w:name="Medium Grid 1 Accent 1" w:uiPriority="67"/>
-    <w:lsdException w:name="Medium Grid 2 Accent 1" w:uiPriority="68"/>
-    <w:lsdException w:name="Medium Grid 3 Accent 1" w:uiPriority="69"/>
-    <w:lsdException w:name="Dark List Accent 1" w:uiPriority="70"/>
-    <w:lsdException w:name="Colorful Shading Accent 1" w:uiPriority="71"/>
-    <w:lsdException w:name="Colorful List Accent 1" w:uiPriority="72"/>
-    <w:lsdException w:name="Colorful Grid Accent 1" w:uiPriority="73"/>
-    <w:lsdException w:name="Light Shading Accent 2" w:uiPriority="60"/>
-    <w:lsdException w:name="Light List Accent 2" w:uiPriority="61"/>
-    <w:lsdException w:name="Light Grid Accent 2" w:uiPriority="62"/>
-    <w:lsdException w:name="Medium Shading 1 Accent 2" w:uiPriority="63"/>
-    <w:lsdException w:name="Medium Shading 2 Accent 2" w:uiPriority="64"/>
-    <w:lsdException w:name="Medium List 1 Accent 2" w:uiPriority="65"/>
-    <w:lsdException w:name="Medium List 2 Accent 2" w:uiPriority="66"/>
-    <w:lsdException w:name="Medium Grid 1 Accent 2" w:uiPriority="67"/>
-    <w:lsdException w:name="Medium Grid 2 Accent 2" w:uiPriority="68"/>
-    <w:lsdException w:name="Medium Grid 3 Accent 2" w:uiPriority="69"/>
-    <w:lsdException w:name="Dark List Accent 2" w:uiPriority="70"/>
-    <w:lsdException w:name="Colorful Shading Accent 2" w:uiPriority="71"/>
-    <w:lsdException w:name="Colorful List Accent 2" w:uiPriority="72"/>
-    <w:lsdException w:name="Colorful Grid Accent 2" w:uiPriority="73"/>
-    <w:lsdException w:name="Light Shading Accent 3" w:uiPriority="60"/>
-    <w:lsdException w:name="Light List Accent 3" w:uiPriority="61"/>
-    <w:lsdException w:name="Light Grid Accent 3" w:uiPriority="62"/>
-    <w:lsdException w:name="Medium Shading 1 Accent 3" w:uiPriority="63"/>
-    <w:lsdException w:name="Medium Shading 2 Accent 3" w:uiPriority="64"/>
-    <w:lsdException w:name="Medium List 1 Accent 3" w:uiPriority="65"/>
-    <w:lsdException w:name="Medium List 2 Accent 3" w:uiPriority="66"/>
-    <w:lsdException w:name="Medium Grid 1 Accent 3" w:uiPriority="67"/>
-    <w:lsdException w:name="Medium Grid 2 Accent 3" w:uiPriority="68"/>
-    <w:lsdException w:name="Medium Grid 3 Accent 3" w:uiPriority="69"/>
-    <w:lsdException w:name="Dark List Accent 3" w:uiPriority="70"/>
-    <w:lsdException w:name="Colorful Shading Accent 3" w:uiPriority="71"/>
-    <w:lsdException w:name="Colorful List Accent 3" w:uiPriority="72"/>
-    <w:lsdException w:name="Colorful Grid Accent 3" w:uiPriority="73"/>
-    <w:lsdException w:name="Light Shading Accent 4" w:uiPriority="60"/>
-    <w:lsdException w:name="Light List Accent 4" w:uiPriority="61"/>
-    <w:lsdException w:name="Light Grid Accent 4" w:uiPriority="62"/>
-    <w:lsdException w:name="Medium Shading 1 Accent 4" w:uiPriority="63"/>
-    <w:lsdException w:name="Medium Shading 2 Accent 4" w:uiPriority="64"/>
-    <w:lsdException w:name="Medium List 1 Accent 4" w:uiPriority="65"/>
-    <w:lsdException w:name="Medium List 2 Accent 4" w:uiPriority="66"/>
-    <w:lsdException w:name="Medium Grid 1 Accent 4" w:uiPriority="67"/>
-    <w:lsdException w:name="Medium Grid 2 Accent 4" w:uiPriority="68"/>
-    <w:lsdException w:name="Medium Grid 3 Accent 4" w:uiPriority="69"/>
-    <w:lsdException w:name="Dark List Accent 4" w:uiPriority="70"/>
-    <w:lsdException w:name="Colorful Shading Accent 4" w:uiPriority="71"/>
-    <w:lsdException w:name="Colorful List Accent 4" w:uiPriority="72"/>
-    <w:lsdException w:name="Colorful Grid Accent 4" w:uiPriority="73"/>
-    <w:lsdException w:name="Light Shading Accent 5" w:uiPriority="60"/>
-    <w:lsdException w:name="Light List Accent 5" w:uiPriority="61"/>
-    <w:lsdException w:name="Light Grid Accent 5" w:uiPriority="62"/>
-    <w:lsdException w:name="Medium Shading 1 Accent 5" w:uiPriority="63"/>
-    <w:lsdException w:name="Medium Shading 2 Accent 5" w:uiPriority="64"/>
-    <w:lsdException w:name="Medium List 1 Accent 5" w:uiPriority="65"/>
-    <w:lsdException w:name="Medium List 2 Accent 5" w:uiPriority="66"/>
-    <w:lsdException w:name="Medium Grid 1 Accent 5" w:uiPriority="67"/>
-    <w:lsdException w:name="Medium Grid 2 Accent 5" w:uiPriority="68"/>
-    <w:lsdException w:name="Medium Grid 3 Accent 5" w:uiPriority="69"/>
-    <w:lsdException w:name="Dark List Accent 5" w:uiPriority="70"/>
-    <w:lsdException w:name="Colorful Shading Accent 5" w:uiPriority="71"/>
-    <w:lsdException w:name="Colorful List Accent 5" w:uiPriority="72"/>
-    <w:lsdException w:name="Colorful Grid Accent 5" w:uiPriority="73"/>
-    <w:lsdException w:name="Light Shading Accent 6" w:uiPriority="60"/>
-    <w:lsdException w:name="Light List Accent 6" w:uiPriority="61"/>
-    <w:lsdException w:name="Light Grid Accent 6" w:uiPriority="62"/>
-    <w:lsdException w:name="Medium Shading 1 Accent 6" w:uiPriority="63"/>
-    <w:lsdException w:name="Medium Shading 2 Accent 6" w:uiPriority="64"/>
-    <w:lsdException w:name="Medium List 1 Accent 6" w:uiPriority="65"/>
-    <w:lsdException w:name="Medium List 2 Accent 6" w:uiPriority="66"/>
-    <w:lsdException w:name="Medium Grid 1 Accent 6" w:uiPriority="67"/>
-    <w:lsdException w:name="Medium Grid 2 Accent 6" w:uiPriority="68"/>
-    <w:lsdException w:name="Medium Grid 3 Accent 6" w:uiPriority="69"/>
-    <w:lsdException w:name="Dark List Accent 6" w:uiPriority="70"/>
-    <w:lsdException w:name="Colorful Shading Accent 6" w:uiPriority="71"/>
-    <w:lsdException w:name="Colorful List Accent 6" w:uiPriority="72"/>
-    <w:lsdException w:name="Colorful Grid Accent 6" w:uiPriority="73"/>
-    <w:lsdException w:name="Subtle Emphasis" w:uiPriority="19" w:qFormat="1"/>
-    <w:lsdException w:name="Intense Emphasis" w:uiPriority="21" w:qFormat="1"/>
-    <w:lsdException w:name="Subtle Reference" w:uiPriority="31" w:qFormat="1"/>
-    <w:lsdException w:name="Intense Reference" w:uiPriority="32" w:qFormat="1"/>
-    <w:lsdException w:name="Book Title" w:uiPriority="33" w:qFormat="1"/>
-    <w:lsdException w:name="Bibliography" w:semiHidden="1" w:uiPriority="37" w:unhideWhenUsed="1"/>
-    <w:lsdException w:name="TOC Heading" w:semiHidden="1" w:uiPriority="39" w:unhideWhenUsed="1" w:qFormat="1"/>
-    <w:lsdException w:name="Plain Table 1" w:uiPriority="41"/>
-    <w:lsdException w:name="Plain Table 2" w:uiPriority="42"/>
-    <w:lsdException w:name="Plain Table 3" w:uiPriority="43"/>
-    <w:lsdException w:name="Plain Table 4" w:uiPriority="44"/>
-    <w:lsdException w:name="Plain Table 5" w:uiPriority="45"/>
-    <w:lsdException w:name="Grid Table Light" w:uiPriority="40"/>
-    <w:lsdException w:name="Grid Table 1 Light" w:uiPriority="46"/>
-    <w:lsdException w:name="Grid Table 2" w:uiPriority="47"/>
-    <w:lsdException w:name="Grid Table 3" w:uiPriority="48"/>
-    <w:lsdException w:name="Grid Table 4" w:uiPriority="49"/>
-    <w:lsdException w:name="Grid Table 5 Dark" w:uiPriority="50"/>
-    <w:lsdException w:name="Grid Table 6 Colorful" w:uiPriority="51"/>
-    <w:lsdException w:name="Grid Table 7 Colorful" w:uiPriority="52"/>
-    <w:lsdException w:name="Grid Table 1 Light Accent 1" w:uiPriority="46"/>
-    <w:lsdException w:name="Grid Table 2 Accent 1" w:uiPriority="47"/>
-    <w:lsdException w:name="Grid Table 3 Accent 1" w:uiPriority="48"/>
-    <w:lsdException w:name="Grid Table 4 Accent 1" w:uiPriority="49"/>
-    <w:lsdException w:name="Grid Table 5 Dark Accent 1" w:uiPriority="50"/>
-    <w:lsdException w:name="Grid Table 6 Colorful Accent 1" w:uiPriority="51"/>
-    <w:lsdException w:name="Grid Table 7 Colorful Accent 1" w:uiPriority="52"/>
-    <w:lsdException w:name="Grid Table 1 Light Accent 2" w:uiPriority="46"/>
-    <w:lsdException w:name="Grid Table 2 Accent 2" w:uiPriority="47"/>
-    <w:lsdException w:name="Grid Table 3 Accent 2" w:uiPriority="48"/>
-    <w:lsdException w:name="Grid Table 4 Accent 2" w:uiPriority="49"/>
-    <w:lsdException w:name="Grid Table 5 Dark Accent 2" w:uiPriority="50"/>
-    <w:lsdException w:name="Grid Table 6 Colorful Accent 2" w:uiPriority="51"/>
-    <w:lsdException w:name="Grid Table 7 Colorful Accent 2" w:uiPriority="52"/>
-    <w:lsdException w:name="Grid Table 1 Light Accent 3" w:uiPriority="46"/>
-    <w:lsdException w:name="Grid Table 2 Accent 3" w:uiPriority="47"/>
-    <w:lsdException w:name="Grid Table 3 Accent 3" w:uiPriority="48"/>
-    <w:lsdException w:name="Grid Table 4 Accent 3" w:uiPriority="49"/>
-    <w:lsdException w:name="Grid Table 5 Dark Accent 3" w:uiPriority="50"/>
-    <w:lsdException w:name="Grid Table 6 Colorful Accent 3" w:uiPriority="51"/>
-    <w:lsdException w:name="Grid Table 7 Colorful Accent 3" w:uiPriority="52"/>
-    <w:lsdException w:name="Grid Table 1 Light Accent 4" w:uiPriority="46"/>
-    <w:lsdException w:name="Grid Table 2 Accent 4" w:uiPriority="47"/>
-    <w:lsdException w:name="Grid Table 3 Accent 4" w:uiPriority="48"/>
-    <w:lsdException w:name="Grid Table 4 Accent 4" w:uiPriority="49"/>
-    <w:lsdException w:name="Grid Table 5 Dark Accent 4" w:uiPriority="50"/>
-    <w:lsdException w:name="Grid Table 6 Colorful Accent 4" w:uiPriority="51"/>
-    <w:lsdException w:name="Grid Table 7 Colorful Accent 4" w:uiPriority="52"/>
-    <w:lsdException w:name="Grid Table 1 Light Accent 5" w:uiPriority="46"/>
-    <w:lsdException w:name="Grid Table 2 Accent 5" w:uiPriority="47"/>
-    <w:lsdException w:name="Grid Table 3 Accent 5" w:uiPriority="48"/>
-    <w:lsdException w:name="Grid Table 4 Accent 5" w:uiPriority="49"/>
-    <w:lsdException w:name="Grid Table 5 Dark Accent 5" w:uiPriority="50"/>
-    <w:lsdException w:name="Grid Table 6 Colorful Accent 5" w:uiPriority="51"/>
-    <w:lsdException w:name="Grid Table 7 Colorful Accent 5" w:uiPriority="52"/>
-    <w:lsdException w:name="Grid Table 1 Light Accent 6" w:uiPriority="46"/>
-    <w:lsdException w:name="Grid Table 2 Accent 6" w:uiPriority="47"/>
-    <w:lsdException w:name="Grid Table 3 Accent 6" w:uiPriority="48"/>
-    <w:lsdException w:name="Grid Table 4 Accent 6" w:uiPriority="49"/>
-    <w:lsdException w:name="Grid Table 5 Dark Accent 6" w:uiPriority="50"/>
-    <w:lsdException w:name="Grid Table 6 Colorful Accent 6" w:uiPriority="51"/>
-    <w:lsdException w:name="Grid Table 7 Colorful Accent 6" w:uiPriority="52"/>
-    <w:lsdException w:name="List Table 1 Light" w:uiPriority="46"/>
-    <w:lsdException w:name="List Table 2" w:uiPriority="47"/>
-    <w:lsdException w:name="List Table 3" w:uiPriority="48"/>
-    <w:lsdException w:name="List Table 4" w:uiPriority="49"/>
-    <w:lsdException w:name="List Table 5 Dark" w:uiPriority="50"/>
-    <w:lsdException w:name="List Table 6 Colorful" w:uiPriority="51"/>
-    <w:lsdException w:name="List Table 7 Colorful" w:uiPriority="52"/>
-    <w:lsdException w:name="List Table 1 Light Accent 1" w:uiPriority="46"/>
-    <w:lsdException w:name="List Table 2 Accent 1" w:uiPriority="47"/>
-    <w:lsdException w:name="List Table 3 Accent 1" w:uiPriority="48"/>
-    <w:lsdException w:name="List Table 4 Accent 1" w:uiPriority="49"/>
-    <w:lsdException w:name="List Table 5 Dark Accent 1" w:uiPriority="50"/>
-    <w:lsdException w:name="List Table 6 Colorful Accent 1" w:uiPriority="51"/>
-    <w:lsdException w:name="List Table 7 Colorful Accent 1" w:uiPriority="52"/>
-    <w:lsdException w:name="List Table 1 Light Accent 2" w:uiPriority="46"/>
-    <w:lsdException w:name="List Table 2 Accent 2" w:uiPriority="47"/>
-    <w:lsdException w:name="List Table 3 Accent 2" w:uiPriority="48"/>
-    <w:lsdException w:name="List Table 4 Accent 2" w:uiPriority="49"/>
-    <w:lsdException w:name="List Table 5 Dark Accent 2" w:uiPriority="50"/>
-    <w:lsdException w:name="List Table 6 Colorful Accent 2" w:uiPriority="51"/>
-    <w:lsdException w:name="List Table 7 Colorful Accent 2" w:uiPriority="52"/>
-    <w:lsdException w:name="List Table 1 Light Accent 3" w:uiPriority="46"/>
-    <w:lsdException w:name="List Table 2 Accent 3" w:uiPriority="47"/>
-    <w:lsdException w:name="List Table 3 Accent 3" w:uiPriority="48"/>
-    <w:lsdException w:name="List Table 4 Accent 3" w:uiPriority="49"/>
-    <w:lsdException w:name="List Table 5 Dark Accent 3" w:uiPriority="50"/>
-    <w:lsdException w:name="List Table 6 Colorful Accent 3" w:uiPriority="51"/>
-    <w:lsdException w:name="List Table 7 Colorful Accent 3" w:uiPriority="52"/>
-    <w:lsdException w:name="List Table 1 Light Accent 4" w:uiPriority="46"/>
-    <w:lsdException w:name="List Table 2 Accent 4" w:uiPriority="47"/>
-    <w:lsdException w:name="List Table 3 Accent 4" w:uiPriority="48"/>
-    <w:lsdException w:name="List Table 4 Accent 4" w:uiPriority="49"/>
-    <w:lsdException w:name="List Table 5 Dark Accent 4" w:uiPriority="50"/>
-    <w:lsdException w:name="List Table 6 Colorful Accent 4" w:uiPriority="51"/>
-    <w:lsdException w:name="List Table 7 Colorful Accent 4" w:uiPriority="52"/>
-    <w:lsdException w:name="List Table 1 Light Accent 5" w:uiPriority="46"/>
-    <w:lsdException w:name="List Table 2 Accent 5" w:uiPriority="47"/>
-    <w:lsdException w:name="List Table 3 Accent 5" w:uiPriority="48"/>
-    <w:lsdException w:name="List Table 4 Accent 5" w:uiPriority="49"/>
-    <w:lsdException w:name="List Table 5 Dark Accent 5" w:uiPriority="50"/>
-    <w:lsdException w:name="List Table 6 Colorful Accent 5" w:uiPriority="51"/>
-    <w:lsdException w:name="List Table 7 Colorful Accent 5" w:uiPriority="52"/>
-    <w:lsdException w:name="List Table 1 Light Accent 6" w:uiPriority="46"/>
-    <w:lsdException w:name="List Table 2 Accent 6" w:uiPriority="47"/>
-    <w:lsdException w:name="List Table 3 Accent 6" w:uiPriority="48"/>
-    <w:lsdException w:name="List Table 4 Accent 6" w:uiPriority="49"/>
-    <w:lsdException w:name="List Table 5 Dark Accent 6" w:uiPriority="50"/>
-    <w:lsdException w:name="List Table 6 Colorful Accent 6" w:uiPriority="51"/>
-    <w:lsdException w:name="List Table 7 Colorful Accent 6" w:uiPriority="52"/>
+  <w:latentStyles w:defLockedState="0" w:defUIPriority="99" w:defSemiHidden="1" w:defUnhideWhenUsed="1" w:defQFormat="0" w:count="267">
+    <w:lsdException w:name="Normal" w:semiHidden="0" w:uiPriority="0" w:unhideWhenUsed="0" w:qFormat="1"/>
+    <w:lsdException w:name="heading 1" w:semiHidden="0" w:uiPriority="0" w:unhideWhenUsed="0" w:qFormat="1"/>
+    <w:lsdException w:name="heading 2" w:uiPriority="0" w:qFormat="1"/>
+    <w:lsdException w:name="heading 3" w:uiPriority="9" w:qFormat="1"/>
+    <w:lsdException w:name="heading 4" w:uiPriority="9" w:qFormat="1"/>
+    <w:lsdException w:name="heading 5" w:uiPriority="9" w:qFormat="1"/>
+    <w:lsdException w:name="heading 6" w:uiPriority="9" w:qFormat="1"/>
+    <w:lsdException w:name="heading 7" w:uiPriority="9" w:qFormat="1"/>
+    <w:lsdException w:name="heading 8" w:uiPriority="9" w:qFormat="1"/>
+    <w:lsdException w:name="heading 9" w:uiPriority="9" w:qFormat="1"/>
+    <w:lsdException w:name="toc 1" w:uiPriority="39" w:qFormat="1"/>
+    <w:lsdException w:name="toc 2" w:uiPriority="39" w:qFormat="1"/>
+    <w:lsdException w:name="toc 3" w:uiPriority="39" w:qFormat="1"/>
+    <w:lsdException w:name="toc 4" w:uiPriority="39"/>
+    <w:lsdException w:name="toc 5" w:uiPriority="39"/>
+    <w:lsdException w:name="toc 6" w:uiPriority="39"/>
+    <w:lsdException w:name="toc 7" w:uiPriority="39"/>
+    <w:lsdException w:name="toc 8" w:uiPriority="39"/>
+    <w:lsdException w:name="toc 9" w:uiPriority="39"/>
+    <w:lsdException w:name="caption" w:uiPriority="35" w:qFormat="1"/>
+    <w:lsdException w:name="Title" w:semiHidden="0" w:uiPriority="10" w:unhideWhenUsed="0" w:qFormat="1"/>
+    <w:lsdException w:name="Default Paragraph Font" w:uiPriority="1"/>
+    <w:lsdException w:name="Body Text" w:uiPriority="0"/>
+    <w:lsdException w:name="Subtitle" w:semiHidden="0" w:uiPriority="11" w:unhideWhenUsed="0" w:qFormat="1"/>
+    <w:lsdException w:name="Strong" w:semiHidden="0" w:uiPriority="22" w:unhideWhenUsed="0" w:qFormat="1"/>
+    <w:lsdException w:name="Emphasis" w:semiHidden="0" w:uiPriority="20" w:unhideWhenUsed="0" w:qFormat="1"/>
+    <w:lsdException w:name="Table Grid" w:semiHidden="0" w:uiPriority="59" w:unhideWhenUsed="0"/>
+    <w:lsdException w:name="Placeholder Text" w:unhideWhenUsed="0"/>
+    <w:lsdException w:name="No Spacing" w:semiHidden="0" w:uiPriority="1" w:unhideWhenUsed="0" w:qFormat="1"/>
+    <w:lsdException w:name="Light Shading" w:semiHidden="0" w:uiPriority="60" w:unhideWhenUsed="0"/>
+    <w:lsdException w:name="Light List" w:semiHidden="0" w:uiPriority="61" w:unhideWhenUsed="0"/>
+    <w:lsdException w:name="Light Grid" w:semiHidden="0" w:uiPriority="62" w:unhideWhenUsed="0"/>
+    <w:lsdException w:name="Medium Shading 1" w:semiHidden="0" w:uiPriority="63" w:unhideWhenUsed="0"/>
+    <w:lsdException w:name="Medium Shading 2" w:semiHidden="0" w:uiPriority="64" w:unhideWhenUsed="0"/>
+    <w:lsdException w:name="Medium List 1" w:semiHidden="0" w:uiPriority="65" w:unhideWhenUsed="0"/>
+    <w:lsdException w:name="Medium List 2" w:semiHidden="0" w:uiPriority="66" w:unhideWhenUsed="0"/>
+    <w:lsdException w:name="Medium Grid 1" w:semiHidden="0" w:uiPriority="67" w:unhideWhenUsed="0"/>
+    <w:lsdException w:name="Medium Grid 2" w:semiHidden="0" w:uiPriority="68" w:unhideWhenUsed="0"/>
+    <w:lsdException w:name="Medium Grid 3" w:semiHidden="0" w:uiPriority="69" w:unhideWhenUsed="0"/>
+    <w:lsdException w:name="Dark List" w:semiHidden="0" w:uiPriority="70" w:unhideWhenUsed="0"/>
+    <w:lsdException w:name="Colorful Shading" w:semiHidden="0" w:uiPriority="71" w:unhideWhenUsed="0"/>
+    <w:lsdException w:name="Colorful List" w:semiHidden="0" w:uiPriority="72" w:unhideWhenUsed="0"/>
+    <w:lsdException w:name="Colorful Grid" w:semiHidden="0" w:uiPriority="73" w:unhideWhenUsed="0"/>
+    <w:lsdException w:name="Light Shading Accent 1" w:semiHidden="0" w:uiPriority="60" w:unhideWhenUsed="0"/>
+    <w:lsdException w:name="Light List Accent 1" w:semiHidden="0" w:uiPriority="61" w:unhideWhenUsed="0"/>
+    <w:lsdException w:name="Light Grid Accent 1" w:semiHidden="0" w:uiPriority="62" w:unhideWhenUsed="0"/>
+    <w:lsdException w:name="Medium Shading 1 Accent 1" w:semiHidden="0" w:uiPriority="63" w:unhideWhenUsed="0"/>
+    <w:lsdException w:name="Medium Shading 2 Accent 1" w:semiHidden="0" w:uiPriority="64" w:unhideWhenUsed="0"/>
+    <w:lsdException w:name="Medium List 1 Accent 1" w:semiHidden="0" w:uiPriority="65" w:unhideWhenUsed="0"/>
+    <w:lsdException w:name="Revision" w:unhideWhenUsed="0"/>
+    <w:lsdException w:name="List Paragraph" w:semiHidden="0" w:uiPriority="34" w:unhideWhenUsed="0" w:qFormat="1"/>
+    <w:lsdException w:name="Quote" w:semiHidden="0" w:uiPriority="29" w:unhideWhenUsed="0" w:qFormat="1"/>
+    <w:lsdException w:name="Intense Quote" w:semiHidden="0" w:uiPriority="30" w:unhideWhenUsed="0" w:qFormat="1"/>
+    <w:lsdException w:name="Medium List 2 Accent 1" w:semiHidden="0" w:uiPriority="66" w:unhideWhenUsed="0"/>
+    <w:lsdException w:name="Medium Grid 1 Accent 1" w:semiHidden="0" w:uiPriority="67" w:unhideWhenUsed="0"/>
+    <w:lsdException w:name="Medium Grid 2 Accent 1" w:semiHidden="0" w:uiPriority="68" w:unhideWhenUsed="0"/>
+    <w:lsdException w:name="Medium Grid 3 Accent 1" w:semiHidden="0" w:uiPriority="69" w:unhideWhenUsed="0"/>
+    <w:lsdException w:name="Dark List Accent 1" w:semiHidden="0" w:uiPriority="70" w:unhideWhenUsed="0"/>
+    <w:lsdException w:name="Colorful Shading Accent 1" w:semiHidden="0" w:uiPriority="71" w:unhideWhenUsed="0"/>
+    <w:lsdException w:name="Colorful List Accent 1" w:semiHidden="0" w:uiPriority="72" w:unhideWhenUsed="0"/>
+    <w:lsdException w:name="Colorful Grid Accent 1" w:semiHidden="0" w:uiPriority="73" w:unhideWhenUsed="0"/>
+    <w:lsdException w:name="Light Shading Accent 2" w:semiHidden="0" w:uiPriority="60" w:unhideWhenUsed="0"/>
+    <w:lsdException w:name="Light List Accent 2" w:semiHidden="0" w:uiPriority="61" w:unhideWhenUsed="0"/>
+    <w:lsdException w:name="Light Grid Accent 2" w:semiHidden="0" w:uiPriority="62" w:unhideWhenUsed="0"/>
+    <w:lsdException w:name="Medium Shading 1 Accent 2" w:semiHidden="0" w:uiPriority="63" w:unhideWhenUsed="0"/>
+    <w:lsdException w:name="Medium Shading 2 Accent 2" w:semiHidden="0" w:uiPriority="64" w:unhideWhenUsed="0"/>
+    <w:lsdException w:name="Medium List 1 Accent 2" w:semiHidden="0" w:uiPriority="65" w:unhideWhenUsed="0"/>
+    <w:lsdException w:name="Medium List 2 Accent 2" w:semiHidden="0" w:uiPriority="66" w:unhideWhenUsed="0"/>
+    <w:lsdException w:name="Medium Grid 1 Accent 2" w:semiHidden="0" w:uiPriority="67" w:unhideWhenUsed="0"/>
+    <w:lsdException w:name="Medium Grid 2 Accent 2" w:semiHidden="0" w:uiPriority="68" w:unhideWhenUsed="0"/>
+    <w:lsdException w:name="Medium Grid 3 Accent 2" w:semiHidden="0" w:uiPriority="69" w:unhideWhenUsed="0"/>
+    <w:lsdException w:name="Dark List Accent 2" w:semiHidden="0" w:uiPriority="70" w:unhideWhenUsed="0"/>
+    <w:lsdException w:name="Colorful Shading Accent 2" w:semiHidden="0" w:uiPriority="71" w:unhideWhenUsed="0"/>
+    <w:lsdException w:name="Colorful List Accent 2" w:semiHidden="0" w:uiPriority="72" w:unhideWhenUsed="0"/>
+    <w:lsdException w:name="Colorful Grid Accent 2" w:semiHidden="0" w:uiPriority="73" w:unhideWhenUsed="0"/>
+    <w:lsdException w:name="Light Shading Accent 3" w:semiHidden="0" w:uiPriority="60" w:unhideWhenUsed="0"/>
+    <w:lsdException w:name="Light List Accent 3" w:semiHidden="0" w:uiPriority="61" w:unhideWhenUsed="0"/>
+    <w:lsdException w:name="Light Grid Accent 3" w:semiHidden="0" w:uiPriority="62" w:unhideWhenUsed="0"/>
+    <w:lsdException w:name="Medium Shading 1 Accent 3" w:semiHidden="0" w:uiPriority="63" w:unhideWhenUsed="0"/>
+    <w:lsdException w:name="Medium Shading 2 Accent 3" w:semiHidden="0" w:uiPriority="64" w:unhideWhenUsed="0"/>
+    <w:lsdException w:name="Medium List 1 Accent 3" w:semiHidden="0" w:uiPriority="65" w:unhideWhenUsed="0"/>
+    <w:lsdException w:name="Medium List 2 Accent 3" w:semiHidden="0" w:uiPriority="66" w:unhideWhenUsed="0"/>
+    <w:lsdException w:name="Medium Grid 1 Accent 3" w:semiHidden="0" w:uiPriority="67" w:unhideWhenUsed="0"/>
+    <w:lsdException w:name="Medium Grid 2 Accent 3" w:semiHidden="0" w:uiPriority="68" w:unhideWhenUsed="0"/>
+    <w:lsdException w:name="Medium Grid 3 Accent 3" w:semiHidden="0" w:uiPriority="69" w:unhideWhenUsed="0"/>
+    <w:lsdException w:name="Dark List Accent 3" w:semiHidden="0" w:uiPriority="70" w:unhideWhenUsed="0"/>
+    <w:lsdException w:name="Colorful Shading Accent 3" w:semiHidden="0" w:uiPriority="71" w:unhideWhenUsed="0"/>
+    <w:lsdException w:name="Colorful List Accent 3" w:semiHidden="0" w:uiPriority="72" w:unhideWhenUsed="0"/>
+    <w:lsdException w:name="Colorful Grid Accent 3" w:semiHidden="0" w:uiPriority="73" w:unhideWhenUsed="0"/>
+    <w:lsdException w:name="Light Shading Accent 4" w:semiHidden="0" w:uiPriority="60" w:unhideWhenUsed="0"/>
+    <w:lsdException w:name="Light List Accent 4" w:semiHidden="0" w:uiPriority="61" w:unhideWhenUsed="0"/>
+    <w:lsdException w:name="Light Grid Accent 4" w:semiHidden="0" w:uiPriority="62" w:unhideWhenUsed="0"/>
+    <w:lsdException w:name="Medium Shading 1 Accent 4" w:semiHidden="0" w:uiPriority="63" w:unhideWhenUsed="0"/>
+    <w:lsdException w:name="Medium Shading 2 Accent 4" w:semiHidden="0" w:uiPriority="64" w:unhideWhenUsed="0"/>
+    <w:lsdException w:name="Medium List 1 Accent 4" w:semiHidden="0" w:uiPriority="65" w:unhideWhenUsed="0"/>
+    <w:lsdException w:name="Medium List 2 Accent 4" w:semiHidden="0" w:uiPriority="66" w:unhideWhenUsed="0"/>
+    <w:lsdException w:name="Medium Grid 1 Accent 4" w:semiHidden="0" w:uiPriority="67" w:unhideWhenUsed="0"/>
+    <w:lsdException w:name="Medium Grid 2 Accent 4" w:semiHidden="0" w:uiPriority="68" w:unhideWhenUsed="0"/>
+    <w:lsdException w:name="Medium Grid 3 Accent 4" w:semiHidden="0" w:uiPriority="69" w:unhideWhenUsed="0"/>
+    <w:lsdException w:name="Dark List Accent 4" w:semiHidden="0" w:uiPriority="70" w:unhideWhenUsed="0"/>
+    <w:lsdException w:name="Colorful Shading Accent 4" w:semiHidden="0" w:uiPriority="71" w:unhideWhenUsed="0"/>
+    <w:lsdException w:name="Colorful List Accent 4" w:semiHidden="0" w:uiPriority="72" w:unhideWhenUsed="0"/>
+    <w:lsdException w:name="Colorful Grid Accent 4" w:semiHidden="0" w:uiPriority="73" w:unhideWhenUsed="0"/>
+    <w:lsdException w:name="Light Shading Accent 5" w:semiHidden="0" w:uiPriority="60" w:unhideWhenUsed="0"/>
+    <w:lsdException w:name="Light List Accent 5" w:semiHidden="0" w:uiPriority="61" w:unhideWhenUsed="0"/>
+    <w:lsdException w:name="Light Grid Accent 5" w:semiHidden="0" w:uiPriority="62" w:unhideWhenUsed="0"/>
+    <w:lsdException w:name="Medium Shading 1 Accent 5" w:semiHidden="0" w:uiPriority="63" w:unhideWhenUsed="0"/>
+    <w:lsdException w:name="Medium Shading 2 Accent 5" w:semiHidden="0" w:uiPriority="64" w:unhideWhenUsed="0"/>
+    <w:lsdException w:name="Medium List 1 Accent 5" w:semiHidden="0" w:uiPriority="65" w:unhideWhenUsed="0"/>
+    <w:lsdException w:name="Medium List 2 Accent 5" w:semiHidden="0" w:uiPriority="66" w:unhideWhenUsed="0"/>
+    <w:lsdException w:name="Medium Grid 1 Accent 5" w:semiHidden="0" w:uiPriority="67" w:unhideWhenUsed="0"/>
+    <w:lsdException w:name="Medium Grid 2 Accent 5" w:semiHidden="0" w:uiPriority="68" w:unhideWhenUsed="0"/>
+    <w:lsdException w:name="Medium Grid 3 Accent 5" w:semiHidden="0" w:uiPriority="69" w:unhideWhenUsed="0"/>
+    <w:lsdException w:name="Dark List Accent 5" w:semiHidden="0" w:uiPriority="70" w:unhideWhenUsed="0"/>
+    <w:lsdException w:name="Colorful Shading Accent 5" w:semiHidden="0" w:uiPriority="71" w:unhideWhenUsed="0"/>
+    <w:lsdException w:name="Colorful List Accent 5" w:semiHidden="0" w:uiPriority="72" w:unhideWhenUsed="0"/>
+    <w:lsdException w:name="Colorful Grid Accent 5" w:semiHidden="0" w:uiPriority="73" w:unhideWhenUsed="0"/>
+    <w:lsdException w:name="Light Shading Accent 6" w:semiHidden="0" w:uiPriority="60" w:unhideWhenUsed="0"/>
+    <w:lsdException w:name="Light List Accent 6" w:semiHidden="0" w:uiPriority="61" w:unhideWhenUsed="0"/>
+    <w:lsdException w:name="Light Grid Accent 6" w:semiHidden="0" w:uiPriority="62" w:unhideWhenUsed="0"/>
+    <w:lsdException w:name="Medium Shading 1 Accent 6" w:semiHidden="0" w:uiPriority="63" w:unhideWhenUsed="0"/>
+    <w:lsdException w:name="Medium Shading 2 Accent 6" w:semiHidden="0" w:uiPriority="64" w:unhideWhenUsed="0"/>
+    <w:lsdException w:name="Medium List 1 Accent 6" w:semiHidden="0" w:uiPriority="65" w:unhideWhenUsed="0"/>
+    <w:lsdException w:name="Medium List 2 Accent 6" w:semiHidden="0" w:uiPriority="66" w:unhideWhenUsed="0"/>
+    <w:lsdException w:name="Medium Grid 1 Accent 6" w:semiHidden="0" w:uiPriority="67" w:unhideWhenUsed="0"/>
+    <w:lsdException w:name="Medium Grid 2 Accent 6" w:semiHidden="0" w:uiPriority="68" w:unhideWhenUsed="0"/>
+    <w:lsdException w:name="Medium Grid 3 Accent 6" w:semiHidden="0" w:uiPriority="69" w:unhideWhenUsed="0"/>
+    <w:lsdException w:name="Dark List Accent 6" w:semiHidden="0" w:uiPriority="70" w:unhideWhenUsed="0"/>
+    <w:lsdException w:name="Colorful Shading Accent 6" w:semiHidden="0" w:uiPriority="71" w:unhideWhenUsed="0"/>
+    <w:lsdException w:name="Colorful List Accent 6" w:semiHidden="0" w:uiPriority="72" w:unhideWhenUsed="0"/>
+    <w:lsdException w:name="Colorful Grid Accent 6" w:semiHidden="0" w:uiPriority="73" w:unhideWhenUsed="0"/>
+    <w:lsdException w:name="Subtle Emphasis" w:semiHidden="0" w:uiPriority="19" w:unhideWhenUsed="0" w:qFormat="1"/>
+    <w:lsdException w:name="Intense Emphasis" w:semiHidden="0" w:uiPriority="21" w:unhideWhenUsed="0" w:qFormat="1"/>
+    <w:lsdException w:name="Subtle Reference" w:semiHidden="0" w:uiPriority="31" w:unhideWhenUsed="0" w:qFormat="1"/>
+    <w:lsdException w:name="Intense Reference" w:semiHidden="0" w:uiPriority="32" w:unhideWhenUsed="0" w:qFormat="1"/>
+    <w:lsdException w:name="Book Title" w:semiHidden="0" w:uiPriority="33" w:unhideWhenUsed="0" w:qFormat="1"/>
+    <w:lsdException w:name="Bibliography" w:uiPriority="37"/>
+    <w:lsdException w:name="TOC Heading" w:uiPriority="39" w:qFormat="1"/>
   </w:latentStyles>
   <w:style w:type="paragraph" w:default="1" w:styleId="Normal">
     <w:name w:val="Normal"/>
@@ -7065,6 +5778,7 @@
     <w:uiPriority w:val="99"/>
     <w:semiHidden/>
     <w:unhideWhenUsed/>
+    <w:qFormat/>
     <w:tblPr>
       <w:tblInd w:w="0" w:type="dxa"/>
       <w:tblCellMar>
@@ -7619,11 +6333,11 @@
     <w:qFormat/>
     <w:rsid w:val="005F60BA"/>
   </w:style>
-  <w:style w:type="paragraph" w:styleId="Puesto">
+  <w:style w:type="paragraph" w:styleId="Ttulo">
     <w:name w:val="Title"/>
     <w:basedOn w:val="Normal"/>
     <w:next w:val="Normal"/>
-    <w:link w:val="PuestoCar"/>
+    <w:link w:val="TtuloCar"/>
     <w:uiPriority w:val="10"/>
     <w:qFormat/>
     <w:rsid w:val="009A3173"/>
@@ -7643,10 +6357,10 @@
       <w:szCs w:val="52"/>
     </w:rPr>
   </w:style>
-  <w:style w:type="character" w:customStyle="1" w:styleId="PuestoCar">
-    <w:name w:val="Puesto Car"/>
+  <w:style w:type="character" w:customStyle="1" w:styleId="TtuloCar">
+    <w:name w:val="Título Car"/>
     <w:basedOn w:val="Fuentedeprrafopredeter"/>
-    <w:link w:val="Puesto"/>
+    <w:link w:val="Ttulo"/>
     <w:uiPriority w:val="10"/>
     <w:rsid w:val="009A3173"/>
     <w:rPr>
@@ -7660,7 +6374,7 @@
   </w:style>
   <w:style w:type="paragraph" w:customStyle="1" w:styleId="PSI-Ttulo">
     <w:name w:val="PSI - Título"/>
-    <w:basedOn w:val="Puesto"/>
+    <w:basedOn w:val="Ttulo"/>
     <w:autoRedefine/>
     <w:qFormat/>
     <w:rsid w:val="009A3173"/>
@@ -8029,7 +6743,7 @@
 </file>
 
 <file path=customXml/itemProps2.xml><?xml version="1.0" encoding="utf-8"?>
-<ds:datastoreItem xmlns:ds="http://schemas.openxmlformats.org/officeDocument/2006/customXml" ds:itemID="{19CEBD83-3C0E-4DB4-A8EE-5B3D51631FE3}">
+<ds:datastoreItem xmlns:ds="http://schemas.openxmlformats.org/officeDocument/2006/customXml" ds:itemID="{915BBFC1-12DB-4E53-A451-745D906CBAB3}">
   <ds:schemaRefs>
     <ds:schemaRef ds:uri="http://schemas.openxmlformats.org/officeDocument/2006/bibliography"/>
   </ds:schemaRefs>

</xml_diff>